<commit_message>
added more history, need to code the selecting main city
</commit_message>
<xml_diff>
--- a/Ressources/Pictures/History.docx
+++ b/Ressources/Pictures/History.docx
@@ -4,6 +4,22 @@
   <w:body>
     <w:p>
       <w:pPr>
+        <w:pStyle w:val="Title"/>
+      </w:pPr>
+      <w:r>
+        <w:t>English</w:t>
+      </w:r>
+    </w:p>
+    <w:p/>
+    <w:p>
+      <w:proofErr w:type="spellStart"/>
+      <w:r>
+        <w:t>HistoryBeginning</w:t>
+      </w:r>
+      <w:proofErr w:type="spellEnd"/>
+    </w:p>
+    <w:p>
+      <w:pPr>
         <w:jc w:val="both"/>
       </w:pPr>
       <w:r>
@@ -36,6 +52,413 @@
       </w:r>
       <w:r>
         <w:t xml:space="preserve"> if I was king.  </w:t>
+      </w:r>
+    </w:p>
+    <w:p>
+      <w:pPr>
+        <w:jc w:val="both"/>
+      </w:pPr>
+      <w:r>
+        <w:t xml:space="preserve">And then, there was my younger brother </w:t>
+      </w:r>
+      <w:proofErr w:type="spellStart"/>
+      <w:r>
+        <w:t>Jehan</w:t>
+      </w:r>
+      <w:proofErr w:type="spellEnd"/>
+      <w:r>
+        <w:t xml:space="preserve">. </w:t>
+      </w:r>
+      <w:r>
+        <w:t xml:space="preserve">The only reason as to why I am on this ship. </w:t>
+      </w:r>
+      <w:proofErr w:type="spellStart"/>
+      <w:r>
+        <w:t>Jehan</w:t>
+      </w:r>
+      <w:proofErr w:type="spellEnd"/>
+      <w:r>
+        <w:t xml:space="preserve"> was all about power since his young age. He used to walk through the streets </w:t>
+      </w:r>
+      <w:r>
+        <w:t xml:space="preserve">of Orilon and forced the peasants to do whatever he wanted. </w:t>
+      </w:r>
+      <w:r>
+        <w:t xml:space="preserve">Worse part is I tried to stop him. All I got was being expelled from my beautiful city with treason charges against my own father. And it was all a plan of </w:t>
+      </w:r>
+      <w:proofErr w:type="spellStart"/>
+      <w:r>
+        <w:t>Jehan</w:t>
+      </w:r>
+      <w:proofErr w:type="spellEnd"/>
+      <w:r>
+        <w:t>.</w:t>
+      </w:r>
+    </w:p>
+    <w:p>
+      <w:pPr>
+        <w:jc w:val="both"/>
+      </w:pPr>
+      <w:r>
+        <w:t>I should wake up.</w:t>
+      </w:r>
+    </w:p>
+    <w:p>
+      <w:r>
+        <w:br w:type="page"/>
+      </w:r>
+    </w:p>
+    <w:p>
+      <w:pPr>
+        <w:pStyle w:val="Title"/>
+      </w:pPr>
+      <w:r>
+        <w:lastRenderedPageBreak/>
+        <w:t>Spanish</w:t>
+      </w:r>
+    </w:p>
+    <w:p/>
+    <w:p>
+      <w:proofErr w:type="spellStart"/>
+      <w:r>
+        <w:t>HistoryBeginning</w:t>
+      </w:r>
+      <w:proofErr w:type="spellEnd"/>
+    </w:p>
+    <w:p>
+      <w:pPr>
+        <w:jc w:val="both"/>
+      </w:pPr>
+      <w:proofErr w:type="spellStart"/>
+      <w:r>
+        <w:t>Todavía</w:t>
+      </w:r>
+      <w:proofErr w:type="spellEnd"/>
+      <w:r>
+        <w:t xml:space="preserve"> </w:t>
+      </w:r>
+      <w:proofErr w:type="spellStart"/>
+      <w:r>
+        <w:t>recuerdo</w:t>
+      </w:r>
+      <w:proofErr w:type="spellEnd"/>
+      <w:r>
+        <w:t xml:space="preserve"> </w:t>
+      </w:r>
+      <w:proofErr w:type="spellStart"/>
+      <w:r>
+        <w:t>mis</w:t>
+      </w:r>
+      <w:proofErr w:type="spellEnd"/>
+      <w:r>
+        <w:t xml:space="preserve"> </w:t>
+      </w:r>
+      <w:proofErr w:type="spellStart"/>
+      <w:r>
+        <w:t>días</w:t>
+      </w:r>
+      <w:proofErr w:type="spellEnd"/>
+      <w:r>
+        <w:t xml:space="preserve"> </w:t>
+      </w:r>
+      <w:proofErr w:type="spellStart"/>
+      <w:r>
+        <w:t>en</w:t>
+      </w:r>
+      <w:proofErr w:type="spellEnd"/>
+      <w:r>
+        <w:t xml:space="preserve"> Orilon, mi ciudad natal. La </w:t>
+      </w:r>
+      <w:proofErr w:type="spellStart"/>
+      <w:r>
+        <w:t>vida</w:t>
+      </w:r>
+      <w:proofErr w:type="spellEnd"/>
+      <w:r>
+        <w:t xml:space="preserve"> era </w:t>
+      </w:r>
+      <w:proofErr w:type="spellStart"/>
+      <w:r>
+        <w:t>sencilla</w:t>
+      </w:r>
+      <w:proofErr w:type="spellEnd"/>
+      <w:r>
+        <w:t xml:space="preserve"> para </w:t>
+      </w:r>
+      <w:proofErr w:type="spellStart"/>
+      <w:r>
+        <w:t>todos</w:t>
+      </w:r>
+      <w:proofErr w:type="spellEnd"/>
+      <w:r>
+        <w:t xml:space="preserve">, </w:t>
+      </w:r>
+      <w:proofErr w:type="spellStart"/>
+      <w:r>
+        <w:t>campesino</w:t>
+      </w:r>
+      <w:proofErr w:type="spellEnd"/>
+      <w:r>
+        <w:rPr>
+          <w:lang w:val="fr-CA"/>
+        </w:rPr>
+        <w:t xml:space="preserve">s y </w:t>
+      </w:r>
+      <w:proofErr w:type="spellStart"/>
+      <w:r>
+        <w:rPr>
+          <w:lang w:val="fr-CA"/>
+        </w:rPr>
+        <w:t>realeza</w:t>
+      </w:r>
+      <w:proofErr w:type="spellEnd"/>
+      <w:r>
+        <w:rPr>
+          <w:lang w:val="fr-CA"/>
+        </w:rPr>
+        <w:t xml:space="preserve"> </w:t>
+      </w:r>
+      <w:proofErr w:type="spellStart"/>
+      <w:r>
+        <w:rPr>
+          <w:lang w:val="fr-CA"/>
+        </w:rPr>
+        <w:t>por</w:t>
+      </w:r>
+      <w:proofErr w:type="spellEnd"/>
+      <w:r>
+        <w:rPr>
+          <w:lang w:val="fr-CA"/>
+        </w:rPr>
+        <w:t xml:space="preserve"> </w:t>
+      </w:r>
+      <w:proofErr w:type="spellStart"/>
+      <w:r>
+        <w:rPr>
+          <w:lang w:val="fr-CA"/>
+        </w:rPr>
+        <w:t>igual</w:t>
+      </w:r>
+      <w:proofErr w:type="spellEnd"/>
+      <w:r>
+        <w:rPr>
+          <w:lang w:val="fr-CA"/>
+        </w:rPr>
+        <w:t xml:space="preserve">. </w:t>
+      </w:r>
+      <w:proofErr w:type="spellStart"/>
+      <w:r>
+        <w:t>Yo</w:t>
+      </w:r>
+      <w:proofErr w:type="spellEnd"/>
+      <w:r>
+        <w:t xml:space="preserve"> era el </w:t>
+      </w:r>
+      <w:proofErr w:type="spellStart"/>
+      <w:r>
+        <w:t>hijo</w:t>
+      </w:r>
+      <w:proofErr w:type="spellEnd"/>
+      <w:r>
+        <w:t xml:space="preserve"> de </w:t>
+      </w:r>
+      <w:proofErr w:type="spellStart"/>
+      <w:r>
+        <w:t>Gaufridus</w:t>
+      </w:r>
+      <w:proofErr w:type="spellEnd"/>
+      <w:r>
+        <w:t xml:space="preserve">, </w:t>
+      </w:r>
+      <w:proofErr w:type="spellStart"/>
+      <w:r>
+        <w:t>rey</w:t>
+      </w:r>
+      <w:proofErr w:type="spellEnd"/>
+      <w:r>
+        <w:t xml:space="preserve"> del </w:t>
+      </w:r>
+      <w:proofErr w:type="spellStart"/>
+      <w:r>
+        <w:t>imperio</w:t>
+      </w:r>
+      <w:proofErr w:type="spellEnd"/>
+      <w:r>
+        <w:t xml:space="preserve"> </w:t>
+      </w:r>
+      <w:proofErr w:type="spellStart"/>
+      <w:r>
+        <w:t>priciano</w:t>
+      </w:r>
+      <w:proofErr w:type="spellEnd"/>
+      <w:r>
+        <w:t>,</w:t>
+      </w:r>
+      <w:r>
+        <w:t xml:space="preserve"> y </w:t>
+      </w:r>
+      <w:proofErr w:type="spellStart"/>
+      <w:r>
+        <w:t>yo</w:t>
+      </w:r>
+      <w:proofErr w:type="spellEnd"/>
+      <w:r>
+        <w:t xml:space="preserve"> era el </w:t>
+      </w:r>
+      <w:proofErr w:type="spellStart"/>
+      <w:r>
+        <w:t>heredero</w:t>
+      </w:r>
+      <w:proofErr w:type="spellEnd"/>
+      <w:r>
+        <w:t xml:space="preserve"> </w:t>
+      </w:r>
+      <w:proofErr w:type="spellStart"/>
+      <w:r>
+        <w:t>directo</w:t>
+      </w:r>
+      <w:proofErr w:type="spellEnd"/>
+      <w:r>
+        <w:t xml:space="preserve"> de </w:t>
+      </w:r>
+      <w:proofErr w:type="spellStart"/>
+      <w:r>
+        <w:t>todo</w:t>
+      </w:r>
+      <w:proofErr w:type="spellEnd"/>
+      <w:r>
+        <w:t xml:space="preserve"> el </w:t>
+      </w:r>
+      <w:proofErr w:type="spellStart"/>
+      <w:r>
+        <w:t>poder</w:t>
+      </w:r>
+      <w:proofErr w:type="spellEnd"/>
+      <w:r>
+        <w:t xml:space="preserve">. No </w:t>
+      </w:r>
+      <w:proofErr w:type="spellStart"/>
+      <w:r>
+        <w:t>podía</w:t>
+      </w:r>
+      <w:proofErr w:type="spellEnd"/>
+      <w:r>
+        <w:t xml:space="preserve"> </w:t>
+      </w:r>
+      <w:proofErr w:type="spellStart"/>
+      <w:r>
+        <w:t>importarme</w:t>
+      </w:r>
+      <w:proofErr w:type="spellEnd"/>
+      <w:r>
+        <w:t xml:space="preserve"> </w:t>
+      </w:r>
+      <w:proofErr w:type="spellStart"/>
+      <w:r>
+        <w:t>menos</w:t>
+      </w:r>
+      <w:proofErr w:type="spellEnd"/>
+      <w:r>
+        <w:t xml:space="preserve"> </w:t>
+      </w:r>
+      <w:proofErr w:type="spellStart"/>
+      <w:r>
+        <w:t>ser</w:t>
+      </w:r>
+      <w:proofErr w:type="spellEnd"/>
+      <w:r>
+        <w:t xml:space="preserve"> el </w:t>
+      </w:r>
+      <w:proofErr w:type="spellStart"/>
+      <w:r>
+        <w:t>heredero</w:t>
+      </w:r>
+      <w:proofErr w:type="spellEnd"/>
+      <w:r>
+        <w:t xml:space="preserve">, el </w:t>
+      </w:r>
+      <w:proofErr w:type="spellStart"/>
+      <w:r>
+        <w:t>reino</w:t>
+      </w:r>
+      <w:proofErr w:type="spellEnd"/>
+      <w:r>
+        <w:t xml:space="preserve"> </w:t>
+      </w:r>
+      <w:proofErr w:type="spellStart"/>
+      <w:r>
+        <w:t>estaba</w:t>
+      </w:r>
+      <w:proofErr w:type="spellEnd"/>
+      <w:r>
+        <w:t xml:space="preserve"> </w:t>
+      </w:r>
+      <w:proofErr w:type="spellStart"/>
+      <w:r>
+        <w:t>bien</w:t>
+      </w:r>
+      <w:proofErr w:type="spellEnd"/>
+      <w:r>
+        <w:t xml:space="preserve"> con mi padre y nada </w:t>
+      </w:r>
+      <w:proofErr w:type="spellStart"/>
+      <w:r>
+        <w:t>iba</w:t>
+      </w:r>
+      <w:proofErr w:type="spellEnd"/>
+      <w:r>
+        <w:t xml:space="preserve"> </w:t>
+      </w:r>
+      <w:r>
+        <w:t xml:space="preserve">a </w:t>
+      </w:r>
+      <w:proofErr w:type="spellStart"/>
+      <w:r>
+        <w:t>cambiar</w:t>
+      </w:r>
+      <w:proofErr w:type="spellEnd"/>
+      <w:r>
+        <w:t xml:space="preserve"> </w:t>
+      </w:r>
+      <w:proofErr w:type="spellStart"/>
+      <w:r>
+        <w:t>si</w:t>
+      </w:r>
+      <w:proofErr w:type="spellEnd"/>
+      <w:r>
+        <w:t xml:space="preserve"> </w:t>
+      </w:r>
+      <w:proofErr w:type="spellStart"/>
+      <w:r>
+        <w:t>yo</w:t>
+      </w:r>
+      <w:proofErr w:type="spellEnd"/>
+      <w:r>
+        <w:t xml:space="preserve"> </w:t>
+      </w:r>
+      <w:proofErr w:type="spellStart"/>
+      <w:r>
+        <w:t>iba</w:t>
+      </w:r>
+      <w:proofErr w:type="spellEnd"/>
+      <w:r>
+        <w:t xml:space="preserve"> a </w:t>
+      </w:r>
+      <w:proofErr w:type="spellStart"/>
+      <w:r>
+        <w:t>ser</w:t>
+      </w:r>
+      <w:proofErr w:type="spellEnd"/>
+      <w:r>
+        <w:t xml:space="preserve"> </w:t>
+      </w:r>
+      <w:proofErr w:type="spellStart"/>
+      <w:r>
+        <w:t>rey</w:t>
+      </w:r>
+      <w:proofErr w:type="spellEnd"/>
+      <w:r>
+        <w:t>.</w:t>
       </w:r>
     </w:p>
     <w:p>
@@ -47,47 +470,460 @@
       <w:pPr>
         <w:jc w:val="both"/>
       </w:pPr>
-      <w:proofErr w:type="spellStart"/>
-      <w:r>
-        <w:rPr>
-          <w:lang w:val="fr-CA"/>
-        </w:rPr>
-        <w:t>Todavía</w:t>
-      </w:r>
-      <w:proofErr w:type="spellEnd"/>
-      <w:r>
-        <w:rPr>
-          <w:lang w:val="fr-CA"/>
-        </w:rPr>
-        <w:t xml:space="preserve"> </w:t>
-      </w:r>
-      <w:proofErr w:type="spellStart"/>
-      <w:r>
-        <w:rPr>
-          <w:lang w:val="fr-CA"/>
-        </w:rPr>
-        <w:t>recuerdo</w:t>
-      </w:r>
-      <w:proofErr w:type="spellEnd"/>
-      <w:r>
-        <w:rPr>
-          <w:lang w:val="fr-CA"/>
-        </w:rPr>
-        <w:t xml:space="preserve"> mis </w:t>
-      </w:r>
-      <w:proofErr w:type="spellStart"/>
-      <w:r>
-        <w:rPr>
-          <w:lang w:val="fr-CA"/>
-        </w:rPr>
-        <w:t>días</w:t>
-      </w:r>
-      <w:proofErr w:type="spellEnd"/>
-      <w:r>
-        <w:rPr>
-          <w:lang w:val="fr-CA"/>
-        </w:rPr>
-        <w:t xml:space="preserve"> en Orilon, mi </w:t>
+      <w:r>
+        <w:t xml:space="preserve">Y </w:t>
+      </w:r>
+      <w:proofErr w:type="spellStart"/>
+      <w:r>
+        <w:t>luego</w:t>
+      </w:r>
+      <w:proofErr w:type="spellEnd"/>
+      <w:r>
+        <w:t xml:space="preserve">, </w:t>
+      </w:r>
+      <w:proofErr w:type="spellStart"/>
+      <w:r>
+        <w:t>estaba</w:t>
+      </w:r>
+      <w:proofErr w:type="spellEnd"/>
+      <w:r>
+        <w:t xml:space="preserve"> mi </w:t>
+      </w:r>
+      <w:proofErr w:type="spellStart"/>
+      <w:r>
+        <w:t>hermano</w:t>
+      </w:r>
+      <w:proofErr w:type="spellEnd"/>
+      <w:r>
+        <w:t xml:space="preserve"> </w:t>
+      </w:r>
+      <w:proofErr w:type="spellStart"/>
+      <w:r>
+        <w:t>menor</w:t>
+      </w:r>
+      <w:proofErr w:type="spellEnd"/>
+      <w:r>
+        <w:t xml:space="preserve"> </w:t>
+      </w:r>
+      <w:proofErr w:type="spellStart"/>
+      <w:r>
+        <w:t>Jehan</w:t>
+      </w:r>
+      <w:proofErr w:type="spellEnd"/>
+      <w:r>
+        <w:t xml:space="preserve">. </w:t>
+      </w:r>
+      <w:r>
+        <w:rPr>
+          <w:lang w:val="fr-CA"/>
+        </w:rPr>
+        <w:t xml:space="preserve">La </w:t>
+      </w:r>
+      <w:proofErr w:type="spellStart"/>
+      <w:r>
+        <w:rPr>
+          <w:lang w:val="fr-CA"/>
+        </w:rPr>
+        <w:t>única</w:t>
+      </w:r>
+      <w:proofErr w:type="spellEnd"/>
+      <w:r>
+        <w:rPr>
+          <w:lang w:val="fr-CA"/>
+        </w:rPr>
+        <w:t xml:space="preserve"> </w:t>
+      </w:r>
+      <w:proofErr w:type="spellStart"/>
+      <w:r>
+        <w:rPr>
+          <w:lang w:val="fr-CA"/>
+        </w:rPr>
+        <w:t>razón</w:t>
+      </w:r>
+      <w:proofErr w:type="spellEnd"/>
+      <w:r>
+        <w:rPr>
+          <w:lang w:val="fr-CA"/>
+        </w:rPr>
+        <w:t xml:space="preserve"> </w:t>
+      </w:r>
+      <w:proofErr w:type="spellStart"/>
+      <w:r>
+        <w:rPr>
+          <w:lang w:val="fr-CA"/>
+        </w:rPr>
+        <w:t>por</w:t>
+      </w:r>
+      <w:proofErr w:type="spellEnd"/>
+      <w:r>
+        <w:rPr>
+          <w:lang w:val="fr-CA"/>
+        </w:rPr>
+        <w:t xml:space="preserve"> la que </w:t>
+      </w:r>
+      <w:proofErr w:type="spellStart"/>
+      <w:r>
+        <w:rPr>
+          <w:lang w:val="fr-CA"/>
+        </w:rPr>
+        <w:t>estoy</w:t>
+      </w:r>
+      <w:proofErr w:type="spellEnd"/>
+      <w:r>
+        <w:rPr>
+          <w:lang w:val="fr-CA"/>
+        </w:rPr>
+        <w:t xml:space="preserve"> en este </w:t>
+      </w:r>
+      <w:proofErr w:type="spellStart"/>
+      <w:r>
+        <w:rPr>
+          <w:lang w:val="fr-CA"/>
+        </w:rPr>
+        <w:t>barco</w:t>
+      </w:r>
+      <w:proofErr w:type="spellEnd"/>
+      <w:r>
+        <w:rPr>
+          <w:lang w:val="fr-CA"/>
+        </w:rPr>
+        <w:t xml:space="preserve">. Jehan </w:t>
+      </w:r>
+      <w:proofErr w:type="spellStart"/>
+      <w:r>
+        <w:rPr>
+          <w:lang w:val="fr-CA"/>
+        </w:rPr>
+        <w:t>era</w:t>
+      </w:r>
+      <w:proofErr w:type="spellEnd"/>
+      <w:r>
+        <w:rPr>
+          <w:lang w:val="fr-CA"/>
+        </w:rPr>
+        <w:t xml:space="preserve"> </w:t>
+      </w:r>
+      <w:proofErr w:type="spellStart"/>
+      <w:r>
+        <w:rPr>
+          <w:lang w:val="fr-CA"/>
+        </w:rPr>
+        <w:t>todo</w:t>
+      </w:r>
+      <w:proofErr w:type="spellEnd"/>
+      <w:r>
+        <w:rPr>
+          <w:lang w:val="fr-CA"/>
+        </w:rPr>
+        <w:t xml:space="preserve"> sobre el </w:t>
+      </w:r>
+      <w:proofErr w:type="spellStart"/>
+      <w:r>
+        <w:rPr>
+          <w:lang w:val="fr-CA"/>
+        </w:rPr>
+        <w:t>poder</w:t>
+      </w:r>
+      <w:proofErr w:type="spellEnd"/>
+      <w:r>
+        <w:rPr>
+          <w:lang w:val="fr-CA"/>
+        </w:rPr>
+        <w:t xml:space="preserve"> </w:t>
+      </w:r>
+      <w:proofErr w:type="spellStart"/>
+      <w:r>
+        <w:rPr>
+          <w:lang w:val="fr-CA"/>
+        </w:rPr>
+        <w:t>desde</w:t>
+      </w:r>
+      <w:proofErr w:type="spellEnd"/>
+      <w:r>
+        <w:rPr>
+          <w:lang w:val="fr-CA"/>
+        </w:rPr>
+        <w:t xml:space="preserve"> su </w:t>
+      </w:r>
+      <w:proofErr w:type="spellStart"/>
+      <w:r>
+        <w:rPr>
+          <w:lang w:val="fr-CA"/>
+        </w:rPr>
+        <w:t>temprana</w:t>
+      </w:r>
+      <w:proofErr w:type="spellEnd"/>
+      <w:r>
+        <w:rPr>
+          <w:lang w:val="fr-CA"/>
+        </w:rPr>
+        <w:t xml:space="preserve"> </w:t>
+      </w:r>
+      <w:proofErr w:type="spellStart"/>
+      <w:r>
+        <w:rPr>
+          <w:lang w:val="fr-CA"/>
+        </w:rPr>
+        <w:t>edad</w:t>
+      </w:r>
+      <w:proofErr w:type="spellEnd"/>
+      <w:r>
+        <w:rPr>
+          <w:lang w:val="fr-CA"/>
+        </w:rPr>
+        <w:t xml:space="preserve">. </w:t>
+      </w:r>
+      <w:proofErr w:type="spellStart"/>
+      <w:r>
+        <w:rPr>
+          <w:lang w:val="fr-CA"/>
+        </w:rPr>
+        <w:t>Caminaba</w:t>
+      </w:r>
+      <w:proofErr w:type="spellEnd"/>
+      <w:r>
+        <w:rPr>
+          <w:lang w:val="fr-CA"/>
+        </w:rPr>
+        <w:t xml:space="preserve"> </w:t>
+      </w:r>
+      <w:proofErr w:type="spellStart"/>
+      <w:r>
+        <w:rPr>
+          <w:lang w:val="fr-CA"/>
+        </w:rPr>
+        <w:t>por</w:t>
+      </w:r>
+      <w:proofErr w:type="spellEnd"/>
+      <w:r>
+        <w:rPr>
+          <w:lang w:val="fr-CA"/>
+        </w:rPr>
+        <w:t xml:space="preserve"> las calles de </w:t>
+      </w:r>
+      <w:proofErr w:type="spellStart"/>
+      <w:r>
+        <w:rPr>
+          <w:lang w:val="fr-CA"/>
+        </w:rPr>
+        <w:t>Orilón</w:t>
+      </w:r>
+      <w:proofErr w:type="spellEnd"/>
+      <w:r>
+        <w:rPr>
+          <w:lang w:val="fr-CA"/>
+        </w:rPr>
+        <w:t xml:space="preserve"> y </w:t>
+      </w:r>
+      <w:proofErr w:type="spellStart"/>
+      <w:r>
+        <w:rPr>
+          <w:lang w:val="fr-CA"/>
+        </w:rPr>
+        <w:t>obligaba</w:t>
+      </w:r>
+      <w:proofErr w:type="spellEnd"/>
+      <w:r>
+        <w:rPr>
+          <w:lang w:val="fr-CA"/>
+        </w:rPr>
+        <w:t xml:space="preserve"> a los </w:t>
+      </w:r>
+      <w:proofErr w:type="spellStart"/>
+      <w:r>
+        <w:rPr>
+          <w:lang w:val="fr-CA"/>
+        </w:rPr>
+        <w:t>campesinos</w:t>
+      </w:r>
+      <w:proofErr w:type="spellEnd"/>
+      <w:r>
+        <w:rPr>
+          <w:lang w:val="fr-CA"/>
+        </w:rPr>
+        <w:t xml:space="preserve"> a </w:t>
+      </w:r>
+      <w:proofErr w:type="spellStart"/>
+      <w:r>
+        <w:rPr>
+          <w:lang w:val="fr-CA"/>
+        </w:rPr>
+        <w:t>hacer</w:t>
+      </w:r>
+      <w:proofErr w:type="spellEnd"/>
+      <w:r>
+        <w:rPr>
+          <w:lang w:val="fr-CA"/>
+        </w:rPr>
+        <w:t xml:space="preserve"> </w:t>
+      </w:r>
+      <w:proofErr w:type="spellStart"/>
+      <w:r>
+        <w:rPr>
+          <w:lang w:val="fr-CA"/>
+        </w:rPr>
+        <w:t>lo</w:t>
+      </w:r>
+      <w:proofErr w:type="spellEnd"/>
+      <w:r>
+        <w:rPr>
+          <w:lang w:val="fr-CA"/>
+        </w:rPr>
+        <w:t xml:space="preserve"> que </w:t>
+      </w:r>
+      <w:proofErr w:type="spellStart"/>
+      <w:r>
+        <w:rPr>
+          <w:lang w:val="fr-CA"/>
+        </w:rPr>
+        <w:t>quisiera</w:t>
+      </w:r>
+      <w:proofErr w:type="spellEnd"/>
+      <w:r>
+        <w:rPr>
+          <w:lang w:val="fr-CA"/>
+        </w:rPr>
+        <w:t xml:space="preserve">. Lo </w:t>
+      </w:r>
+      <w:proofErr w:type="spellStart"/>
+      <w:r>
+        <w:rPr>
+          <w:lang w:val="fr-CA"/>
+        </w:rPr>
+        <w:t>peor</w:t>
+      </w:r>
+      <w:proofErr w:type="spellEnd"/>
+      <w:r>
+        <w:rPr>
+          <w:lang w:val="fr-CA"/>
+        </w:rPr>
+        <w:t xml:space="preserve"> es que </w:t>
+      </w:r>
+      <w:proofErr w:type="spellStart"/>
+      <w:r>
+        <w:rPr>
+          <w:lang w:val="fr-CA"/>
+        </w:rPr>
+        <w:t>traté</w:t>
+      </w:r>
+      <w:proofErr w:type="spellEnd"/>
+      <w:r>
+        <w:rPr>
+          <w:lang w:val="fr-CA"/>
+        </w:rPr>
+        <w:t xml:space="preserve"> de </w:t>
+      </w:r>
+      <w:proofErr w:type="spellStart"/>
+      <w:r>
+        <w:rPr>
+          <w:lang w:val="fr-CA"/>
+        </w:rPr>
+        <w:t>detenerlo</w:t>
+      </w:r>
+      <w:proofErr w:type="spellEnd"/>
+      <w:r>
+        <w:rPr>
+          <w:lang w:val="fr-CA"/>
+        </w:rPr>
+        <w:t xml:space="preserve">. </w:t>
+      </w:r>
+      <w:proofErr w:type="spellStart"/>
+      <w:r>
+        <w:rPr>
+          <w:lang w:val="fr-CA"/>
+        </w:rPr>
+        <w:t>Todo</w:t>
+      </w:r>
+      <w:proofErr w:type="spellEnd"/>
+      <w:r>
+        <w:rPr>
+          <w:lang w:val="fr-CA"/>
+        </w:rPr>
+        <w:t xml:space="preserve"> </w:t>
+      </w:r>
+      <w:proofErr w:type="spellStart"/>
+      <w:r>
+        <w:rPr>
+          <w:lang w:val="fr-CA"/>
+        </w:rPr>
+        <w:t>lo</w:t>
+      </w:r>
+      <w:proofErr w:type="spellEnd"/>
+      <w:r>
+        <w:rPr>
+          <w:lang w:val="fr-CA"/>
+        </w:rPr>
+        <w:t xml:space="preserve"> que </w:t>
+      </w:r>
+      <w:proofErr w:type="spellStart"/>
+      <w:r>
+        <w:rPr>
+          <w:lang w:val="fr-CA"/>
+        </w:rPr>
+        <w:t>conseguí</w:t>
+      </w:r>
+      <w:proofErr w:type="spellEnd"/>
+      <w:r>
+        <w:rPr>
+          <w:lang w:val="fr-CA"/>
+        </w:rPr>
+        <w:t xml:space="preserve"> </w:t>
+      </w:r>
+      <w:proofErr w:type="spellStart"/>
+      <w:r>
+        <w:rPr>
+          <w:lang w:val="fr-CA"/>
+        </w:rPr>
+        <w:t>fue</w:t>
+      </w:r>
+      <w:proofErr w:type="spellEnd"/>
+      <w:r>
+        <w:rPr>
+          <w:lang w:val="fr-CA"/>
+        </w:rPr>
+        <w:t xml:space="preserve"> </w:t>
+      </w:r>
+      <w:proofErr w:type="spellStart"/>
+      <w:r>
+        <w:rPr>
+          <w:lang w:val="fr-CA"/>
+        </w:rPr>
+        <w:t>ser</w:t>
+      </w:r>
+      <w:proofErr w:type="spellEnd"/>
+      <w:r>
+        <w:rPr>
+          <w:lang w:val="fr-CA"/>
+        </w:rPr>
+        <w:t xml:space="preserve"> </w:t>
+      </w:r>
+      <w:proofErr w:type="spellStart"/>
+      <w:r>
+        <w:rPr>
+          <w:lang w:val="fr-CA"/>
+        </w:rPr>
+        <w:t>expulsado</w:t>
+      </w:r>
+      <w:proofErr w:type="spellEnd"/>
+      <w:r>
+        <w:rPr>
+          <w:lang w:val="fr-CA"/>
+        </w:rPr>
+        <w:t xml:space="preserve"> de mi </w:t>
+      </w:r>
+      <w:proofErr w:type="spellStart"/>
+      <w:r>
+        <w:rPr>
+          <w:lang w:val="fr-CA"/>
+        </w:rPr>
+        <w:t>hermosa</w:t>
+      </w:r>
+      <w:proofErr w:type="spellEnd"/>
+      <w:r>
+        <w:rPr>
+          <w:lang w:val="fr-CA"/>
+        </w:rPr>
+        <w:t xml:space="preserve"> </w:t>
       </w:r>
       <w:proofErr w:type="spellStart"/>
       <w:r>
@@ -101,98 +937,42 @@
         <w:rPr>
           <w:lang w:val="fr-CA"/>
         </w:rPr>
-        <w:t xml:space="preserve"> natal. La vida </w:t>
-      </w:r>
-      <w:proofErr w:type="spellStart"/>
-      <w:r>
-        <w:rPr>
-          <w:lang w:val="fr-CA"/>
-        </w:rPr>
-        <w:t>era</w:t>
-      </w:r>
-      <w:proofErr w:type="spellEnd"/>
-      <w:r>
-        <w:rPr>
-          <w:lang w:val="fr-CA"/>
-        </w:rPr>
-        <w:t xml:space="preserve"> </w:t>
-      </w:r>
-      <w:proofErr w:type="spellStart"/>
-      <w:r>
-        <w:rPr>
-          <w:lang w:val="fr-CA"/>
-        </w:rPr>
-        <w:t>sencilla</w:t>
-      </w:r>
-      <w:proofErr w:type="spellEnd"/>
-      <w:r>
-        <w:rPr>
-          <w:lang w:val="fr-CA"/>
-        </w:rPr>
-        <w:t xml:space="preserve"> para </w:t>
-      </w:r>
-      <w:proofErr w:type="spellStart"/>
-      <w:r>
-        <w:rPr>
-          <w:lang w:val="fr-CA"/>
-        </w:rPr>
-        <w:t>todos</w:t>
-      </w:r>
-      <w:proofErr w:type="spellEnd"/>
-      <w:r>
-        <w:rPr>
-          <w:lang w:val="fr-CA"/>
-        </w:rPr>
-        <w:t xml:space="preserve">, </w:t>
-      </w:r>
-      <w:proofErr w:type="spellStart"/>
-      <w:r>
-        <w:rPr>
-          <w:lang w:val="fr-CA"/>
-        </w:rPr>
-        <w:t>campesinos</w:t>
-      </w:r>
-      <w:proofErr w:type="spellEnd"/>
-      <w:r>
-        <w:rPr>
-          <w:lang w:val="fr-CA"/>
-        </w:rPr>
-        <w:t xml:space="preserve"> y </w:t>
-      </w:r>
-      <w:proofErr w:type="spellStart"/>
-      <w:r>
-        <w:rPr>
-          <w:lang w:val="fr-CA"/>
-        </w:rPr>
-        <w:t>realeza</w:t>
-      </w:r>
-      <w:proofErr w:type="spellEnd"/>
-      <w:r>
-        <w:rPr>
-          <w:lang w:val="fr-CA"/>
-        </w:rPr>
-        <w:t xml:space="preserve"> </w:t>
-      </w:r>
-      <w:proofErr w:type="spellStart"/>
-      <w:r>
-        <w:rPr>
-          <w:lang w:val="fr-CA"/>
-        </w:rPr>
-        <w:t>por</w:t>
-      </w:r>
-      <w:proofErr w:type="spellEnd"/>
-      <w:r>
-        <w:rPr>
-          <w:lang w:val="fr-CA"/>
-        </w:rPr>
-        <w:t xml:space="preserve"> </w:t>
-      </w:r>
-      <w:proofErr w:type="spellStart"/>
-      <w:r>
-        <w:rPr>
-          <w:lang w:val="fr-CA"/>
-        </w:rPr>
-        <w:t>igual</w:t>
+        <w:t xml:space="preserve"> con cargos de </w:t>
+      </w:r>
+      <w:proofErr w:type="spellStart"/>
+      <w:r>
+        <w:rPr>
+          <w:lang w:val="fr-CA"/>
+        </w:rPr>
+        <w:t>traición</w:t>
+      </w:r>
+      <w:proofErr w:type="spellEnd"/>
+      <w:r>
+        <w:rPr>
+          <w:lang w:val="fr-CA"/>
+        </w:rPr>
+        <w:t xml:space="preserve"> contra mi </w:t>
+      </w:r>
+      <w:proofErr w:type="spellStart"/>
+      <w:r>
+        <w:rPr>
+          <w:lang w:val="fr-CA"/>
+        </w:rPr>
+        <w:t>propio</w:t>
+      </w:r>
+      <w:proofErr w:type="spellEnd"/>
+      <w:r>
+        <w:rPr>
+          <w:lang w:val="fr-CA"/>
+        </w:rPr>
+        <w:t xml:space="preserve"> </w:t>
+      </w:r>
+      <w:proofErr w:type="spellStart"/>
+      <w:r>
+        <w:rPr>
+          <w:lang w:val="fr-CA"/>
+        </w:rPr>
+        <w:t>padre</w:t>
       </w:r>
       <w:proofErr w:type="spellEnd"/>
       <w:r>
@@ -201,80 +981,8 @@
         </w:rPr>
         <w:t xml:space="preserve">. </w:t>
       </w:r>
-      <w:proofErr w:type="spellStart"/>
-      <w:r>
-        <w:t>Yo</w:t>
-      </w:r>
-      <w:proofErr w:type="spellEnd"/>
-      <w:r>
-        <w:t xml:space="preserve"> era el </w:t>
-      </w:r>
-      <w:proofErr w:type="spellStart"/>
-      <w:r>
-        <w:t>hijo</w:t>
-      </w:r>
-      <w:proofErr w:type="spellEnd"/>
-      <w:r>
-        <w:t xml:space="preserve"> de </w:t>
-      </w:r>
-      <w:proofErr w:type="spellStart"/>
-      <w:r>
-        <w:t>Gaufridus</w:t>
-      </w:r>
-      <w:proofErr w:type="spellEnd"/>
-      <w:r>
-        <w:t xml:space="preserve">, </w:t>
-      </w:r>
-      <w:proofErr w:type="spellStart"/>
-      <w:r>
-        <w:t>rey</w:t>
-      </w:r>
-      <w:proofErr w:type="spellEnd"/>
-      <w:r>
-        <w:t xml:space="preserve"> del </w:t>
-      </w:r>
-      <w:proofErr w:type="spellStart"/>
-      <w:r>
-        <w:t>imperio</w:t>
-      </w:r>
-      <w:proofErr w:type="spellEnd"/>
-      <w:r>
-        <w:t xml:space="preserve"> </w:t>
-      </w:r>
-      <w:proofErr w:type="spellStart"/>
-      <w:r>
-        <w:t>priciano</w:t>
-      </w:r>
-      <w:proofErr w:type="spellEnd"/>
-      <w:r>
-        <w:t>,</w:t>
-      </w:r>
-      <w:r>
-        <w:t xml:space="preserve"> y </w:t>
-      </w:r>
-      <w:proofErr w:type="spellStart"/>
-      <w:r>
-        <w:t>yo</w:t>
-      </w:r>
-      <w:proofErr w:type="spellEnd"/>
-      <w:r>
-        <w:t xml:space="preserve"> era el </w:t>
-      </w:r>
-      <w:proofErr w:type="spellStart"/>
-      <w:r>
-        <w:t>heredero</w:t>
-      </w:r>
-      <w:proofErr w:type="spellEnd"/>
-      <w:r>
-        <w:t xml:space="preserve"> </w:t>
-      </w:r>
-      <w:proofErr w:type="spellStart"/>
-      <w:r>
-        <w:t>directo</w:t>
-      </w:r>
-      <w:proofErr w:type="spellEnd"/>
-      <w:r>
-        <w:t xml:space="preserve"> de </w:t>
+      <w:r>
+        <w:t xml:space="preserve">Y </w:t>
       </w:r>
       <w:proofErr w:type="spellStart"/>
       <w:r>
@@ -282,134 +990,11 @@
       </w:r>
       <w:proofErr w:type="spellEnd"/>
       <w:r>
-        <w:t xml:space="preserve"> el </w:t>
-      </w:r>
-      <w:proofErr w:type="spellStart"/>
-      <w:r>
-        <w:t>poder</w:t>
-      </w:r>
-      <w:proofErr w:type="spellEnd"/>
-      <w:r>
-        <w:t xml:space="preserve">. No </w:t>
-      </w:r>
-      <w:proofErr w:type="spellStart"/>
-      <w:r>
-        <w:t>podía</w:t>
-      </w:r>
-      <w:proofErr w:type="spellEnd"/>
-      <w:r>
-        <w:t xml:space="preserve"> </w:t>
-      </w:r>
-      <w:proofErr w:type="spellStart"/>
-      <w:r>
-        <w:t>importarme</w:t>
-      </w:r>
-      <w:proofErr w:type="spellEnd"/>
-      <w:r>
-        <w:t xml:space="preserve"> </w:t>
-      </w:r>
-      <w:proofErr w:type="spellStart"/>
-      <w:r>
-        <w:t>menos</w:t>
-      </w:r>
-      <w:proofErr w:type="spellEnd"/>
-      <w:r>
-        <w:t xml:space="preserve"> </w:t>
-      </w:r>
-      <w:proofErr w:type="spellStart"/>
-      <w:r>
-        <w:t>ser</w:t>
-      </w:r>
-      <w:proofErr w:type="spellEnd"/>
-      <w:r>
-        <w:t xml:space="preserve"> el </w:t>
-      </w:r>
-      <w:proofErr w:type="spellStart"/>
-      <w:r>
-        <w:t>heredero</w:t>
-      </w:r>
-      <w:proofErr w:type="spellEnd"/>
-      <w:r>
-        <w:t xml:space="preserve">, el </w:t>
-      </w:r>
-      <w:proofErr w:type="spellStart"/>
-      <w:r>
-        <w:t>reino</w:t>
-      </w:r>
-      <w:proofErr w:type="spellEnd"/>
-      <w:r>
-        <w:t xml:space="preserve"> </w:t>
-      </w:r>
-      <w:proofErr w:type="spellStart"/>
-      <w:r>
-        <w:t>estaba</w:t>
-      </w:r>
-      <w:proofErr w:type="spellEnd"/>
-      <w:r>
-        <w:t xml:space="preserve"> </w:t>
-      </w:r>
-      <w:proofErr w:type="spellStart"/>
-      <w:r>
-        <w:t>bien</w:t>
-      </w:r>
-      <w:proofErr w:type="spellEnd"/>
-      <w:r>
-        <w:t xml:space="preserve"> con mi padre y nada </w:t>
-      </w:r>
-      <w:proofErr w:type="spellStart"/>
-      <w:r>
-        <w:t>iba</w:t>
-      </w:r>
-      <w:proofErr w:type="spellEnd"/>
-      <w:r>
-        <w:t xml:space="preserve"> </w:t>
-      </w:r>
-      <w:r>
-        <w:t xml:space="preserve">a </w:t>
-      </w:r>
-      <w:proofErr w:type="spellStart"/>
-      <w:r>
-        <w:t>cambiar</w:t>
-      </w:r>
-      <w:proofErr w:type="spellEnd"/>
-      <w:r>
-        <w:t xml:space="preserve"> </w:t>
-      </w:r>
-      <w:proofErr w:type="spellStart"/>
-      <w:r>
-        <w:t>si</w:t>
-      </w:r>
-      <w:proofErr w:type="spellEnd"/>
-      <w:r>
-        <w:t xml:space="preserve"> </w:t>
-      </w:r>
-      <w:proofErr w:type="spellStart"/>
-      <w:r>
-        <w:t>yo</w:t>
-      </w:r>
-      <w:proofErr w:type="spellEnd"/>
-      <w:r>
-        <w:t xml:space="preserve"> </w:t>
-      </w:r>
-      <w:proofErr w:type="spellStart"/>
-      <w:r>
-        <w:t>iba</w:t>
-      </w:r>
-      <w:proofErr w:type="spellEnd"/>
-      <w:r>
-        <w:t xml:space="preserve"> a </w:t>
-      </w:r>
-      <w:proofErr w:type="spellStart"/>
-      <w:r>
-        <w:t>ser</w:t>
-      </w:r>
-      <w:proofErr w:type="spellEnd"/>
-      <w:r>
-        <w:t xml:space="preserve"> </w:t>
-      </w:r>
-      <w:proofErr w:type="spellStart"/>
-      <w:r>
-        <w:t>rey</w:t>
+        <w:t xml:space="preserve"> era un plan de </w:t>
+      </w:r>
+      <w:proofErr w:type="spellStart"/>
+      <w:r>
+        <w:t>Jehan</w:t>
       </w:r>
       <w:proofErr w:type="spellEnd"/>
       <w:r>
@@ -420,8 +1005,56 @@
       <w:pPr>
         <w:jc w:val="both"/>
       </w:pPr>
-      <w:bookmarkStart w:id="0" w:name="_GoBack"/>
-      <w:bookmarkEnd w:id="0"/>
+      <w:r>
+        <w:t xml:space="preserve">Me </w:t>
+      </w:r>
+      <w:proofErr w:type="spellStart"/>
+      <w:r>
+        <w:t>tengo</w:t>
+      </w:r>
+      <w:proofErr w:type="spellEnd"/>
+      <w:r>
+        <w:t xml:space="preserve"> que </w:t>
+      </w:r>
+      <w:proofErr w:type="spellStart"/>
+      <w:r>
+        <w:t>despertar</w:t>
+      </w:r>
+      <w:proofErr w:type="spellEnd"/>
+      <w:r>
+        <w:t>.</w:t>
+      </w:r>
+    </w:p>
+    <w:p>
+      <w:pPr>
+        <w:rPr>
+          <w:rFonts w:asciiTheme="majorHAnsi" w:eastAsiaTheme="majorEastAsia" w:hAnsiTheme="majorHAnsi" w:cstheme="majorBidi"/>
+          <w:spacing w:val="-10"/>
+          <w:kern w:val="28"/>
+          <w:sz w:val="56"/>
+          <w:szCs w:val="56"/>
+        </w:rPr>
+      </w:pPr>
+      <w:r>
+        <w:br w:type="page"/>
+      </w:r>
+    </w:p>
+    <w:p>
+      <w:pPr>
+        <w:pStyle w:val="Title"/>
+      </w:pPr>
+      <w:r>
+        <w:lastRenderedPageBreak/>
+        <w:t>French</w:t>
+      </w:r>
+    </w:p>
+    <w:p/>
+    <w:p>
+      <w:proofErr w:type="spellStart"/>
+      <w:r>
+        <w:t>HistoryBeginning</w:t>
+      </w:r>
+      <w:proofErr w:type="spellEnd"/>
     </w:p>
     <w:p>
       <w:pPr>
@@ -488,6 +1121,60 @@
         </w:rPr>
         <w:t>oi.</w:t>
       </w:r>
+    </w:p>
+    <w:p>
+      <w:pPr>
+        <w:jc w:val="both"/>
+        <w:rPr>
+          <w:lang w:val="fr-CA"/>
+        </w:rPr>
+      </w:pPr>
+      <w:r>
+        <w:rPr>
+          <w:lang w:val="fr-CA"/>
+        </w:rPr>
+        <w:t xml:space="preserve">Et puis, il y avait mon jeune frère Jehan. La seule raison pour laquelle je suis sur ce navire. Jehan était tout </w:t>
+      </w:r>
+      <w:r>
+        <w:rPr>
+          <w:lang w:val="fr-CA"/>
+        </w:rPr>
+        <w:t>pour le</w:t>
+      </w:r>
+      <w:r>
+        <w:rPr>
+          <w:lang w:val="fr-CA"/>
+        </w:rPr>
+        <w:t xml:space="preserve"> pouvoir depuis son jeune âge. Il traversait les rues d'Orilon et obligeait les paysans à faire ce qu'il voulait. La pire partie est que j'ai essayé de l'arrêter. Tout ce que j'ai obtenu a été expulsé de ma belle ville avec des accusations de trahison</w:t>
+      </w:r>
+      <w:r>
+        <w:rPr>
+          <w:lang w:val="fr-CA"/>
+        </w:rPr>
+        <w:t xml:space="preserve"> envers mon père</w:t>
+      </w:r>
+      <w:r>
+        <w:rPr>
+          <w:lang w:val="fr-CA"/>
+        </w:rPr>
+        <w:t>. Et c'était tout un plan de Jehan.</w:t>
+      </w:r>
+    </w:p>
+    <w:p>
+      <w:pPr>
+        <w:jc w:val="both"/>
+        <w:rPr>
+          <w:lang w:val="fr-CA"/>
+        </w:rPr>
+      </w:pPr>
+      <w:r>
+        <w:rPr>
+          <w:lang w:val="fr-CA"/>
+        </w:rPr>
+        <w:t>Je devrais me réveiller.</w:t>
+      </w:r>
+      <w:bookmarkStart w:id="0" w:name="_GoBack"/>
+      <w:bookmarkEnd w:id="0"/>
     </w:p>
     <w:sectPr>
       <w:pgSz w:w="12240" w:h="15840"/>
@@ -920,6 +1607,40 @@
     <w:semiHidden/>
     <w:unhideWhenUsed/>
   </w:style>
+  <w:style w:type="paragraph" w:styleId="Title">
+    <w:name w:val="Title"/>
+    <w:basedOn w:val="Normal"/>
+    <w:next w:val="Normal"/>
+    <w:link w:val="TitleChar"/>
+    <w:uiPriority w:val="10"/>
+    <w:qFormat/>
+    <w:rsid w:val="00270840"/>
+    <w:pPr>
+      <w:spacing w:after="0" w:line="240" w:lineRule="auto"/>
+      <w:contextualSpacing/>
+    </w:pPr>
+    <w:rPr>
+      <w:rFonts w:asciiTheme="majorHAnsi" w:eastAsiaTheme="majorEastAsia" w:hAnsiTheme="majorHAnsi" w:cstheme="majorBidi"/>
+      <w:spacing w:val="-10"/>
+      <w:kern w:val="28"/>
+      <w:sz w:val="56"/>
+      <w:szCs w:val="56"/>
+    </w:rPr>
+  </w:style>
+  <w:style w:type="character" w:customStyle="1" w:styleId="TitleChar">
+    <w:name w:val="Title Char"/>
+    <w:basedOn w:val="DefaultParagraphFont"/>
+    <w:link w:val="Title"/>
+    <w:uiPriority w:val="10"/>
+    <w:rsid w:val="00270840"/>
+    <w:rPr>
+      <w:rFonts w:asciiTheme="majorHAnsi" w:eastAsiaTheme="majorEastAsia" w:hAnsiTheme="majorHAnsi" w:cstheme="majorBidi"/>
+      <w:spacing w:val="-10"/>
+      <w:kern w:val="28"/>
+      <w:sz w:val="56"/>
+      <w:szCs w:val="56"/>
+    </w:rPr>
+  </w:style>
 </w:styles>
 </file>
 

</xml_diff>

<commit_message>
Last image to add
</commit_message>
<xml_diff>
--- a/Ressources/Pictures/History.docx
+++ b/Ressources/Pictures/History.docx
@@ -78,10 +78,7 @@
       </w:r>
       <w:proofErr w:type="spellEnd"/>
       <w:r>
-        <w:t xml:space="preserve"> was all about power since his young age. He used to walk through the streets </w:t>
-      </w:r>
-      <w:r>
-        <w:t xml:space="preserve">of Orilon and forced the peasants to do whatever he wanted. </w:t>
+        <w:t xml:space="preserve"> was all about power since his young age. He used to walk through the streets of Orilon and forced the peasants to do whatever he wanted. </w:t>
       </w:r>
       <w:r>
         <w:t xml:space="preserve">Worse part is I tried to stop him. All I got was being expelled from my beautiful city with treason charges against my own father. And it was all a plan of </w:t>
@@ -104,6 +101,22 @@
       </w:r>
     </w:p>
     <w:p>
+      <w:pPr>
+        <w:jc w:val="both"/>
+      </w:pPr>
+      <w:r>
+        <w:t xml:space="preserve">Even though I was put in exile from my home city, I still have some friends who believed me when I said I didn’t kill the king. So, they followed me, giving me their word that they would fight and die for me. They are my new family. We are now heading to this </w:t>
+      </w:r>
+      <w:proofErr w:type="gramStart"/>
+      <w:r>
+        <w:t>city,</w:t>
+      </w:r>
+      <w:proofErr w:type="gramEnd"/>
+      <w:r>
+        <w:t xml:space="preserve"> I can’t quite remember the name… Its something like…</w:t>
+      </w:r>
+    </w:p>
+    <w:p>
       <w:r>
         <w:br w:type="page"/>
       </w:r>
@@ -167,42 +180,75 @@
       </w:r>
       <w:proofErr w:type="spellEnd"/>
       <w:r>
-        <w:t xml:space="preserve"> Orilon, mi ciudad natal. La </w:t>
-      </w:r>
-      <w:proofErr w:type="spellStart"/>
-      <w:r>
-        <w:t>vida</w:t>
-      </w:r>
-      <w:proofErr w:type="spellEnd"/>
-      <w:r>
-        <w:t xml:space="preserve"> era </w:t>
-      </w:r>
-      <w:proofErr w:type="spellStart"/>
-      <w:r>
+        <w:t xml:space="preserve"> Orilon, mi ciudad natal. </w:t>
+      </w:r>
+      <w:r>
+        <w:rPr>
+          <w:lang w:val="fr-CA"/>
+        </w:rPr>
+        <w:t xml:space="preserve">La vida </w:t>
+      </w:r>
+      <w:proofErr w:type="spellStart"/>
+      <w:r>
+        <w:rPr>
+          <w:lang w:val="fr-CA"/>
+        </w:rPr>
+        <w:t>era</w:t>
+      </w:r>
+      <w:proofErr w:type="spellEnd"/>
+      <w:r>
+        <w:rPr>
+          <w:lang w:val="fr-CA"/>
+        </w:rPr>
+        <w:t xml:space="preserve"> </w:t>
+      </w:r>
+      <w:proofErr w:type="spellStart"/>
+      <w:r>
+        <w:rPr>
+          <w:lang w:val="fr-CA"/>
+        </w:rPr>
         <w:t>sencilla</w:t>
       </w:r>
       <w:proofErr w:type="spellEnd"/>
       <w:r>
+        <w:rPr>
+          <w:lang w:val="fr-CA"/>
+        </w:rPr>
         <w:t xml:space="preserve"> para </w:t>
       </w:r>
       <w:proofErr w:type="spellStart"/>
       <w:r>
+        <w:rPr>
+          <w:lang w:val="fr-CA"/>
+        </w:rPr>
         <w:t>todos</w:t>
       </w:r>
       <w:proofErr w:type="spellEnd"/>
       <w:r>
+        <w:rPr>
+          <w:lang w:val="fr-CA"/>
+        </w:rPr>
         <w:t xml:space="preserve">, </w:t>
       </w:r>
       <w:proofErr w:type="spellStart"/>
       <w:r>
+        <w:rPr>
+          <w:lang w:val="fr-CA"/>
+        </w:rPr>
         <w:t>campesino</w:t>
       </w:r>
-      <w:proofErr w:type="spellEnd"/>
-      <w:r>
-        <w:rPr>
-          <w:lang w:val="fr-CA"/>
-        </w:rPr>
-        <w:t xml:space="preserve">s y </w:t>
+      <w:r>
+        <w:rPr>
+          <w:lang w:val="fr-CA"/>
+        </w:rPr>
+        <w:t>s</w:t>
+      </w:r>
+      <w:proofErr w:type="spellEnd"/>
+      <w:r>
+        <w:rPr>
+          <w:lang w:val="fr-CA"/>
+        </w:rPr>
+        <w:t xml:space="preserve"> y </w:t>
       </w:r>
       <w:proofErr w:type="spellStart"/>
       <w:r>
@@ -464,305 +510,575 @@
     <w:p>
       <w:pPr>
         <w:jc w:val="both"/>
+        <w:rPr>
+          <w:lang w:val="fr-CA"/>
+        </w:rPr>
       </w:pPr>
+      <w:r>
+        <w:t xml:space="preserve">Y </w:t>
+      </w:r>
+      <w:proofErr w:type="spellStart"/>
+      <w:r>
+        <w:t>luego</w:t>
+      </w:r>
+      <w:proofErr w:type="spellEnd"/>
+      <w:r>
+        <w:t xml:space="preserve">, </w:t>
+      </w:r>
+      <w:proofErr w:type="spellStart"/>
+      <w:r>
+        <w:t>estaba</w:t>
+      </w:r>
+      <w:proofErr w:type="spellEnd"/>
+      <w:r>
+        <w:t xml:space="preserve"> mi </w:t>
+      </w:r>
+      <w:proofErr w:type="spellStart"/>
+      <w:r>
+        <w:t>hermano</w:t>
+      </w:r>
+      <w:proofErr w:type="spellEnd"/>
+      <w:r>
+        <w:t xml:space="preserve"> </w:t>
+      </w:r>
+      <w:proofErr w:type="spellStart"/>
+      <w:r>
+        <w:t>menor</w:t>
+      </w:r>
+      <w:proofErr w:type="spellEnd"/>
+      <w:r>
+        <w:t xml:space="preserve"> </w:t>
+      </w:r>
+      <w:proofErr w:type="spellStart"/>
+      <w:r>
+        <w:t>Jehan</w:t>
+      </w:r>
+      <w:proofErr w:type="spellEnd"/>
+      <w:r>
+        <w:t xml:space="preserve">. </w:t>
+      </w:r>
+      <w:r>
+        <w:rPr>
+          <w:lang w:val="fr-CA"/>
+        </w:rPr>
+        <w:t xml:space="preserve">La </w:t>
+      </w:r>
+      <w:proofErr w:type="spellStart"/>
+      <w:r>
+        <w:rPr>
+          <w:lang w:val="fr-CA"/>
+        </w:rPr>
+        <w:t>única</w:t>
+      </w:r>
+      <w:proofErr w:type="spellEnd"/>
+      <w:r>
+        <w:rPr>
+          <w:lang w:val="fr-CA"/>
+        </w:rPr>
+        <w:t xml:space="preserve"> </w:t>
+      </w:r>
+      <w:proofErr w:type="spellStart"/>
+      <w:r>
+        <w:rPr>
+          <w:lang w:val="fr-CA"/>
+        </w:rPr>
+        <w:t>razón</w:t>
+      </w:r>
+      <w:proofErr w:type="spellEnd"/>
+      <w:r>
+        <w:rPr>
+          <w:lang w:val="fr-CA"/>
+        </w:rPr>
+        <w:t xml:space="preserve"> </w:t>
+      </w:r>
+      <w:proofErr w:type="spellStart"/>
+      <w:r>
+        <w:rPr>
+          <w:lang w:val="fr-CA"/>
+        </w:rPr>
+        <w:t>por</w:t>
+      </w:r>
+      <w:proofErr w:type="spellEnd"/>
+      <w:r>
+        <w:rPr>
+          <w:lang w:val="fr-CA"/>
+        </w:rPr>
+        <w:t xml:space="preserve"> la que </w:t>
+      </w:r>
+      <w:proofErr w:type="spellStart"/>
+      <w:r>
+        <w:rPr>
+          <w:lang w:val="fr-CA"/>
+        </w:rPr>
+        <w:t>estoy</w:t>
+      </w:r>
+      <w:proofErr w:type="spellEnd"/>
+      <w:r>
+        <w:rPr>
+          <w:lang w:val="fr-CA"/>
+        </w:rPr>
+        <w:t xml:space="preserve"> en este </w:t>
+      </w:r>
+      <w:proofErr w:type="spellStart"/>
+      <w:r>
+        <w:rPr>
+          <w:lang w:val="fr-CA"/>
+        </w:rPr>
+        <w:t>barco</w:t>
+      </w:r>
+      <w:proofErr w:type="spellEnd"/>
+      <w:r>
+        <w:rPr>
+          <w:lang w:val="fr-CA"/>
+        </w:rPr>
+        <w:t xml:space="preserve">. Jehan </w:t>
+      </w:r>
+      <w:proofErr w:type="spellStart"/>
+      <w:r>
+        <w:rPr>
+          <w:lang w:val="fr-CA"/>
+        </w:rPr>
+        <w:t>era</w:t>
+      </w:r>
+      <w:proofErr w:type="spellEnd"/>
+      <w:r>
+        <w:rPr>
+          <w:lang w:val="fr-CA"/>
+        </w:rPr>
+        <w:t xml:space="preserve"> </w:t>
+      </w:r>
+      <w:proofErr w:type="spellStart"/>
+      <w:r>
+        <w:rPr>
+          <w:lang w:val="fr-CA"/>
+        </w:rPr>
+        <w:t>todo</w:t>
+      </w:r>
+      <w:proofErr w:type="spellEnd"/>
+      <w:r>
+        <w:rPr>
+          <w:lang w:val="fr-CA"/>
+        </w:rPr>
+        <w:t xml:space="preserve"> sobre el </w:t>
+      </w:r>
+      <w:proofErr w:type="spellStart"/>
+      <w:r>
+        <w:rPr>
+          <w:lang w:val="fr-CA"/>
+        </w:rPr>
+        <w:t>poder</w:t>
+      </w:r>
+      <w:proofErr w:type="spellEnd"/>
+      <w:r>
+        <w:rPr>
+          <w:lang w:val="fr-CA"/>
+        </w:rPr>
+        <w:t xml:space="preserve"> </w:t>
+      </w:r>
+      <w:proofErr w:type="spellStart"/>
+      <w:r>
+        <w:rPr>
+          <w:lang w:val="fr-CA"/>
+        </w:rPr>
+        <w:t>desde</w:t>
+      </w:r>
+      <w:proofErr w:type="spellEnd"/>
+      <w:r>
+        <w:rPr>
+          <w:lang w:val="fr-CA"/>
+        </w:rPr>
+        <w:t xml:space="preserve"> su </w:t>
+      </w:r>
+      <w:proofErr w:type="spellStart"/>
+      <w:r>
+        <w:rPr>
+          <w:lang w:val="fr-CA"/>
+        </w:rPr>
+        <w:t>temprana</w:t>
+      </w:r>
+      <w:proofErr w:type="spellEnd"/>
+      <w:r>
+        <w:rPr>
+          <w:lang w:val="fr-CA"/>
+        </w:rPr>
+        <w:t xml:space="preserve"> </w:t>
+      </w:r>
+      <w:proofErr w:type="spellStart"/>
+      <w:r>
+        <w:rPr>
+          <w:lang w:val="fr-CA"/>
+        </w:rPr>
+        <w:t>edad</w:t>
+      </w:r>
+      <w:proofErr w:type="spellEnd"/>
+      <w:r>
+        <w:rPr>
+          <w:lang w:val="fr-CA"/>
+        </w:rPr>
+        <w:t xml:space="preserve">. </w:t>
+      </w:r>
+      <w:proofErr w:type="spellStart"/>
+      <w:r>
+        <w:rPr>
+          <w:lang w:val="fr-CA"/>
+        </w:rPr>
+        <w:t>Caminaba</w:t>
+      </w:r>
+      <w:proofErr w:type="spellEnd"/>
+      <w:r>
+        <w:rPr>
+          <w:lang w:val="fr-CA"/>
+        </w:rPr>
+        <w:t xml:space="preserve"> </w:t>
+      </w:r>
+      <w:proofErr w:type="spellStart"/>
+      <w:r>
+        <w:rPr>
+          <w:lang w:val="fr-CA"/>
+        </w:rPr>
+        <w:t>por</w:t>
+      </w:r>
+      <w:proofErr w:type="spellEnd"/>
+      <w:r>
+        <w:rPr>
+          <w:lang w:val="fr-CA"/>
+        </w:rPr>
+        <w:t xml:space="preserve"> las calles de </w:t>
+      </w:r>
+      <w:proofErr w:type="spellStart"/>
+      <w:r>
+        <w:rPr>
+          <w:lang w:val="fr-CA"/>
+        </w:rPr>
+        <w:t>Orilón</w:t>
+      </w:r>
+      <w:proofErr w:type="spellEnd"/>
+      <w:r>
+        <w:rPr>
+          <w:lang w:val="fr-CA"/>
+        </w:rPr>
+        <w:t xml:space="preserve"> y </w:t>
+      </w:r>
+      <w:proofErr w:type="spellStart"/>
+      <w:r>
+        <w:rPr>
+          <w:lang w:val="fr-CA"/>
+        </w:rPr>
+        <w:t>obligaba</w:t>
+      </w:r>
+      <w:proofErr w:type="spellEnd"/>
+      <w:r>
+        <w:rPr>
+          <w:lang w:val="fr-CA"/>
+        </w:rPr>
+        <w:t xml:space="preserve"> a los </w:t>
+      </w:r>
+      <w:proofErr w:type="spellStart"/>
+      <w:r>
+        <w:rPr>
+          <w:lang w:val="fr-CA"/>
+        </w:rPr>
+        <w:t>campesinos</w:t>
+      </w:r>
+      <w:proofErr w:type="spellEnd"/>
+      <w:r>
+        <w:rPr>
+          <w:lang w:val="fr-CA"/>
+        </w:rPr>
+        <w:t xml:space="preserve"> a </w:t>
+      </w:r>
+      <w:proofErr w:type="spellStart"/>
+      <w:r>
+        <w:rPr>
+          <w:lang w:val="fr-CA"/>
+        </w:rPr>
+        <w:t>hacer</w:t>
+      </w:r>
+      <w:proofErr w:type="spellEnd"/>
+      <w:r>
+        <w:rPr>
+          <w:lang w:val="fr-CA"/>
+        </w:rPr>
+        <w:t xml:space="preserve"> </w:t>
+      </w:r>
+      <w:proofErr w:type="spellStart"/>
+      <w:r>
+        <w:rPr>
+          <w:lang w:val="fr-CA"/>
+        </w:rPr>
+        <w:t>lo</w:t>
+      </w:r>
+      <w:proofErr w:type="spellEnd"/>
+      <w:r>
+        <w:rPr>
+          <w:lang w:val="fr-CA"/>
+        </w:rPr>
+        <w:t xml:space="preserve"> que </w:t>
+      </w:r>
+      <w:proofErr w:type="spellStart"/>
+      <w:r>
+        <w:rPr>
+          <w:lang w:val="fr-CA"/>
+        </w:rPr>
+        <w:t>quisiera</w:t>
+      </w:r>
+      <w:proofErr w:type="spellEnd"/>
+      <w:r>
+        <w:rPr>
+          <w:lang w:val="fr-CA"/>
+        </w:rPr>
+        <w:t xml:space="preserve">. Lo </w:t>
+      </w:r>
+      <w:proofErr w:type="spellStart"/>
+      <w:r>
+        <w:rPr>
+          <w:lang w:val="fr-CA"/>
+        </w:rPr>
+        <w:t>peor</w:t>
+      </w:r>
+      <w:proofErr w:type="spellEnd"/>
+      <w:r>
+        <w:rPr>
+          <w:lang w:val="fr-CA"/>
+        </w:rPr>
+        <w:t xml:space="preserve"> es que </w:t>
+      </w:r>
+      <w:proofErr w:type="spellStart"/>
+      <w:r>
+        <w:rPr>
+          <w:lang w:val="fr-CA"/>
+        </w:rPr>
+        <w:t>traté</w:t>
+      </w:r>
+      <w:proofErr w:type="spellEnd"/>
+      <w:r>
+        <w:rPr>
+          <w:lang w:val="fr-CA"/>
+        </w:rPr>
+        <w:t xml:space="preserve"> de </w:t>
+      </w:r>
+      <w:proofErr w:type="spellStart"/>
+      <w:r>
+        <w:rPr>
+          <w:lang w:val="fr-CA"/>
+        </w:rPr>
+        <w:t>detenerlo</w:t>
+      </w:r>
+      <w:proofErr w:type="spellEnd"/>
+      <w:r>
+        <w:rPr>
+          <w:lang w:val="fr-CA"/>
+        </w:rPr>
+        <w:t xml:space="preserve">. </w:t>
+      </w:r>
+      <w:proofErr w:type="spellStart"/>
+      <w:r>
+        <w:rPr>
+          <w:lang w:val="fr-CA"/>
+        </w:rPr>
+        <w:t>Todo</w:t>
+      </w:r>
+      <w:proofErr w:type="spellEnd"/>
+      <w:r>
+        <w:rPr>
+          <w:lang w:val="fr-CA"/>
+        </w:rPr>
+        <w:t xml:space="preserve"> </w:t>
+      </w:r>
+      <w:proofErr w:type="spellStart"/>
+      <w:r>
+        <w:rPr>
+          <w:lang w:val="fr-CA"/>
+        </w:rPr>
+        <w:t>lo</w:t>
+      </w:r>
+      <w:proofErr w:type="spellEnd"/>
+      <w:r>
+        <w:rPr>
+          <w:lang w:val="fr-CA"/>
+        </w:rPr>
+        <w:t xml:space="preserve"> que </w:t>
+      </w:r>
+      <w:proofErr w:type="spellStart"/>
+      <w:r>
+        <w:rPr>
+          <w:lang w:val="fr-CA"/>
+        </w:rPr>
+        <w:t>conseguí</w:t>
+      </w:r>
+      <w:proofErr w:type="spellEnd"/>
+      <w:r>
+        <w:rPr>
+          <w:lang w:val="fr-CA"/>
+        </w:rPr>
+        <w:t xml:space="preserve"> </w:t>
+      </w:r>
+      <w:proofErr w:type="spellStart"/>
+      <w:r>
+        <w:rPr>
+          <w:lang w:val="fr-CA"/>
+        </w:rPr>
+        <w:t>fue</w:t>
+      </w:r>
+      <w:proofErr w:type="spellEnd"/>
+      <w:r>
+        <w:rPr>
+          <w:lang w:val="fr-CA"/>
+        </w:rPr>
+        <w:t xml:space="preserve"> </w:t>
+      </w:r>
+      <w:proofErr w:type="spellStart"/>
+      <w:r>
+        <w:rPr>
+          <w:lang w:val="fr-CA"/>
+        </w:rPr>
+        <w:t>ser</w:t>
+      </w:r>
+      <w:proofErr w:type="spellEnd"/>
+      <w:r>
+        <w:rPr>
+          <w:lang w:val="fr-CA"/>
+        </w:rPr>
+        <w:t xml:space="preserve"> </w:t>
+      </w:r>
+      <w:proofErr w:type="spellStart"/>
+      <w:r>
+        <w:rPr>
+          <w:lang w:val="fr-CA"/>
+        </w:rPr>
+        <w:t>expulsado</w:t>
+      </w:r>
+      <w:proofErr w:type="spellEnd"/>
+      <w:r>
+        <w:rPr>
+          <w:lang w:val="fr-CA"/>
+        </w:rPr>
+        <w:t xml:space="preserve"> de mi </w:t>
+      </w:r>
+      <w:proofErr w:type="spellStart"/>
+      <w:r>
+        <w:rPr>
+          <w:lang w:val="fr-CA"/>
+        </w:rPr>
+        <w:t>hermosa</w:t>
+      </w:r>
+      <w:proofErr w:type="spellEnd"/>
+      <w:r>
+        <w:rPr>
+          <w:lang w:val="fr-CA"/>
+        </w:rPr>
+        <w:t xml:space="preserve"> </w:t>
+      </w:r>
+      <w:proofErr w:type="spellStart"/>
+      <w:r>
+        <w:rPr>
+          <w:lang w:val="fr-CA"/>
+        </w:rPr>
+        <w:t>ciudad</w:t>
+      </w:r>
+      <w:proofErr w:type="spellEnd"/>
+      <w:r>
+        <w:rPr>
+          <w:lang w:val="fr-CA"/>
+        </w:rPr>
+        <w:t xml:space="preserve"> con cargos de </w:t>
+      </w:r>
+      <w:proofErr w:type="spellStart"/>
+      <w:r>
+        <w:rPr>
+          <w:lang w:val="fr-CA"/>
+        </w:rPr>
+        <w:t>traición</w:t>
+      </w:r>
+      <w:proofErr w:type="spellEnd"/>
+      <w:r>
+        <w:rPr>
+          <w:lang w:val="fr-CA"/>
+        </w:rPr>
+        <w:t xml:space="preserve"> contra mi </w:t>
+      </w:r>
+      <w:proofErr w:type="spellStart"/>
+      <w:r>
+        <w:rPr>
+          <w:lang w:val="fr-CA"/>
+        </w:rPr>
+        <w:t>propio</w:t>
+      </w:r>
+      <w:proofErr w:type="spellEnd"/>
+      <w:r>
+        <w:rPr>
+          <w:lang w:val="fr-CA"/>
+        </w:rPr>
+        <w:t xml:space="preserve"> </w:t>
+      </w:r>
+      <w:proofErr w:type="spellStart"/>
+      <w:r>
+        <w:rPr>
+          <w:lang w:val="fr-CA"/>
+        </w:rPr>
+        <w:t>padre</w:t>
+      </w:r>
+      <w:proofErr w:type="spellEnd"/>
+      <w:r>
+        <w:rPr>
+          <w:lang w:val="fr-CA"/>
+        </w:rPr>
+        <w:t xml:space="preserve">. </w:t>
+      </w:r>
+      <w:r>
+        <w:rPr>
+          <w:lang w:val="fr-CA"/>
+        </w:rPr>
+        <w:t xml:space="preserve">Y </w:t>
+      </w:r>
+      <w:proofErr w:type="spellStart"/>
+      <w:r>
+        <w:rPr>
+          <w:lang w:val="fr-CA"/>
+        </w:rPr>
+        <w:t>todo</w:t>
+      </w:r>
+      <w:proofErr w:type="spellEnd"/>
+      <w:r>
+        <w:rPr>
+          <w:lang w:val="fr-CA"/>
+        </w:rPr>
+        <w:t xml:space="preserve"> </w:t>
+      </w:r>
+      <w:proofErr w:type="spellStart"/>
+      <w:r>
+        <w:rPr>
+          <w:lang w:val="fr-CA"/>
+        </w:rPr>
+        <w:t>era</w:t>
+      </w:r>
+      <w:proofErr w:type="spellEnd"/>
+      <w:r>
+        <w:rPr>
+          <w:lang w:val="fr-CA"/>
+        </w:rPr>
+        <w:t xml:space="preserve"> un plan de Jehan.</w:t>
+      </w:r>
     </w:p>
     <w:p>
       <w:pPr>
         <w:jc w:val="both"/>
+        <w:rPr>
+          <w:lang w:val="fr-CA"/>
+        </w:rPr>
       </w:pPr>
       <w:r>
-        <w:t xml:space="preserve">Y </w:t>
-      </w:r>
-      <w:proofErr w:type="spellStart"/>
-      <w:r>
-        <w:t>luego</w:t>
-      </w:r>
-      <w:proofErr w:type="spellEnd"/>
-      <w:r>
-        <w:t xml:space="preserve">, </w:t>
-      </w:r>
-      <w:proofErr w:type="spellStart"/>
-      <w:r>
-        <w:t>estaba</w:t>
-      </w:r>
-      <w:proofErr w:type="spellEnd"/>
-      <w:r>
-        <w:t xml:space="preserve"> mi </w:t>
-      </w:r>
-      <w:proofErr w:type="spellStart"/>
-      <w:r>
-        <w:t>hermano</w:t>
-      </w:r>
-      <w:proofErr w:type="spellEnd"/>
-      <w:r>
-        <w:t xml:space="preserve"> </w:t>
-      </w:r>
-      <w:proofErr w:type="spellStart"/>
-      <w:r>
-        <w:t>menor</w:t>
-      </w:r>
-      <w:proofErr w:type="spellEnd"/>
-      <w:r>
-        <w:t xml:space="preserve"> </w:t>
-      </w:r>
-      <w:proofErr w:type="spellStart"/>
-      <w:r>
-        <w:t>Jehan</w:t>
-      </w:r>
-      <w:proofErr w:type="spellEnd"/>
-      <w:r>
-        <w:t xml:space="preserve">. </w:t>
-      </w:r>
-      <w:r>
-        <w:rPr>
-          <w:lang w:val="fr-CA"/>
-        </w:rPr>
-        <w:t xml:space="preserve">La </w:t>
-      </w:r>
-      <w:proofErr w:type="spellStart"/>
-      <w:r>
-        <w:rPr>
-          <w:lang w:val="fr-CA"/>
-        </w:rPr>
-        <w:t>única</w:t>
-      </w:r>
-      <w:proofErr w:type="spellEnd"/>
-      <w:r>
-        <w:rPr>
-          <w:lang w:val="fr-CA"/>
-        </w:rPr>
-        <w:t xml:space="preserve"> </w:t>
-      </w:r>
-      <w:proofErr w:type="spellStart"/>
-      <w:r>
-        <w:rPr>
-          <w:lang w:val="fr-CA"/>
-        </w:rPr>
-        <w:t>razón</w:t>
-      </w:r>
-      <w:proofErr w:type="spellEnd"/>
-      <w:r>
-        <w:rPr>
-          <w:lang w:val="fr-CA"/>
-        </w:rPr>
-        <w:t xml:space="preserve"> </w:t>
-      </w:r>
-      <w:proofErr w:type="spellStart"/>
-      <w:r>
-        <w:rPr>
-          <w:lang w:val="fr-CA"/>
-        </w:rPr>
-        <w:t>por</w:t>
-      </w:r>
-      <w:proofErr w:type="spellEnd"/>
-      <w:r>
-        <w:rPr>
-          <w:lang w:val="fr-CA"/>
-        </w:rPr>
-        <w:t xml:space="preserve"> la que </w:t>
-      </w:r>
-      <w:proofErr w:type="spellStart"/>
-      <w:r>
-        <w:rPr>
-          <w:lang w:val="fr-CA"/>
-        </w:rPr>
-        <w:t>estoy</w:t>
-      </w:r>
-      <w:proofErr w:type="spellEnd"/>
-      <w:r>
-        <w:rPr>
-          <w:lang w:val="fr-CA"/>
-        </w:rPr>
-        <w:t xml:space="preserve"> en este </w:t>
-      </w:r>
-      <w:proofErr w:type="spellStart"/>
-      <w:r>
-        <w:rPr>
-          <w:lang w:val="fr-CA"/>
-        </w:rPr>
-        <w:t>barco</w:t>
-      </w:r>
-      <w:proofErr w:type="spellEnd"/>
-      <w:r>
-        <w:rPr>
-          <w:lang w:val="fr-CA"/>
-        </w:rPr>
-        <w:t xml:space="preserve">. Jehan </w:t>
-      </w:r>
-      <w:proofErr w:type="spellStart"/>
-      <w:r>
-        <w:rPr>
-          <w:lang w:val="fr-CA"/>
-        </w:rPr>
-        <w:t>era</w:t>
-      </w:r>
-      <w:proofErr w:type="spellEnd"/>
-      <w:r>
-        <w:rPr>
-          <w:lang w:val="fr-CA"/>
-        </w:rPr>
-        <w:t xml:space="preserve"> </w:t>
-      </w:r>
-      <w:proofErr w:type="spellStart"/>
-      <w:r>
-        <w:rPr>
-          <w:lang w:val="fr-CA"/>
-        </w:rPr>
-        <w:t>todo</w:t>
-      </w:r>
-      <w:proofErr w:type="spellEnd"/>
-      <w:r>
-        <w:rPr>
-          <w:lang w:val="fr-CA"/>
-        </w:rPr>
-        <w:t xml:space="preserve"> sobre el </w:t>
-      </w:r>
-      <w:proofErr w:type="spellStart"/>
-      <w:r>
-        <w:rPr>
-          <w:lang w:val="fr-CA"/>
-        </w:rPr>
-        <w:t>poder</w:t>
-      </w:r>
-      <w:proofErr w:type="spellEnd"/>
-      <w:r>
-        <w:rPr>
-          <w:lang w:val="fr-CA"/>
-        </w:rPr>
-        <w:t xml:space="preserve"> </w:t>
-      </w:r>
-      <w:proofErr w:type="spellStart"/>
-      <w:r>
-        <w:rPr>
-          <w:lang w:val="fr-CA"/>
-        </w:rPr>
-        <w:t>desde</w:t>
-      </w:r>
-      <w:proofErr w:type="spellEnd"/>
-      <w:r>
-        <w:rPr>
-          <w:lang w:val="fr-CA"/>
-        </w:rPr>
-        <w:t xml:space="preserve"> su </w:t>
-      </w:r>
-      <w:proofErr w:type="spellStart"/>
-      <w:r>
-        <w:rPr>
-          <w:lang w:val="fr-CA"/>
-        </w:rPr>
-        <w:t>temprana</w:t>
-      </w:r>
-      <w:proofErr w:type="spellEnd"/>
-      <w:r>
-        <w:rPr>
-          <w:lang w:val="fr-CA"/>
-        </w:rPr>
-        <w:t xml:space="preserve"> </w:t>
-      </w:r>
-      <w:proofErr w:type="spellStart"/>
-      <w:r>
-        <w:rPr>
-          <w:lang w:val="fr-CA"/>
-        </w:rPr>
-        <w:t>edad</w:t>
-      </w:r>
-      <w:proofErr w:type="spellEnd"/>
-      <w:r>
-        <w:rPr>
-          <w:lang w:val="fr-CA"/>
-        </w:rPr>
-        <w:t xml:space="preserve">. </w:t>
-      </w:r>
-      <w:proofErr w:type="spellStart"/>
-      <w:r>
-        <w:rPr>
-          <w:lang w:val="fr-CA"/>
-        </w:rPr>
-        <w:t>Caminaba</w:t>
-      </w:r>
-      <w:proofErr w:type="spellEnd"/>
-      <w:r>
-        <w:rPr>
-          <w:lang w:val="fr-CA"/>
-        </w:rPr>
-        <w:t xml:space="preserve"> </w:t>
-      </w:r>
-      <w:proofErr w:type="spellStart"/>
-      <w:r>
-        <w:rPr>
-          <w:lang w:val="fr-CA"/>
-        </w:rPr>
-        <w:t>por</w:t>
-      </w:r>
-      <w:proofErr w:type="spellEnd"/>
-      <w:r>
-        <w:rPr>
-          <w:lang w:val="fr-CA"/>
-        </w:rPr>
-        <w:t xml:space="preserve"> las calles de </w:t>
-      </w:r>
-      <w:proofErr w:type="spellStart"/>
-      <w:r>
-        <w:rPr>
-          <w:lang w:val="fr-CA"/>
-        </w:rPr>
-        <w:t>Orilón</w:t>
-      </w:r>
-      <w:proofErr w:type="spellEnd"/>
-      <w:r>
-        <w:rPr>
-          <w:lang w:val="fr-CA"/>
-        </w:rPr>
-        <w:t xml:space="preserve"> y </w:t>
-      </w:r>
-      <w:proofErr w:type="spellStart"/>
-      <w:r>
-        <w:rPr>
-          <w:lang w:val="fr-CA"/>
-        </w:rPr>
-        <w:t>obligaba</w:t>
-      </w:r>
-      <w:proofErr w:type="spellEnd"/>
-      <w:r>
-        <w:rPr>
-          <w:lang w:val="fr-CA"/>
-        </w:rPr>
-        <w:t xml:space="preserve"> a los </w:t>
-      </w:r>
-      <w:proofErr w:type="spellStart"/>
-      <w:r>
-        <w:rPr>
-          <w:lang w:val="fr-CA"/>
-        </w:rPr>
-        <w:t>campesinos</w:t>
-      </w:r>
-      <w:proofErr w:type="spellEnd"/>
-      <w:r>
-        <w:rPr>
-          <w:lang w:val="fr-CA"/>
-        </w:rPr>
-        <w:t xml:space="preserve"> a </w:t>
-      </w:r>
-      <w:proofErr w:type="spellStart"/>
-      <w:r>
-        <w:rPr>
-          <w:lang w:val="fr-CA"/>
-        </w:rPr>
-        <w:t>hacer</w:t>
-      </w:r>
-      <w:proofErr w:type="spellEnd"/>
-      <w:r>
-        <w:rPr>
-          <w:lang w:val="fr-CA"/>
-        </w:rPr>
-        <w:t xml:space="preserve"> </w:t>
-      </w:r>
-      <w:proofErr w:type="spellStart"/>
-      <w:r>
-        <w:rPr>
-          <w:lang w:val="fr-CA"/>
-        </w:rPr>
-        <w:t>lo</w:t>
+        <w:rPr>
+          <w:lang w:val="fr-CA"/>
+        </w:rPr>
+        <w:t xml:space="preserve">Me </w:t>
+      </w:r>
+      <w:proofErr w:type="spellStart"/>
+      <w:r>
+        <w:rPr>
+          <w:lang w:val="fr-CA"/>
+        </w:rPr>
+        <w:t>tengo</w:t>
       </w:r>
       <w:proofErr w:type="spellEnd"/>
       <w:r>
@@ -776,252 +1092,13 @@
         <w:rPr>
           <w:lang w:val="fr-CA"/>
         </w:rPr>
-        <w:t>quisiera</w:t>
-      </w:r>
-      <w:proofErr w:type="spellEnd"/>
-      <w:r>
-        <w:rPr>
-          <w:lang w:val="fr-CA"/>
-        </w:rPr>
-        <w:t xml:space="preserve">. Lo </w:t>
-      </w:r>
-      <w:proofErr w:type="spellStart"/>
-      <w:r>
-        <w:rPr>
-          <w:lang w:val="fr-CA"/>
-        </w:rPr>
-        <w:t>peor</w:t>
-      </w:r>
-      <w:proofErr w:type="spellEnd"/>
-      <w:r>
-        <w:rPr>
-          <w:lang w:val="fr-CA"/>
-        </w:rPr>
-        <w:t xml:space="preserve"> es que </w:t>
-      </w:r>
-      <w:proofErr w:type="spellStart"/>
-      <w:r>
-        <w:rPr>
-          <w:lang w:val="fr-CA"/>
-        </w:rPr>
-        <w:t>traté</w:t>
-      </w:r>
-      <w:proofErr w:type="spellEnd"/>
-      <w:r>
-        <w:rPr>
-          <w:lang w:val="fr-CA"/>
-        </w:rPr>
-        <w:t xml:space="preserve"> de </w:t>
-      </w:r>
-      <w:proofErr w:type="spellStart"/>
-      <w:r>
-        <w:rPr>
-          <w:lang w:val="fr-CA"/>
-        </w:rPr>
-        <w:t>detenerlo</w:t>
-      </w:r>
-      <w:proofErr w:type="spellEnd"/>
-      <w:r>
-        <w:rPr>
-          <w:lang w:val="fr-CA"/>
-        </w:rPr>
-        <w:t xml:space="preserve">. </w:t>
-      </w:r>
-      <w:proofErr w:type="spellStart"/>
-      <w:r>
-        <w:rPr>
-          <w:lang w:val="fr-CA"/>
-        </w:rPr>
-        <w:t>Todo</w:t>
-      </w:r>
-      <w:proofErr w:type="spellEnd"/>
-      <w:r>
-        <w:rPr>
-          <w:lang w:val="fr-CA"/>
-        </w:rPr>
-        <w:t xml:space="preserve"> </w:t>
-      </w:r>
-      <w:proofErr w:type="spellStart"/>
-      <w:r>
-        <w:rPr>
-          <w:lang w:val="fr-CA"/>
-        </w:rPr>
-        <w:t>lo</w:t>
-      </w:r>
-      <w:proofErr w:type="spellEnd"/>
-      <w:r>
-        <w:rPr>
-          <w:lang w:val="fr-CA"/>
-        </w:rPr>
-        <w:t xml:space="preserve"> que </w:t>
-      </w:r>
-      <w:proofErr w:type="spellStart"/>
-      <w:r>
-        <w:rPr>
-          <w:lang w:val="fr-CA"/>
-        </w:rPr>
-        <w:t>conseguí</w:t>
-      </w:r>
-      <w:proofErr w:type="spellEnd"/>
-      <w:r>
-        <w:rPr>
-          <w:lang w:val="fr-CA"/>
-        </w:rPr>
-        <w:t xml:space="preserve"> </w:t>
-      </w:r>
-      <w:proofErr w:type="spellStart"/>
-      <w:r>
-        <w:rPr>
-          <w:lang w:val="fr-CA"/>
-        </w:rPr>
-        <w:t>fue</w:t>
-      </w:r>
-      <w:proofErr w:type="spellEnd"/>
-      <w:r>
-        <w:rPr>
-          <w:lang w:val="fr-CA"/>
-        </w:rPr>
-        <w:t xml:space="preserve"> </w:t>
-      </w:r>
-      <w:proofErr w:type="spellStart"/>
-      <w:r>
-        <w:rPr>
-          <w:lang w:val="fr-CA"/>
-        </w:rPr>
-        <w:t>ser</w:t>
-      </w:r>
-      <w:proofErr w:type="spellEnd"/>
-      <w:r>
-        <w:rPr>
-          <w:lang w:val="fr-CA"/>
-        </w:rPr>
-        <w:t xml:space="preserve"> </w:t>
-      </w:r>
-      <w:proofErr w:type="spellStart"/>
-      <w:r>
-        <w:rPr>
-          <w:lang w:val="fr-CA"/>
-        </w:rPr>
-        <w:t>expulsado</w:t>
-      </w:r>
-      <w:proofErr w:type="spellEnd"/>
-      <w:r>
-        <w:rPr>
-          <w:lang w:val="fr-CA"/>
-        </w:rPr>
-        <w:t xml:space="preserve"> de mi </w:t>
-      </w:r>
-      <w:proofErr w:type="spellStart"/>
-      <w:r>
-        <w:rPr>
-          <w:lang w:val="fr-CA"/>
-        </w:rPr>
-        <w:t>hermosa</w:t>
-      </w:r>
-      <w:proofErr w:type="spellEnd"/>
-      <w:r>
-        <w:rPr>
-          <w:lang w:val="fr-CA"/>
-        </w:rPr>
-        <w:t xml:space="preserve"> </w:t>
-      </w:r>
-      <w:proofErr w:type="spellStart"/>
-      <w:r>
-        <w:rPr>
-          <w:lang w:val="fr-CA"/>
-        </w:rPr>
-        <w:t>ciudad</w:t>
-      </w:r>
-      <w:proofErr w:type="spellEnd"/>
-      <w:r>
-        <w:rPr>
-          <w:lang w:val="fr-CA"/>
-        </w:rPr>
-        <w:t xml:space="preserve"> con cargos de </w:t>
-      </w:r>
-      <w:proofErr w:type="spellStart"/>
-      <w:r>
-        <w:rPr>
-          <w:lang w:val="fr-CA"/>
-        </w:rPr>
-        <w:t>traición</w:t>
-      </w:r>
-      <w:proofErr w:type="spellEnd"/>
-      <w:r>
-        <w:rPr>
-          <w:lang w:val="fr-CA"/>
-        </w:rPr>
-        <w:t xml:space="preserve"> contra mi </w:t>
-      </w:r>
-      <w:proofErr w:type="spellStart"/>
-      <w:r>
-        <w:rPr>
-          <w:lang w:val="fr-CA"/>
-        </w:rPr>
-        <w:t>propio</w:t>
-      </w:r>
-      <w:proofErr w:type="spellEnd"/>
-      <w:r>
-        <w:rPr>
-          <w:lang w:val="fr-CA"/>
-        </w:rPr>
-        <w:t xml:space="preserve"> </w:t>
-      </w:r>
-      <w:proofErr w:type="spellStart"/>
-      <w:r>
-        <w:rPr>
-          <w:lang w:val="fr-CA"/>
-        </w:rPr>
-        <w:t>padre</w:t>
-      </w:r>
-      <w:proofErr w:type="spellEnd"/>
-      <w:r>
-        <w:rPr>
-          <w:lang w:val="fr-CA"/>
-        </w:rPr>
-        <w:t xml:space="preserve">. </w:t>
-      </w:r>
-      <w:r>
-        <w:t xml:space="preserve">Y </w:t>
-      </w:r>
-      <w:proofErr w:type="spellStart"/>
-      <w:r>
-        <w:t>todo</w:t>
-      </w:r>
-      <w:proofErr w:type="spellEnd"/>
-      <w:r>
-        <w:t xml:space="preserve"> era un plan de </w:t>
-      </w:r>
-      <w:proofErr w:type="spellStart"/>
-      <w:r>
-        <w:t>Jehan</w:t>
-      </w:r>
-      <w:proofErr w:type="spellEnd"/>
-      <w:r>
-        <w:t>.</w:t>
-      </w:r>
-    </w:p>
-    <w:p>
-      <w:pPr>
-        <w:jc w:val="both"/>
-      </w:pPr>
-      <w:r>
-        <w:t xml:space="preserve">Me </w:t>
-      </w:r>
-      <w:proofErr w:type="spellStart"/>
-      <w:r>
-        <w:t>tengo</w:t>
-      </w:r>
-      <w:proofErr w:type="spellEnd"/>
-      <w:r>
-        <w:t xml:space="preserve"> que </w:t>
-      </w:r>
-      <w:proofErr w:type="spellStart"/>
-      <w:r>
         <w:t>despertar</w:t>
       </w:r>
       <w:proofErr w:type="spellEnd"/>
       <w:r>
+        <w:rPr>
+          <w:lang w:val="fr-CA"/>
+        </w:rPr>
         <w:t>.</w:t>
       </w:r>
     </w:p>
@@ -1033,25 +1110,487 @@
           <w:kern w:val="28"/>
           <w:sz w:val="56"/>
           <w:szCs w:val="56"/>
+          <w:lang w:val="fr-CA"/>
         </w:rPr>
       </w:pPr>
       <w:r>
+        <w:rPr>
+          <w:lang w:val="fr-CA"/>
+        </w:rPr>
+        <w:t xml:space="preserve">A </w:t>
+      </w:r>
+      <w:proofErr w:type="spellStart"/>
+      <w:r>
+        <w:rPr>
+          <w:lang w:val="fr-CA"/>
+        </w:rPr>
+        <w:t>pesar</w:t>
+      </w:r>
+      <w:proofErr w:type="spellEnd"/>
+      <w:r>
+        <w:rPr>
+          <w:lang w:val="fr-CA"/>
+        </w:rPr>
+        <w:t xml:space="preserve"> de que fui </w:t>
+      </w:r>
+      <w:proofErr w:type="spellStart"/>
+      <w:r>
+        <w:rPr>
+          <w:lang w:val="fr-CA"/>
+        </w:rPr>
+        <w:t>puesto</w:t>
+      </w:r>
+      <w:proofErr w:type="spellEnd"/>
+      <w:r>
+        <w:rPr>
+          <w:lang w:val="fr-CA"/>
+        </w:rPr>
+        <w:t xml:space="preserve"> en el </w:t>
+      </w:r>
+      <w:proofErr w:type="spellStart"/>
+      <w:r>
+        <w:rPr>
+          <w:lang w:val="fr-CA"/>
+        </w:rPr>
+        <w:t>exilio</w:t>
+      </w:r>
+      <w:proofErr w:type="spellEnd"/>
+      <w:r>
+        <w:rPr>
+          <w:lang w:val="fr-CA"/>
+        </w:rPr>
+        <w:t xml:space="preserve"> de mi </w:t>
+      </w:r>
+      <w:proofErr w:type="spellStart"/>
+      <w:r>
+        <w:rPr>
+          <w:lang w:val="fr-CA"/>
+        </w:rPr>
+        <w:t>ciudad</w:t>
+      </w:r>
+      <w:proofErr w:type="spellEnd"/>
+      <w:r>
+        <w:rPr>
+          <w:lang w:val="fr-CA"/>
+        </w:rPr>
+        <w:t xml:space="preserve"> natal, </w:t>
+      </w:r>
+      <w:proofErr w:type="spellStart"/>
+      <w:r>
+        <w:rPr>
+          <w:lang w:val="fr-CA"/>
+        </w:rPr>
+        <w:t>todavía</w:t>
+      </w:r>
+      <w:proofErr w:type="spellEnd"/>
+      <w:r>
+        <w:rPr>
+          <w:lang w:val="fr-CA"/>
+        </w:rPr>
+        <w:t xml:space="preserve"> </w:t>
+      </w:r>
+      <w:proofErr w:type="spellStart"/>
+      <w:r>
+        <w:rPr>
+          <w:lang w:val="fr-CA"/>
+        </w:rPr>
+        <w:t>tengo</w:t>
+      </w:r>
+      <w:proofErr w:type="spellEnd"/>
+      <w:r>
+        <w:rPr>
+          <w:lang w:val="fr-CA"/>
+        </w:rPr>
+        <w:t xml:space="preserve"> </w:t>
+      </w:r>
+      <w:proofErr w:type="spellStart"/>
+      <w:r>
+        <w:rPr>
+          <w:lang w:val="fr-CA"/>
+        </w:rPr>
+        <w:t>algunos</w:t>
+      </w:r>
+      <w:proofErr w:type="spellEnd"/>
+      <w:r>
+        <w:rPr>
+          <w:lang w:val="fr-CA"/>
+        </w:rPr>
+        <w:t xml:space="preserve"> amigos que me </w:t>
+      </w:r>
+      <w:proofErr w:type="spellStart"/>
+      <w:r>
+        <w:rPr>
+          <w:lang w:val="fr-CA"/>
+        </w:rPr>
+        <w:t>c</w:t>
+      </w:r>
+      <w:r>
+        <w:rPr>
+          <w:lang w:val="fr-CA"/>
+        </w:rPr>
+        <w:t>reyeron</w:t>
+      </w:r>
+      <w:proofErr w:type="spellEnd"/>
+      <w:r>
+        <w:rPr>
+          <w:lang w:val="fr-CA"/>
+        </w:rPr>
+        <w:t xml:space="preserve"> </w:t>
+      </w:r>
+      <w:proofErr w:type="spellStart"/>
+      <w:r>
+        <w:rPr>
+          <w:lang w:val="fr-CA"/>
+        </w:rPr>
+        <w:t>cuando</w:t>
+      </w:r>
+      <w:proofErr w:type="spellEnd"/>
+      <w:r>
+        <w:rPr>
+          <w:lang w:val="fr-CA"/>
+        </w:rPr>
+        <w:t xml:space="preserve"> </w:t>
+      </w:r>
+      <w:proofErr w:type="spellStart"/>
+      <w:r>
+        <w:rPr>
+          <w:lang w:val="fr-CA"/>
+        </w:rPr>
+        <w:t>dije</w:t>
+      </w:r>
+      <w:proofErr w:type="spellEnd"/>
+      <w:r>
+        <w:rPr>
+          <w:lang w:val="fr-CA"/>
+        </w:rPr>
+        <w:t xml:space="preserve"> que no maté e</w:t>
+      </w:r>
+      <w:r>
+        <w:rPr>
+          <w:lang w:val="fr-CA"/>
+        </w:rPr>
+        <w:t xml:space="preserve">l </w:t>
+      </w:r>
+      <w:proofErr w:type="spellStart"/>
+      <w:r>
+        <w:rPr>
+          <w:lang w:val="fr-CA"/>
+        </w:rPr>
+        <w:t>rey</w:t>
+      </w:r>
+      <w:proofErr w:type="spellEnd"/>
+      <w:r>
+        <w:rPr>
+          <w:lang w:val="fr-CA"/>
+        </w:rPr>
+        <w:t xml:space="preserve">. </w:t>
+      </w:r>
+      <w:proofErr w:type="spellStart"/>
+      <w:r>
+        <w:rPr>
+          <w:lang w:val="fr-CA"/>
+        </w:rPr>
+        <w:t>Así</w:t>
+      </w:r>
+      <w:proofErr w:type="spellEnd"/>
+      <w:r>
+        <w:rPr>
+          <w:lang w:val="fr-CA"/>
+        </w:rPr>
+        <w:t xml:space="preserve"> que me </w:t>
+      </w:r>
+      <w:proofErr w:type="spellStart"/>
+      <w:r>
+        <w:rPr>
+          <w:lang w:val="fr-CA"/>
+        </w:rPr>
+        <w:t>siguieron</w:t>
+      </w:r>
+      <w:proofErr w:type="spellEnd"/>
+      <w:r>
+        <w:rPr>
+          <w:lang w:val="fr-CA"/>
+        </w:rPr>
+        <w:t xml:space="preserve">, </w:t>
+      </w:r>
+      <w:proofErr w:type="spellStart"/>
+      <w:r>
+        <w:rPr>
+          <w:lang w:val="fr-CA"/>
+        </w:rPr>
+        <w:t>dándome</w:t>
+      </w:r>
+      <w:proofErr w:type="spellEnd"/>
+      <w:r>
+        <w:rPr>
+          <w:lang w:val="fr-CA"/>
+        </w:rPr>
+        <w:t xml:space="preserve"> su palabra de que </w:t>
+      </w:r>
+      <w:proofErr w:type="spellStart"/>
+      <w:r>
+        <w:rPr>
+          <w:lang w:val="fr-CA"/>
+        </w:rPr>
+        <w:t>lucharían</w:t>
+      </w:r>
+      <w:proofErr w:type="spellEnd"/>
+      <w:r>
+        <w:rPr>
+          <w:lang w:val="fr-CA"/>
+        </w:rPr>
+        <w:t xml:space="preserve"> y </w:t>
+      </w:r>
+      <w:proofErr w:type="spellStart"/>
+      <w:r>
+        <w:rPr>
+          <w:lang w:val="fr-CA"/>
+        </w:rPr>
+        <w:t>morirían</w:t>
+      </w:r>
+      <w:proofErr w:type="spellEnd"/>
+      <w:r>
+        <w:rPr>
+          <w:lang w:val="fr-CA"/>
+        </w:rPr>
+        <w:t xml:space="preserve"> </w:t>
+      </w:r>
+      <w:proofErr w:type="spellStart"/>
+      <w:r>
+        <w:rPr>
+          <w:lang w:val="fr-CA"/>
+        </w:rPr>
+        <w:t>por</w:t>
+      </w:r>
+      <w:proofErr w:type="spellEnd"/>
+      <w:r>
+        <w:rPr>
+          <w:lang w:val="fr-CA"/>
+        </w:rPr>
+        <w:t xml:space="preserve"> </w:t>
+      </w:r>
+      <w:proofErr w:type="spellStart"/>
+      <w:r>
+        <w:rPr>
+          <w:lang w:val="fr-CA"/>
+        </w:rPr>
+        <w:t>mí</w:t>
+      </w:r>
+      <w:proofErr w:type="spellEnd"/>
+      <w:r>
+        <w:rPr>
+          <w:lang w:val="fr-CA"/>
+        </w:rPr>
+        <w:t xml:space="preserve">. </w:t>
+      </w:r>
+      <w:proofErr w:type="spellStart"/>
+      <w:r>
+        <w:rPr>
+          <w:lang w:val="fr-CA"/>
+        </w:rPr>
+        <w:t>Ellos</w:t>
+      </w:r>
+      <w:proofErr w:type="spellEnd"/>
+      <w:r>
+        <w:rPr>
+          <w:lang w:val="fr-CA"/>
+        </w:rPr>
+        <w:t xml:space="preserve"> son mi </w:t>
+      </w:r>
+      <w:proofErr w:type="spellStart"/>
+      <w:r>
+        <w:rPr>
+          <w:lang w:val="fr-CA"/>
+        </w:rPr>
+        <w:t>nueva</w:t>
+      </w:r>
+      <w:proofErr w:type="spellEnd"/>
+      <w:r>
+        <w:rPr>
+          <w:lang w:val="fr-CA"/>
+        </w:rPr>
+        <w:t xml:space="preserve"> </w:t>
+      </w:r>
+      <w:proofErr w:type="spellStart"/>
+      <w:r>
+        <w:rPr>
+          <w:lang w:val="fr-CA"/>
+        </w:rPr>
+        <w:t>familia</w:t>
+      </w:r>
+      <w:proofErr w:type="spellEnd"/>
+      <w:r>
+        <w:rPr>
+          <w:lang w:val="fr-CA"/>
+        </w:rPr>
+        <w:t xml:space="preserve">. </w:t>
+      </w:r>
+      <w:proofErr w:type="spellStart"/>
+      <w:r>
+        <w:rPr>
+          <w:lang w:val="fr-CA"/>
+        </w:rPr>
+        <w:t>Ahora</w:t>
+      </w:r>
+      <w:proofErr w:type="spellEnd"/>
+      <w:r>
+        <w:rPr>
+          <w:lang w:val="fr-CA"/>
+        </w:rPr>
+        <w:t xml:space="preserve"> nos </w:t>
+      </w:r>
+      <w:proofErr w:type="spellStart"/>
+      <w:r>
+        <w:rPr>
+          <w:lang w:val="fr-CA"/>
+        </w:rPr>
+        <w:t>dirigimos</w:t>
+      </w:r>
+      <w:proofErr w:type="spellEnd"/>
+      <w:r>
+        <w:rPr>
+          <w:lang w:val="fr-CA"/>
+        </w:rPr>
+        <w:t xml:space="preserve"> a </w:t>
+      </w:r>
+      <w:proofErr w:type="spellStart"/>
+      <w:r>
+        <w:rPr>
+          <w:lang w:val="fr-CA"/>
+        </w:rPr>
+        <w:t>esta</w:t>
+      </w:r>
+      <w:proofErr w:type="spellEnd"/>
+      <w:r>
+        <w:rPr>
+          <w:lang w:val="fr-CA"/>
+        </w:rPr>
+        <w:t xml:space="preserve"> </w:t>
+      </w:r>
+      <w:proofErr w:type="spellStart"/>
+      <w:r>
+        <w:rPr>
+          <w:lang w:val="fr-CA"/>
+        </w:rPr>
+        <w:t>ciudad</w:t>
+      </w:r>
+      <w:proofErr w:type="spellEnd"/>
+      <w:r>
+        <w:rPr>
+          <w:lang w:val="fr-CA"/>
+        </w:rPr>
+        <w:t xml:space="preserve">, no </w:t>
+      </w:r>
+      <w:proofErr w:type="spellStart"/>
+      <w:r>
+        <w:rPr>
+          <w:lang w:val="fr-CA"/>
+        </w:rPr>
+        <w:t>puedo</w:t>
+      </w:r>
+      <w:proofErr w:type="spellEnd"/>
+      <w:r>
+        <w:rPr>
+          <w:lang w:val="fr-CA"/>
+        </w:rPr>
+        <w:t xml:space="preserve"> </w:t>
+      </w:r>
+      <w:proofErr w:type="spellStart"/>
+      <w:r>
+        <w:rPr>
+          <w:lang w:val="fr-CA"/>
+        </w:rPr>
+        <w:t>recordar</w:t>
+      </w:r>
+      <w:proofErr w:type="spellEnd"/>
+      <w:r>
+        <w:rPr>
+          <w:lang w:val="fr-CA"/>
+        </w:rPr>
+        <w:t xml:space="preserve"> el nombre... Es </w:t>
+      </w:r>
+      <w:proofErr w:type="spellStart"/>
+      <w:r>
+        <w:rPr>
+          <w:lang w:val="fr-CA"/>
+        </w:rPr>
+        <w:t>algo</w:t>
+      </w:r>
+      <w:proofErr w:type="spellEnd"/>
+      <w:r>
+        <w:rPr>
+          <w:lang w:val="fr-CA"/>
+        </w:rPr>
+        <w:t xml:space="preserve"> </w:t>
+      </w:r>
+      <w:proofErr w:type="spellStart"/>
+      <w:r>
+        <w:rPr>
+          <w:lang w:val="fr-CA"/>
+        </w:rPr>
+        <w:t>así</w:t>
+      </w:r>
+      <w:proofErr w:type="spellEnd"/>
+      <w:r>
+        <w:rPr>
+          <w:lang w:val="fr-CA"/>
+        </w:rPr>
+        <w:t xml:space="preserve"> </w:t>
+      </w:r>
+      <w:proofErr w:type="spellStart"/>
+      <w:r>
+        <w:rPr>
+          <w:lang w:val="fr-CA"/>
+        </w:rPr>
+        <w:t>como</w:t>
+      </w:r>
+      <w:proofErr w:type="spellEnd"/>
+      <w:r>
+        <w:rPr>
+          <w:lang w:val="fr-CA"/>
+        </w:rPr>
+        <w:t>...</w:t>
+      </w:r>
+      <w:r>
+        <w:rPr>
+          <w:lang w:val="fr-CA"/>
+        </w:rPr>
         <w:br w:type="page"/>
       </w:r>
     </w:p>
     <w:p>
       <w:pPr>
         <w:pStyle w:val="Title"/>
+        <w:rPr>
+          <w:lang w:val="fr-CA"/>
+        </w:rPr>
       </w:pPr>
       <w:r>
+        <w:rPr>
+          <w:lang w:val="fr-CA"/>
+        </w:rPr>
         <w:lastRenderedPageBreak/>
         <w:t>French</w:t>
       </w:r>
     </w:p>
-    <w:p/>
     <w:p>
-      <w:proofErr w:type="spellStart"/>
-      <w:r>
+      <w:pPr>
+        <w:rPr>
+          <w:lang w:val="fr-CA"/>
+        </w:rPr>
+      </w:pPr>
+    </w:p>
+    <w:p>
+      <w:pPr>
+        <w:rPr>
+          <w:lang w:val="fr-CA"/>
+        </w:rPr>
+      </w:pPr>
+      <w:proofErr w:type="spellStart"/>
+      <w:r>
+        <w:rPr>
+          <w:lang w:val="fr-CA"/>
+        </w:rPr>
         <w:t>HistoryBeginning</w:t>
       </w:r>
       <w:proofErr w:type="spellEnd"/>
@@ -1173,7 +1712,21 @@
         </w:rPr>
         <w:t>Je devrais me réveiller.</w:t>
       </w:r>
+    </w:p>
+    <w:p>
+      <w:pPr>
+        <w:jc w:val="both"/>
+        <w:rPr>
+          <w:lang w:val="fr-CA"/>
+        </w:rPr>
+      </w:pPr>
       <w:bookmarkStart w:id="0" w:name="_GoBack"/>
+      <w:r>
+        <w:rPr>
+          <w:lang w:val="fr-CA"/>
+        </w:rPr>
+        <w:t>Même si j'ai été expulsé de ma ville natale, j'ai encore des amis qui m'ont cru quand j'ai dit que je n'avais pas tué le roi. Alors, ils m'ont suivi, me disant qu'ils se battraient et mourraient pour moi. Ils sont ma nouvelle famille. Nous nous dirigeons maintenant vers cette ville, je ne peux pas me souvenir du nom... C'est quelque chose comme...</w:t>
+      </w:r>
       <w:bookmarkEnd w:id="0"/>
     </w:p>
     <w:sectPr>
@@ -1309,6 +1862,7 @@
     <w:lsdException w:name="HTML Sample" w:semiHidden="1" w:unhideWhenUsed="1"/>
     <w:lsdException w:name="HTML Typewriter" w:semiHidden="1" w:unhideWhenUsed="1"/>
     <w:lsdException w:name="HTML Variable" w:semiHidden="1" w:unhideWhenUsed="1"/>
+    <w:lsdException w:name="Normal Table" w:semiHidden="1" w:unhideWhenUsed="1"/>
     <w:lsdException w:name="annotation subject" w:semiHidden="1" w:unhideWhenUsed="1"/>
     <w:lsdException w:name="No List" w:semiHidden="1" w:unhideWhenUsed="1"/>
     <w:lsdException w:name="Outline List 1" w:semiHidden="1" w:unhideWhenUsed="1"/>
@@ -1354,9 +1908,11 @@
     <w:lsdException w:name="Table Subtle 1" w:semiHidden="1" w:unhideWhenUsed="1"/>
     <w:lsdException w:name="Table Subtle 2" w:semiHidden="1" w:unhideWhenUsed="1"/>
     <w:lsdException w:name="Table Web 1" w:semiHidden="1" w:unhideWhenUsed="1"/>
+    <w:lsdException w:name="Table Web 2" w:semiHidden="1" w:unhideWhenUsed="1"/>
     <w:lsdException w:name="Table Web 3" w:semiHidden="1" w:unhideWhenUsed="1"/>
     <w:lsdException w:name="Balloon Text" w:semiHidden="1" w:unhideWhenUsed="1"/>
     <w:lsdException w:name="Table Grid" w:uiPriority="59"/>
+    <w:lsdException w:name="Table Theme" w:semiHidden="1" w:unhideWhenUsed="1"/>
     <w:lsdException w:name="Placeholder Text" w:semiHidden="1"/>
     <w:lsdException w:name="No Spacing" w:uiPriority="1" w:qFormat="1"/>
     <w:lsdException w:name="Light Shading" w:uiPriority="60"/>

</xml_diff>

<commit_message>
Add stranger encounter and first misssion !!
</commit_message>
<xml_diff>
--- a/Ressources/Pictures/History.docx
+++ b/Ressources/Pictures/History.docx
@@ -117,6 +117,149 @@
       </w:r>
     </w:p>
     <w:p>
+      <w:pPr>
+        <w:jc w:val="both"/>
+      </w:pPr>
+      <w:proofErr w:type="gramStart"/>
+      <w:r>
+        <w:t>Oh</w:t>
+      </w:r>
+      <w:proofErr w:type="gramEnd"/>
+      <w:r>
+        <w:t xml:space="preserve"> yes I remember now</w:t>
+      </w:r>
+      <w:r>
+        <w:t>, it was the city of</w:t>
+      </w:r>
+    </w:p>
+    <w:p>
+      <w:pPr>
+        <w:rPr>
+          <w:u w:val="single"/>
+        </w:rPr>
+      </w:pPr>
+      <w:proofErr w:type="spellStart"/>
+      <w:r>
+        <w:rPr>
+          <w:u w:val="single"/>
+        </w:rPr>
+        <w:t>Frostford</w:t>
+      </w:r>
+      <w:proofErr w:type="spellEnd"/>
+    </w:p>
+    <w:p>
+      <w:r>
+        <w:t xml:space="preserve">It is situated in the north of the continent. They say that it never stops snowing, but you know, they are rumors. Well, in any case, I </w:t>
+      </w:r>
+      <w:proofErr w:type="gramStart"/>
+      <w:r>
+        <w:t>really do</w:t>
+      </w:r>
+      <w:proofErr w:type="gramEnd"/>
+      <w:r>
+        <w:t xml:space="preserve"> hope they are rumors, because I can already </w:t>
+      </w:r>
+      <w:r>
+        <w:t>feel my toes freezing. We finally get to the city. I can feel it right as I left the caravan; the wind is so cold, there is snow everywhere. How do people live here? Maybe those conditions are what makes north warriors the best of the country.</w:t>
+      </w:r>
+    </w:p>
+    <w:p>
+      <w:pPr>
+        <w:rPr>
+          <w:u w:val="single"/>
+        </w:rPr>
+      </w:pPr>
+      <w:proofErr w:type="spellStart"/>
+      <w:r>
+        <w:rPr>
+          <w:u w:val="single"/>
+        </w:rPr>
+        <w:t>Bredon</w:t>
+      </w:r>
+      <w:proofErr w:type="spellEnd"/>
+    </w:p>
+    <w:p>
+      <w:r>
+        <w:t xml:space="preserve">It is situated to the east of the continent. If only father could see it, he would’ve loved hunting in these forests. The roads are full of trees and lakes, it’s beautiful. I recall my teacher saying that the archers from </w:t>
+      </w:r>
+      <w:proofErr w:type="spellStart"/>
+      <w:r>
+        <w:t>Bredon</w:t>
+      </w:r>
+      <w:proofErr w:type="spellEnd"/>
+      <w:r>
+        <w:t xml:space="preserve"> could hide in the trees and rain arrows on the enemy. That would explain why father told me that the city of </w:t>
+      </w:r>
+      <w:proofErr w:type="spellStart"/>
+      <w:r>
+        <w:t>Bredon</w:t>
+      </w:r>
+      <w:proofErr w:type="spellEnd"/>
+      <w:r>
+        <w:t xml:space="preserve"> could not be conquered. Right as I step outside of the caravan, I can feel the warm wind on my face. This </w:t>
+      </w:r>
+      <w:proofErr w:type="gramStart"/>
+      <w:r>
+        <w:t>really seems</w:t>
+      </w:r>
+      <w:proofErr w:type="gramEnd"/>
+      <w:r>
+        <w:t xml:space="preserve"> like a nice stop.</w:t>
+      </w:r>
+    </w:p>
+    <w:p>
+      <w:pPr>
+        <w:rPr>
+          <w:u w:val="single"/>
+        </w:rPr>
+      </w:pPr>
+      <w:r>
+        <w:rPr>
+          <w:u w:val="single"/>
+        </w:rPr>
+        <w:t>Worcester</w:t>
+      </w:r>
+    </w:p>
+    <w:p>
+      <w:r>
+        <w:t xml:space="preserve">It is situated </w:t>
+      </w:r>
+      <w:r>
+        <w:t>in the south of the continent</w:t>
+      </w:r>
+      <w:r>
+        <w:t xml:space="preserve">. From my souvenirs, this city is in the heart of the province of horse. Knights whose tales are described in children books often come from this place. Maybe I’ll meet </w:t>
+      </w:r>
+      <w:r>
+        <w:lastRenderedPageBreak/>
+        <w:t xml:space="preserve">my childhood hero </w:t>
+      </w:r>
+      <w:proofErr w:type="spellStart"/>
+      <w:r>
+        <w:t>Arkadatan</w:t>
+      </w:r>
+      <w:proofErr w:type="spellEnd"/>
+      <w:r>
+        <w:t>. Who knows. As I step outside the caravan, I feel this hot wind on my face. How can anyone live like this?</w:t>
+      </w:r>
+    </w:p>
+    <w:p>
+      <w:pPr>
+        <w:rPr>
+          <w:u w:val="single"/>
+        </w:rPr>
+      </w:pPr>
+      <w:r>
+        <w:rPr>
+          <w:u w:val="single"/>
+        </w:rPr>
+        <w:t>Old Ashton</w:t>
+      </w:r>
+    </w:p>
+    <w:p>
+      <w:r>
+        <w:t>It is situated to the west of the continent. That’s the city where teachers and sages come from. I saw it as we were on the roads, it was breath taking. Never have I seen such beautiful houses. It is said that its exactly the beauty of the city that inspires sages and explains why this city is so advanced in technology. As I step outside, I see soldiers patrolling the streets, watching the citizens moves. Wonder if any of them mind their presence? Who knows.</w:t>
+      </w:r>
       <w:r>
         <w:br w:type="page"/>
       </w:r>
@@ -1105,61 +1248,2650 @@
     <w:p>
       <w:pPr>
         <w:rPr>
+          <w:lang w:val="fr-CA"/>
+        </w:rPr>
+      </w:pPr>
+      <w:r>
+        <w:rPr>
+          <w:lang w:val="fr-CA"/>
+        </w:rPr>
+        <w:t xml:space="preserve">A </w:t>
+      </w:r>
+      <w:proofErr w:type="spellStart"/>
+      <w:r>
+        <w:rPr>
+          <w:lang w:val="fr-CA"/>
+        </w:rPr>
+        <w:t>pesar</w:t>
+      </w:r>
+      <w:proofErr w:type="spellEnd"/>
+      <w:r>
+        <w:rPr>
+          <w:lang w:val="fr-CA"/>
+        </w:rPr>
+        <w:t xml:space="preserve"> de que fui </w:t>
+      </w:r>
+      <w:proofErr w:type="spellStart"/>
+      <w:r>
+        <w:rPr>
+          <w:lang w:val="fr-CA"/>
+        </w:rPr>
+        <w:t>puesto</w:t>
+      </w:r>
+      <w:proofErr w:type="spellEnd"/>
+      <w:r>
+        <w:rPr>
+          <w:lang w:val="fr-CA"/>
+        </w:rPr>
+        <w:t xml:space="preserve"> en el </w:t>
+      </w:r>
+      <w:proofErr w:type="spellStart"/>
+      <w:r>
+        <w:rPr>
+          <w:lang w:val="fr-CA"/>
+        </w:rPr>
+        <w:t>exilio</w:t>
+      </w:r>
+      <w:proofErr w:type="spellEnd"/>
+      <w:r>
+        <w:rPr>
+          <w:lang w:val="fr-CA"/>
+        </w:rPr>
+        <w:t xml:space="preserve"> de mi </w:t>
+      </w:r>
+      <w:proofErr w:type="spellStart"/>
+      <w:r>
+        <w:rPr>
+          <w:lang w:val="fr-CA"/>
+        </w:rPr>
+        <w:t>ciudad</w:t>
+      </w:r>
+      <w:proofErr w:type="spellEnd"/>
+      <w:r>
+        <w:rPr>
+          <w:lang w:val="fr-CA"/>
+        </w:rPr>
+        <w:t xml:space="preserve"> natal, </w:t>
+      </w:r>
+      <w:proofErr w:type="spellStart"/>
+      <w:r>
+        <w:rPr>
+          <w:lang w:val="fr-CA"/>
+        </w:rPr>
+        <w:t>todavía</w:t>
+      </w:r>
+      <w:proofErr w:type="spellEnd"/>
+      <w:r>
+        <w:rPr>
+          <w:lang w:val="fr-CA"/>
+        </w:rPr>
+        <w:t xml:space="preserve"> </w:t>
+      </w:r>
+      <w:proofErr w:type="spellStart"/>
+      <w:r>
+        <w:rPr>
+          <w:lang w:val="fr-CA"/>
+        </w:rPr>
+        <w:t>tengo</w:t>
+      </w:r>
+      <w:proofErr w:type="spellEnd"/>
+      <w:r>
+        <w:rPr>
+          <w:lang w:val="fr-CA"/>
+        </w:rPr>
+        <w:t xml:space="preserve"> </w:t>
+      </w:r>
+      <w:proofErr w:type="spellStart"/>
+      <w:r>
+        <w:rPr>
+          <w:lang w:val="fr-CA"/>
+        </w:rPr>
+        <w:t>algunos</w:t>
+      </w:r>
+      <w:proofErr w:type="spellEnd"/>
+      <w:r>
+        <w:rPr>
+          <w:lang w:val="fr-CA"/>
+        </w:rPr>
+        <w:t xml:space="preserve"> amigos que me </w:t>
+      </w:r>
+      <w:proofErr w:type="spellStart"/>
+      <w:r>
+        <w:rPr>
+          <w:lang w:val="fr-CA"/>
+        </w:rPr>
+        <w:t>c</w:t>
+      </w:r>
+      <w:r>
+        <w:rPr>
+          <w:lang w:val="fr-CA"/>
+        </w:rPr>
+        <w:t>reyeron</w:t>
+      </w:r>
+      <w:proofErr w:type="spellEnd"/>
+      <w:r>
+        <w:rPr>
+          <w:lang w:val="fr-CA"/>
+        </w:rPr>
+        <w:t xml:space="preserve"> </w:t>
+      </w:r>
+      <w:proofErr w:type="spellStart"/>
+      <w:r>
+        <w:rPr>
+          <w:lang w:val="fr-CA"/>
+        </w:rPr>
+        <w:t>cuando</w:t>
+      </w:r>
+      <w:proofErr w:type="spellEnd"/>
+      <w:r>
+        <w:rPr>
+          <w:lang w:val="fr-CA"/>
+        </w:rPr>
+        <w:t xml:space="preserve"> </w:t>
+      </w:r>
+      <w:proofErr w:type="spellStart"/>
+      <w:r>
+        <w:rPr>
+          <w:lang w:val="fr-CA"/>
+        </w:rPr>
+        <w:t>dije</w:t>
+      </w:r>
+      <w:proofErr w:type="spellEnd"/>
+      <w:r>
+        <w:rPr>
+          <w:lang w:val="fr-CA"/>
+        </w:rPr>
+        <w:t xml:space="preserve"> que no maté e</w:t>
+      </w:r>
+      <w:r>
+        <w:rPr>
+          <w:lang w:val="fr-CA"/>
+        </w:rPr>
+        <w:t xml:space="preserve">l </w:t>
+      </w:r>
+      <w:proofErr w:type="spellStart"/>
+      <w:r>
+        <w:rPr>
+          <w:lang w:val="fr-CA"/>
+        </w:rPr>
+        <w:t>rey</w:t>
+      </w:r>
+      <w:proofErr w:type="spellEnd"/>
+      <w:r>
+        <w:rPr>
+          <w:lang w:val="fr-CA"/>
+        </w:rPr>
+        <w:t xml:space="preserve">. </w:t>
+      </w:r>
+      <w:proofErr w:type="spellStart"/>
+      <w:r>
+        <w:rPr>
+          <w:lang w:val="fr-CA"/>
+        </w:rPr>
+        <w:t>Así</w:t>
+      </w:r>
+      <w:proofErr w:type="spellEnd"/>
+      <w:r>
+        <w:rPr>
+          <w:lang w:val="fr-CA"/>
+        </w:rPr>
+        <w:t xml:space="preserve"> que me </w:t>
+      </w:r>
+      <w:proofErr w:type="spellStart"/>
+      <w:r>
+        <w:rPr>
+          <w:lang w:val="fr-CA"/>
+        </w:rPr>
+        <w:t>siguieron</w:t>
+      </w:r>
+      <w:proofErr w:type="spellEnd"/>
+      <w:r>
+        <w:rPr>
+          <w:lang w:val="fr-CA"/>
+        </w:rPr>
+        <w:t xml:space="preserve">, </w:t>
+      </w:r>
+      <w:proofErr w:type="spellStart"/>
+      <w:r>
+        <w:rPr>
+          <w:lang w:val="fr-CA"/>
+        </w:rPr>
+        <w:t>dándome</w:t>
+      </w:r>
+      <w:proofErr w:type="spellEnd"/>
+      <w:r>
+        <w:rPr>
+          <w:lang w:val="fr-CA"/>
+        </w:rPr>
+        <w:t xml:space="preserve"> su palabra de que </w:t>
+      </w:r>
+      <w:proofErr w:type="spellStart"/>
+      <w:r>
+        <w:rPr>
+          <w:lang w:val="fr-CA"/>
+        </w:rPr>
+        <w:t>lucharían</w:t>
+      </w:r>
+      <w:proofErr w:type="spellEnd"/>
+      <w:r>
+        <w:rPr>
+          <w:lang w:val="fr-CA"/>
+        </w:rPr>
+        <w:t xml:space="preserve"> y </w:t>
+      </w:r>
+      <w:proofErr w:type="spellStart"/>
+      <w:r>
+        <w:rPr>
+          <w:lang w:val="fr-CA"/>
+        </w:rPr>
+        <w:t>morirían</w:t>
+      </w:r>
+      <w:proofErr w:type="spellEnd"/>
+      <w:r>
+        <w:rPr>
+          <w:lang w:val="fr-CA"/>
+        </w:rPr>
+        <w:t xml:space="preserve"> </w:t>
+      </w:r>
+      <w:proofErr w:type="spellStart"/>
+      <w:r>
+        <w:rPr>
+          <w:lang w:val="fr-CA"/>
+        </w:rPr>
+        <w:t>por</w:t>
+      </w:r>
+      <w:proofErr w:type="spellEnd"/>
+      <w:r>
+        <w:rPr>
+          <w:lang w:val="fr-CA"/>
+        </w:rPr>
+        <w:t xml:space="preserve"> </w:t>
+      </w:r>
+      <w:proofErr w:type="spellStart"/>
+      <w:r>
+        <w:rPr>
+          <w:lang w:val="fr-CA"/>
+        </w:rPr>
+        <w:t>mí</w:t>
+      </w:r>
+      <w:proofErr w:type="spellEnd"/>
+      <w:r>
+        <w:rPr>
+          <w:lang w:val="fr-CA"/>
+        </w:rPr>
+        <w:t xml:space="preserve">. </w:t>
+      </w:r>
+      <w:proofErr w:type="spellStart"/>
+      <w:r>
+        <w:rPr>
+          <w:lang w:val="fr-CA"/>
+        </w:rPr>
+        <w:t>Ellos</w:t>
+      </w:r>
+      <w:proofErr w:type="spellEnd"/>
+      <w:r>
+        <w:rPr>
+          <w:lang w:val="fr-CA"/>
+        </w:rPr>
+        <w:t xml:space="preserve"> son mi </w:t>
+      </w:r>
+      <w:proofErr w:type="spellStart"/>
+      <w:r>
+        <w:rPr>
+          <w:lang w:val="fr-CA"/>
+        </w:rPr>
+        <w:t>nueva</w:t>
+      </w:r>
+      <w:proofErr w:type="spellEnd"/>
+      <w:r>
+        <w:rPr>
+          <w:lang w:val="fr-CA"/>
+        </w:rPr>
+        <w:t xml:space="preserve"> </w:t>
+      </w:r>
+      <w:proofErr w:type="spellStart"/>
+      <w:r>
+        <w:rPr>
+          <w:lang w:val="fr-CA"/>
+        </w:rPr>
+        <w:t>familia</w:t>
+      </w:r>
+      <w:proofErr w:type="spellEnd"/>
+      <w:r>
+        <w:rPr>
+          <w:lang w:val="fr-CA"/>
+        </w:rPr>
+        <w:t xml:space="preserve">. </w:t>
+      </w:r>
+      <w:proofErr w:type="spellStart"/>
+      <w:r>
+        <w:rPr>
+          <w:lang w:val="fr-CA"/>
+        </w:rPr>
+        <w:t>Ahora</w:t>
+      </w:r>
+      <w:proofErr w:type="spellEnd"/>
+      <w:r>
+        <w:rPr>
+          <w:lang w:val="fr-CA"/>
+        </w:rPr>
+        <w:t xml:space="preserve"> nos </w:t>
+      </w:r>
+      <w:proofErr w:type="spellStart"/>
+      <w:r>
+        <w:rPr>
+          <w:lang w:val="fr-CA"/>
+        </w:rPr>
+        <w:t>dirigimos</w:t>
+      </w:r>
+      <w:proofErr w:type="spellEnd"/>
+      <w:r>
+        <w:rPr>
+          <w:lang w:val="fr-CA"/>
+        </w:rPr>
+        <w:t xml:space="preserve"> a </w:t>
+      </w:r>
+      <w:proofErr w:type="spellStart"/>
+      <w:r>
+        <w:rPr>
+          <w:lang w:val="fr-CA"/>
+        </w:rPr>
+        <w:t>esta</w:t>
+      </w:r>
+      <w:proofErr w:type="spellEnd"/>
+      <w:r>
+        <w:rPr>
+          <w:lang w:val="fr-CA"/>
+        </w:rPr>
+        <w:t xml:space="preserve"> </w:t>
+      </w:r>
+      <w:proofErr w:type="spellStart"/>
+      <w:r>
+        <w:rPr>
+          <w:lang w:val="fr-CA"/>
+        </w:rPr>
+        <w:t>ciudad</w:t>
+      </w:r>
+      <w:proofErr w:type="spellEnd"/>
+      <w:r>
+        <w:rPr>
+          <w:lang w:val="fr-CA"/>
+        </w:rPr>
+        <w:t xml:space="preserve">, no </w:t>
+      </w:r>
+      <w:proofErr w:type="spellStart"/>
+      <w:r>
+        <w:rPr>
+          <w:lang w:val="fr-CA"/>
+        </w:rPr>
+        <w:t>puedo</w:t>
+      </w:r>
+      <w:proofErr w:type="spellEnd"/>
+      <w:r>
+        <w:rPr>
+          <w:lang w:val="fr-CA"/>
+        </w:rPr>
+        <w:t xml:space="preserve"> </w:t>
+      </w:r>
+      <w:proofErr w:type="spellStart"/>
+      <w:r>
+        <w:rPr>
+          <w:lang w:val="fr-CA"/>
+        </w:rPr>
+        <w:t>recordar</w:t>
+      </w:r>
+      <w:proofErr w:type="spellEnd"/>
+      <w:r>
+        <w:rPr>
+          <w:lang w:val="fr-CA"/>
+        </w:rPr>
+        <w:t xml:space="preserve"> el nombre... Es </w:t>
+      </w:r>
+      <w:proofErr w:type="spellStart"/>
+      <w:r>
+        <w:rPr>
+          <w:lang w:val="fr-CA"/>
+        </w:rPr>
+        <w:t>algo</w:t>
+      </w:r>
+      <w:proofErr w:type="spellEnd"/>
+      <w:r>
+        <w:rPr>
+          <w:lang w:val="fr-CA"/>
+        </w:rPr>
+        <w:t xml:space="preserve"> </w:t>
+      </w:r>
+      <w:proofErr w:type="spellStart"/>
+      <w:r>
+        <w:rPr>
+          <w:lang w:val="fr-CA"/>
+        </w:rPr>
+        <w:t>así</w:t>
+      </w:r>
+      <w:proofErr w:type="spellEnd"/>
+      <w:r>
+        <w:rPr>
+          <w:lang w:val="fr-CA"/>
+        </w:rPr>
+        <w:t xml:space="preserve"> </w:t>
+      </w:r>
+      <w:proofErr w:type="spellStart"/>
+      <w:r>
+        <w:rPr>
+          <w:lang w:val="fr-CA"/>
+        </w:rPr>
+        <w:t>como</w:t>
+      </w:r>
+      <w:proofErr w:type="spellEnd"/>
+      <w:r>
+        <w:rPr>
+          <w:lang w:val="fr-CA"/>
+        </w:rPr>
+        <w:t>...</w:t>
+      </w:r>
+    </w:p>
+    <w:p>
+      <w:pPr>
+        <w:rPr>
+          <w:lang w:val="fr-CA"/>
+        </w:rPr>
+      </w:pPr>
+      <w:r>
+        <w:rPr>
+          <w:lang w:val="fr-CA"/>
+        </w:rPr>
+        <w:t xml:space="preserve">Ah, </w:t>
+      </w:r>
+      <w:proofErr w:type="spellStart"/>
+      <w:r>
+        <w:rPr>
+          <w:lang w:val="fr-CA"/>
+        </w:rPr>
+        <w:t>sí</w:t>
+      </w:r>
+      <w:proofErr w:type="spellEnd"/>
+      <w:r>
+        <w:rPr>
+          <w:lang w:val="fr-CA"/>
+        </w:rPr>
+        <w:t xml:space="preserve">, </w:t>
+      </w:r>
+      <w:proofErr w:type="spellStart"/>
+      <w:r>
+        <w:rPr>
+          <w:lang w:val="fr-CA"/>
+        </w:rPr>
+        <w:t>recuerdo</w:t>
+      </w:r>
+      <w:proofErr w:type="spellEnd"/>
+      <w:r>
+        <w:rPr>
+          <w:lang w:val="fr-CA"/>
+        </w:rPr>
+        <w:t xml:space="preserve"> </w:t>
+      </w:r>
+      <w:proofErr w:type="spellStart"/>
+      <w:r>
+        <w:rPr>
+          <w:lang w:val="fr-CA"/>
+        </w:rPr>
+        <w:t>ahora</w:t>
+      </w:r>
+      <w:proofErr w:type="spellEnd"/>
+      <w:r>
+        <w:rPr>
+          <w:lang w:val="fr-CA"/>
+        </w:rPr>
+        <w:t xml:space="preserve">, </w:t>
+      </w:r>
+      <w:proofErr w:type="spellStart"/>
+      <w:r>
+        <w:rPr>
+          <w:lang w:val="fr-CA"/>
+        </w:rPr>
+        <w:t>era</w:t>
+      </w:r>
+      <w:proofErr w:type="spellEnd"/>
+      <w:r>
+        <w:rPr>
+          <w:lang w:val="fr-CA"/>
+        </w:rPr>
+        <w:t xml:space="preserve"> la </w:t>
+      </w:r>
+      <w:proofErr w:type="spellStart"/>
+      <w:r>
+        <w:rPr>
+          <w:lang w:val="fr-CA"/>
+        </w:rPr>
+        <w:t>ciudad</w:t>
+      </w:r>
+      <w:proofErr w:type="spellEnd"/>
+      <w:r>
+        <w:rPr>
+          <w:lang w:val="fr-CA"/>
+        </w:rPr>
+        <w:t xml:space="preserve"> de</w:t>
+      </w:r>
+      <w:r>
+        <w:rPr>
+          <w:lang w:val="fr-CA"/>
+        </w:rPr>
+        <w:t xml:space="preserve"> </w:t>
+      </w:r>
+    </w:p>
+    <w:p>
+      <w:pPr>
+        <w:rPr>
+          <w:u w:val="single"/>
+        </w:rPr>
+      </w:pPr>
+      <w:proofErr w:type="spellStart"/>
+      <w:r>
+        <w:rPr>
+          <w:u w:val="single"/>
+        </w:rPr>
+        <w:t>Frostford</w:t>
+      </w:r>
+      <w:proofErr w:type="spellEnd"/>
+    </w:p>
+    <w:p>
+      <w:pPr>
+        <w:rPr>
+          <w:lang w:val="fr-CA"/>
+        </w:rPr>
+      </w:pPr>
+      <w:proofErr w:type="spellStart"/>
+      <w:r>
+        <w:rPr>
+          <w:lang w:val="fr-CA"/>
+        </w:rPr>
+        <w:t>Está</w:t>
+      </w:r>
+      <w:proofErr w:type="spellEnd"/>
+      <w:r>
+        <w:rPr>
+          <w:lang w:val="fr-CA"/>
+        </w:rPr>
+        <w:t xml:space="preserve"> </w:t>
+      </w:r>
+      <w:proofErr w:type="spellStart"/>
+      <w:r>
+        <w:rPr>
+          <w:lang w:val="fr-CA"/>
+        </w:rPr>
+        <w:t>situad</w:t>
+      </w:r>
+      <w:r>
+        <w:rPr>
+          <w:lang w:val="fr-CA"/>
+        </w:rPr>
+        <w:t>a</w:t>
+      </w:r>
+      <w:proofErr w:type="spellEnd"/>
+      <w:r>
+        <w:rPr>
+          <w:lang w:val="fr-CA"/>
+        </w:rPr>
+        <w:t xml:space="preserve"> en el </w:t>
+      </w:r>
+      <w:proofErr w:type="spellStart"/>
+      <w:r>
+        <w:rPr>
+          <w:lang w:val="fr-CA"/>
+        </w:rPr>
+        <w:t>norte</w:t>
+      </w:r>
+      <w:proofErr w:type="spellEnd"/>
+      <w:r>
+        <w:rPr>
+          <w:lang w:val="fr-CA"/>
+        </w:rPr>
+        <w:t xml:space="preserve"> </w:t>
+      </w:r>
+      <w:proofErr w:type="spellStart"/>
+      <w:r>
+        <w:rPr>
+          <w:lang w:val="fr-CA"/>
+        </w:rPr>
+        <w:t>del</w:t>
+      </w:r>
+      <w:proofErr w:type="spellEnd"/>
+      <w:r>
+        <w:rPr>
+          <w:lang w:val="fr-CA"/>
+        </w:rPr>
+        <w:t xml:space="preserve"> continente. </w:t>
+      </w:r>
+      <w:proofErr w:type="spellStart"/>
+      <w:r>
+        <w:rPr>
+          <w:lang w:val="fr-CA"/>
+        </w:rPr>
+        <w:t>Dicen</w:t>
+      </w:r>
+      <w:proofErr w:type="spellEnd"/>
+      <w:r>
+        <w:rPr>
+          <w:lang w:val="fr-CA"/>
+        </w:rPr>
+        <w:t xml:space="preserve"> que </w:t>
+      </w:r>
+      <w:proofErr w:type="spellStart"/>
+      <w:r>
+        <w:rPr>
+          <w:lang w:val="fr-CA"/>
+        </w:rPr>
+        <w:t>nunca</w:t>
+      </w:r>
+      <w:proofErr w:type="spellEnd"/>
+      <w:r>
+        <w:rPr>
+          <w:lang w:val="fr-CA"/>
+        </w:rPr>
+        <w:t xml:space="preserve"> </w:t>
+      </w:r>
+      <w:proofErr w:type="spellStart"/>
+      <w:r>
+        <w:rPr>
+          <w:lang w:val="fr-CA"/>
+        </w:rPr>
+        <w:t>deja</w:t>
+      </w:r>
+      <w:proofErr w:type="spellEnd"/>
+      <w:r>
+        <w:rPr>
+          <w:lang w:val="fr-CA"/>
+        </w:rPr>
+        <w:t xml:space="preserve"> de </w:t>
+      </w:r>
+      <w:proofErr w:type="spellStart"/>
+      <w:r>
+        <w:rPr>
+          <w:lang w:val="fr-CA"/>
+        </w:rPr>
+        <w:t>nevar</w:t>
+      </w:r>
+      <w:proofErr w:type="spellEnd"/>
+      <w:r>
+        <w:rPr>
+          <w:lang w:val="fr-CA"/>
+        </w:rPr>
+        <w:t xml:space="preserve">, </w:t>
+      </w:r>
+      <w:proofErr w:type="spellStart"/>
+      <w:r>
+        <w:rPr>
+          <w:lang w:val="fr-CA"/>
+        </w:rPr>
+        <w:t>pero</w:t>
+      </w:r>
+      <w:proofErr w:type="spellEnd"/>
+      <w:r>
+        <w:rPr>
+          <w:lang w:val="fr-CA"/>
+        </w:rPr>
+        <w:t xml:space="preserve"> </w:t>
+      </w:r>
+      <w:proofErr w:type="spellStart"/>
+      <w:r>
+        <w:rPr>
+          <w:lang w:val="fr-CA"/>
+        </w:rPr>
+        <w:t>ya</w:t>
+      </w:r>
+      <w:proofErr w:type="spellEnd"/>
+      <w:r>
+        <w:rPr>
+          <w:lang w:val="fr-CA"/>
+        </w:rPr>
+        <w:t xml:space="preserve"> </w:t>
+      </w:r>
+      <w:proofErr w:type="spellStart"/>
+      <w:r>
+        <w:rPr>
+          <w:lang w:val="fr-CA"/>
+        </w:rPr>
+        <w:t>sabes</w:t>
+      </w:r>
+      <w:proofErr w:type="spellEnd"/>
+      <w:r>
+        <w:rPr>
+          <w:lang w:val="fr-CA"/>
+        </w:rPr>
+        <w:t xml:space="preserve">, son </w:t>
+      </w:r>
+      <w:proofErr w:type="spellStart"/>
+      <w:r>
+        <w:rPr>
+          <w:lang w:val="fr-CA"/>
+        </w:rPr>
+        <w:t>rumores</w:t>
+      </w:r>
+      <w:proofErr w:type="spellEnd"/>
+      <w:r>
+        <w:rPr>
+          <w:lang w:val="fr-CA"/>
+        </w:rPr>
+        <w:t xml:space="preserve">. </w:t>
+      </w:r>
+      <w:proofErr w:type="spellStart"/>
+      <w:r>
+        <w:rPr>
+          <w:lang w:val="fr-CA"/>
+        </w:rPr>
+        <w:t>Bueno</w:t>
+      </w:r>
+      <w:proofErr w:type="spellEnd"/>
+      <w:r>
+        <w:rPr>
+          <w:lang w:val="fr-CA"/>
+        </w:rPr>
+        <w:t xml:space="preserve">, en </w:t>
+      </w:r>
+      <w:proofErr w:type="spellStart"/>
+      <w:r>
+        <w:rPr>
+          <w:lang w:val="fr-CA"/>
+        </w:rPr>
+        <w:t>cualquier</w:t>
+      </w:r>
+      <w:proofErr w:type="spellEnd"/>
+      <w:r>
+        <w:rPr>
+          <w:lang w:val="fr-CA"/>
+        </w:rPr>
+        <w:t xml:space="preserve"> </w:t>
+      </w:r>
+      <w:proofErr w:type="spellStart"/>
+      <w:r>
+        <w:rPr>
+          <w:lang w:val="fr-CA"/>
+        </w:rPr>
+        <w:t>caso</w:t>
+      </w:r>
+      <w:proofErr w:type="spellEnd"/>
+      <w:r>
+        <w:rPr>
+          <w:lang w:val="fr-CA"/>
+        </w:rPr>
+        <w:t xml:space="preserve">, </w:t>
+      </w:r>
+      <w:proofErr w:type="spellStart"/>
+      <w:r>
+        <w:rPr>
+          <w:lang w:val="fr-CA"/>
+        </w:rPr>
+        <w:t>realmente</w:t>
+      </w:r>
+      <w:proofErr w:type="spellEnd"/>
+      <w:r>
+        <w:rPr>
+          <w:lang w:val="fr-CA"/>
+        </w:rPr>
+        <w:t xml:space="preserve"> </w:t>
+      </w:r>
+      <w:proofErr w:type="spellStart"/>
+      <w:r>
+        <w:rPr>
+          <w:lang w:val="fr-CA"/>
+        </w:rPr>
+        <w:t>espero</w:t>
+      </w:r>
+      <w:proofErr w:type="spellEnd"/>
+      <w:r>
+        <w:rPr>
+          <w:lang w:val="fr-CA"/>
+        </w:rPr>
+        <w:t xml:space="preserve"> que </w:t>
+      </w:r>
+      <w:proofErr w:type="spellStart"/>
+      <w:r>
+        <w:rPr>
+          <w:lang w:val="fr-CA"/>
+        </w:rPr>
+        <w:t>sean</w:t>
+      </w:r>
+      <w:proofErr w:type="spellEnd"/>
+      <w:r>
+        <w:rPr>
+          <w:lang w:val="fr-CA"/>
+        </w:rPr>
+        <w:t xml:space="preserve"> </w:t>
+      </w:r>
+      <w:proofErr w:type="spellStart"/>
+      <w:r>
+        <w:rPr>
+          <w:lang w:val="fr-CA"/>
+        </w:rPr>
+        <w:t>rumores</w:t>
+      </w:r>
+      <w:proofErr w:type="spellEnd"/>
+      <w:r>
+        <w:rPr>
+          <w:lang w:val="fr-CA"/>
+        </w:rPr>
+        <w:t xml:space="preserve">, porque </w:t>
+      </w:r>
+      <w:proofErr w:type="spellStart"/>
+      <w:r>
+        <w:rPr>
+          <w:lang w:val="fr-CA"/>
+        </w:rPr>
+        <w:t>ya</w:t>
+      </w:r>
+      <w:proofErr w:type="spellEnd"/>
+      <w:r>
+        <w:rPr>
+          <w:lang w:val="fr-CA"/>
+        </w:rPr>
+        <w:t xml:space="preserve"> </w:t>
+      </w:r>
+      <w:proofErr w:type="spellStart"/>
+      <w:r>
+        <w:rPr>
+          <w:lang w:val="fr-CA"/>
+        </w:rPr>
+        <w:t>puedo</w:t>
+      </w:r>
+      <w:proofErr w:type="spellEnd"/>
+      <w:r>
+        <w:rPr>
+          <w:lang w:val="fr-CA"/>
+        </w:rPr>
+        <w:t xml:space="preserve"> sentir los </w:t>
+      </w:r>
+      <w:proofErr w:type="spellStart"/>
+      <w:r>
+        <w:rPr>
+          <w:lang w:val="fr-CA"/>
+        </w:rPr>
+        <w:t>dedos</w:t>
+      </w:r>
+      <w:proofErr w:type="spellEnd"/>
+      <w:r>
+        <w:rPr>
+          <w:lang w:val="fr-CA"/>
+        </w:rPr>
+        <w:t xml:space="preserve"> de los pies </w:t>
+      </w:r>
+      <w:proofErr w:type="spellStart"/>
+      <w:r>
+        <w:rPr>
+          <w:lang w:val="fr-CA"/>
+        </w:rPr>
+        <w:t>congelados</w:t>
+      </w:r>
+      <w:proofErr w:type="spellEnd"/>
+      <w:r>
+        <w:rPr>
+          <w:lang w:val="fr-CA"/>
+        </w:rPr>
+        <w:t xml:space="preserve">. </w:t>
+      </w:r>
+      <w:proofErr w:type="spellStart"/>
+      <w:r>
+        <w:rPr>
+          <w:lang w:val="fr-CA"/>
+        </w:rPr>
+        <w:t>Finalmente</w:t>
+      </w:r>
+      <w:proofErr w:type="spellEnd"/>
+      <w:r>
+        <w:rPr>
+          <w:lang w:val="fr-CA"/>
+        </w:rPr>
+        <w:t xml:space="preserve"> </w:t>
+      </w:r>
+      <w:proofErr w:type="spellStart"/>
+      <w:r>
+        <w:rPr>
+          <w:lang w:val="fr-CA"/>
+        </w:rPr>
+        <w:t>llegamos</w:t>
+      </w:r>
+      <w:proofErr w:type="spellEnd"/>
+      <w:r>
+        <w:rPr>
+          <w:lang w:val="fr-CA"/>
+        </w:rPr>
+        <w:t xml:space="preserve"> a la </w:t>
+      </w:r>
+      <w:proofErr w:type="spellStart"/>
+      <w:r>
+        <w:rPr>
+          <w:lang w:val="fr-CA"/>
+        </w:rPr>
+        <w:t>ciudad</w:t>
+      </w:r>
+      <w:proofErr w:type="spellEnd"/>
+      <w:r>
+        <w:rPr>
+          <w:lang w:val="fr-CA"/>
+        </w:rPr>
+        <w:t xml:space="preserve">. </w:t>
+      </w:r>
+      <w:proofErr w:type="spellStart"/>
+      <w:r>
+        <w:rPr>
+          <w:lang w:val="fr-CA"/>
+        </w:rPr>
+        <w:t>Puedo</w:t>
+      </w:r>
+      <w:proofErr w:type="spellEnd"/>
+      <w:r>
+        <w:rPr>
+          <w:lang w:val="fr-CA"/>
+        </w:rPr>
+        <w:t xml:space="preserve"> </w:t>
+      </w:r>
+      <w:proofErr w:type="spellStart"/>
+      <w:r>
+        <w:rPr>
+          <w:lang w:val="fr-CA"/>
+        </w:rPr>
+        <w:t>sentirlo</w:t>
+      </w:r>
+      <w:proofErr w:type="spellEnd"/>
+      <w:r>
+        <w:rPr>
+          <w:lang w:val="fr-CA"/>
+        </w:rPr>
+        <w:t xml:space="preserve"> bien </w:t>
+      </w:r>
+      <w:proofErr w:type="spellStart"/>
+      <w:r>
+        <w:rPr>
+          <w:lang w:val="fr-CA"/>
+        </w:rPr>
+        <w:t>cuando</w:t>
+      </w:r>
+      <w:proofErr w:type="spellEnd"/>
+      <w:r>
+        <w:rPr>
+          <w:lang w:val="fr-CA"/>
+        </w:rPr>
+        <w:t xml:space="preserve"> </w:t>
+      </w:r>
+      <w:proofErr w:type="spellStart"/>
+      <w:r>
+        <w:rPr>
+          <w:lang w:val="fr-CA"/>
+        </w:rPr>
+        <w:t>salí</w:t>
+      </w:r>
+      <w:proofErr w:type="spellEnd"/>
+      <w:r>
+        <w:rPr>
+          <w:lang w:val="fr-CA"/>
+        </w:rPr>
+        <w:t xml:space="preserve"> de la </w:t>
+      </w:r>
+      <w:proofErr w:type="spellStart"/>
+      <w:proofErr w:type="gramStart"/>
+      <w:r>
+        <w:rPr>
+          <w:lang w:val="fr-CA"/>
+        </w:rPr>
+        <w:t>caravana</w:t>
+      </w:r>
+      <w:proofErr w:type="spellEnd"/>
+      <w:r>
+        <w:rPr>
+          <w:lang w:val="fr-CA"/>
+        </w:rPr>
+        <w:t>;</w:t>
+      </w:r>
+      <w:proofErr w:type="gramEnd"/>
+      <w:r>
+        <w:rPr>
+          <w:lang w:val="fr-CA"/>
+        </w:rPr>
+        <w:t xml:space="preserve"> El </w:t>
+      </w:r>
+      <w:proofErr w:type="spellStart"/>
+      <w:r>
+        <w:rPr>
+          <w:lang w:val="fr-CA"/>
+        </w:rPr>
+        <w:t>viento</w:t>
+      </w:r>
+      <w:proofErr w:type="spellEnd"/>
+      <w:r>
+        <w:rPr>
+          <w:lang w:val="fr-CA"/>
+        </w:rPr>
+        <w:t xml:space="preserve"> es tan </w:t>
+      </w:r>
+      <w:proofErr w:type="spellStart"/>
+      <w:r>
+        <w:rPr>
+          <w:lang w:val="fr-CA"/>
+        </w:rPr>
+        <w:t>frío</w:t>
+      </w:r>
+      <w:proofErr w:type="spellEnd"/>
+      <w:r>
+        <w:rPr>
+          <w:lang w:val="fr-CA"/>
+        </w:rPr>
+        <w:t xml:space="preserve">, </w:t>
+      </w:r>
+      <w:proofErr w:type="spellStart"/>
+      <w:r>
+        <w:rPr>
+          <w:lang w:val="fr-CA"/>
+        </w:rPr>
+        <w:t>hay</w:t>
+      </w:r>
+      <w:proofErr w:type="spellEnd"/>
+      <w:r>
+        <w:rPr>
+          <w:lang w:val="fr-CA"/>
+        </w:rPr>
+        <w:t xml:space="preserve"> </w:t>
+      </w:r>
+      <w:proofErr w:type="spellStart"/>
+      <w:r>
+        <w:rPr>
+          <w:lang w:val="fr-CA"/>
+        </w:rPr>
+        <w:t>nieve</w:t>
+      </w:r>
+      <w:proofErr w:type="spellEnd"/>
+      <w:r>
+        <w:rPr>
+          <w:lang w:val="fr-CA"/>
+        </w:rPr>
+        <w:t xml:space="preserve"> </w:t>
+      </w:r>
+      <w:proofErr w:type="spellStart"/>
+      <w:r>
+        <w:rPr>
+          <w:lang w:val="fr-CA"/>
+        </w:rPr>
+        <w:t>por</w:t>
+      </w:r>
+      <w:proofErr w:type="spellEnd"/>
+      <w:r>
+        <w:rPr>
+          <w:lang w:val="fr-CA"/>
+        </w:rPr>
+        <w:t xml:space="preserve"> </w:t>
+      </w:r>
+      <w:proofErr w:type="spellStart"/>
+      <w:r>
+        <w:rPr>
+          <w:lang w:val="fr-CA"/>
+        </w:rPr>
+        <w:t>todas</w:t>
+      </w:r>
+      <w:proofErr w:type="spellEnd"/>
+      <w:r>
+        <w:rPr>
+          <w:lang w:val="fr-CA"/>
+        </w:rPr>
+        <w:t xml:space="preserve"> partes. ¿</w:t>
+      </w:r>
+      <w:proofErr w:type="spellStart"/>
+      <w:r>
+        <w:rPr>
+          <w:lang w:val="fr-CA"/>
+        </w:rPr>
+        <w:t>Cómo</w:t>
+      </w:r>
+      <w:proofErr w:type="spellEnd"/>
+      <w:r>
+        <w:rPr>
+          <w:lang w:val="fr-CA"/>
+        </w:rPr>
+        <w:t xml:space="preserve"> vive la gente </w:t>
+      </w:r>
+      <w:proofErr w:type="spellStart"/>
+      <w:proofErr w:type="gramStart"/>
+      <w:r>
+        <w:rPr>
+          <w:lang w:val="fr-CA"/>
+        </w:rPr>
+        <w:t>aquí</w:t>
+      </w:r>
+      <w:proofErr w:type="spellEnd"/>
+      <w:r>
+        <w:rPr>
+          <w:lang w:val="fr-CA"/>
+        </w:rPr>
+        <w:t>?</w:t>
+      </w:r>
+      <w:proofErr w:type="gramEnd"/>
+      <w:r>
+        <w:rPr>
+          <w:lang w:val="fr-CA"/>
+        </w:rPr>
+        <w:t xml:space="preserve"> Tal </w:t>
+      </w:r>
+      <w:proofErr w:type="spellStart"/>
+      <w:r>
+        <w:rPr>
+          <w:lang w:val="fr-CA"/>
+        </w:rPr>
+        <w:t>vez</w:t>
+      </w:r>
+      <w:proofErr w:type="spellEnd"/>
+      <w:r>
+        <w:rPr>
+          <w:lang w:val="fr-CA"/>
+        </w:rPr>
+        <w:t xml:space="preserve"> </w:t>
+      </w:r>
+      <w:proofErr w:type="spellStart"/>
+      <w:r>
+        <w:rPr>
+          <w:lang w:val="fr-CA"/>
+        </w:rPr>
+        <w:t>esas</w:t>
+      </w:r>
+      <w:proofErr w:type="spellEnd"/>
+      <w:r>
+        <w:rPr>
+          <w:lang w:val="fr-CA"/>
+        </w:rPr>
+        <w:t xml:space="preserve"> </w:t>
+      </w:r>
+      <w:proofErr w:type="spellStart"/>
+      <w:r>
+        <w:rPr>
+          <w:lang w:val="fr-CA"/>
+        </w:rPr>
+        <w:t>condiciones</w:t>
+      </w:r>
+      <w:proofErr w:type="spellEnd"/>
+      <w:r>
+        <w:rPr>
+          <w:lang w:val="fr-CA"/>
+        </w:rPr>
+        <w:t xml:space="preserve"> son </w:t>
+      </w:r>
+      <w:proofErr w:type="spellStart"/>
+      <w:r>
+        <w:rPr>
+          <w:lang w:val="fr-CA"/>
+        </w:rPr>
+        <w:t>lo</w:t>
+      </w:r>
+      <w:proofErr w:type="spellEnd"/>
+      <w:r>
+        <w:rPr>
+          <w:lang w:val="fr-CA"/>
+        </w:rPr>
+        <w:t xml:space="preserve"> que </w:t>
+      </w:r>
+      <w:proofErr w:type="spellStart"/>
+      <w:r>
+        <w:rPr>
+          <w:lang w:val="fr-CA"/>
+        </w:rPr>
+        <w:t>hace</w:t>
+      </w:r>
+      <w:proofErr w:type="spellEnd"/>
+      <w:r>
+        <w:rPr>
+          <w:lang w:val="fr-CA"/>
+        </w:rPr>
+        <w:t xml:space="preserve"> que los </w:t>
+      </w:r>
+      <w:proofErr w:type="spellStart"/>
+      <w:r>
+        <w:rPr>
+          <w:lang w:val="fr-CA"/>
+        </w:rPr>
+        <w:t>guerreros</w:t>
+      </w:r>
+      <w:proofErr w:type="spellEnd"/>
+      <w:r>
+        <w:rPr>
+          <w:lang w:val="fr-CA"/>
+        </w:rPr>
+        <w:t xml:space="preserve"> </w:t>
+      </w:r>
+      <w:proofErr w:type="spellStart"/>
+      <w:r>
+        <w:rPr>
+          <w:lang w:val="fr-CA"/>
+        </w:rPr>
+        <w:t>del</w:t>
+      </w:r>
+      <w:proofErr w:type="spellEnd"/>
+      <w:r>
+        <w:rPr>
+          <w:lang w:val="fr-CA"/>
+        </w:rPr>
+        <w:t xml:space="preserve"> </w:t>
+      </w:r>
+      <w:proofErr w:type="spellStart"/>
+      <w:r>
+        <w:rPr>
+          <w:lang w:val="fr-CA"/>
+        </w:rPr>
+        <w:t>norte</w:t>
+      </w:r>
+      <w:proofErr w:type="spellEnd"/>
+      <w:r>
+        <w:rPr>
+          <w:lang w:val="fr-CA"/>
+        </w:rPr>
+        <w:t xml:space="preserve"> </w:t>
+      </w:r>
+      <w:proofErr w:type="spellStart"/>
+      <w:r>
+        <w:rPr>
+          <w:lang w:val="fr-CA"/>
+        </w:rPr>
+        <w:t>sean</w:t>
+      </w:r>
+      <w:proofErr w:type="spellEnd"/>
+      <w:r>
+        <w:rPr>
+          <w:lang w:val="fr-CA"/>
+        </w:rPr>
+        <w:t xml:space="preserve"> los </w:t>
+      </w:r>
+      <w:proofErr w:type="spellStart"/>
+      <w:r>
+        <w:rPr>
+          <w:lang w:val="fr-CA"/>
+        </w:rPr>
+        <w:t>mejores</w:t>
+      </w:r>
+      <w:proofErr w:type="spellEnd"/>
+      <w:r>
+        <w:rPr>
+          <w:lang w:val="fr-CA"/>
+        </w:rPr>
+        <w:t xml:space="preserve"> </w:t>
+      </w:r>
+      <w:proofErr w:type="spellStart"/>
+      <w:r>
+        <w:rPr>
+          <w:lang w:val="fr-CA"/>
+        </w:rPr>
+        <w:t>del</w:t>
+      </w:r>
+      <w:proofErr w:type="spellEnd"/>
+      <w:r>
+        <w:rPr>
+          <w:lang w:val="fr-CA"/>
+        </w:rPr>
+        <w:t xml:space="preserve"> </w:t>
+      </w:r>
+      <w:proofErr w:type="spellStart"/>
+      <w:r>
+        <w:rPr>
+          <w:lang w:val="fr-CA"/>
+        </w:rPr>
+        <w:t>país</w:t>
+      </w:r>
+      <w:proofErr w:type="spellEnd"/>
+      <w:r>
+        <w:rPr>
+          <w:lang w:val="fr-CA"/>
+        </w:rPr>
+        <w:t>.</w:t>
+      </w:r>
+    </w:p>
+    <w:p>
+      <w:pPr>
+        <w:rPr>
+          <w:u w:val="single"/>
+          <w:lang w:val="fr-CA"/>
+        </w:rPr>
+      </w:pPr>
+      <w:proofErr w:type="spellStart"/>
+      <w:r>
+        <w:rPr>
+          <w:u w:val="single"/>
+          <w:lang w:val="fr-CA"/>
+        </w:rPr>
+        <w:t>Bredon</w:t>
+      </w:r>
+      <w:proofErr w:type="spellEnd"/>
+    </w:p>
+    <w:p>
+      <w:pPr>
+        <w:rPr>
+          <w:lang w:val="fr-CA"/>
+        </w:rPr>
+      </w:pPr>
+      <w:proofErr w:type="spellStart"/>
+      <w:r>
+        <w:rPr>
+          <w:lang w:val="fr-CA"/>
+        </w:rPr>
+        <w:t>Está</w:t>
+      </w:r>
+      <w:proofErr w:type="spellEnd"/>
+      <w:r>
+        <w:rPr>
+          <w:lang w:val="fr-CA"/>
+        </w:rPr>
+        <w:t xml:space="preserve"> </w:t>
+      </w:r>
+      <w:proofErr w:type="spellStart"/>
+      <w:r>
+        <w:rPr>
+          <w:lang w:val="fr-CA"/>
+        </w:rPr>
+        <w:t>situad</w:t>
+      </w:r>
+      <w:r>
+        <w:rPr>
+          <w:lang w:val="fr-CA"/>
+        </w:rPr>
+        <w:t>a</w:t>
+      </w:r>
+      <w:proofErr w:type="spellEnd"/>
+      <w:r>
+        <w:rPr>
+          <w:lang w:val="fr-CA"/>
+        </w:rPr>
+        <w:t xml:space="preserve"> al este </w:t>
+      </w:r>
+      <w:proofErr w:type="spellStart"/>
+      <w:r>
+        <w:rPr>
+          <w:lang w:val="fr-CA"/>
+        </w:rPr>
+        <w:t>del</w:t>
+      </w:r>
+      <w:proofErr w:type="spellEnd"/>
+      <w:r>
+        <w:rPr>
+          <w:lang w:val="fr-CA"/>
+        </w:rPr>
+        <w:t xml:space="preserve"> continente. Si </w:t>
+      </w:r>
+      <w:proofErr w:type="spellStart"/>
+      <w:r>
+        <w:rPr>
+          <w:lang w:val="fr-CA"/>
+        </w:rPr>
+        <w:t>sólo</w:t>
+      </w:r>
+      <w:proofErr w:type="spellEnd"/>
+      <w:r>
+        <w:rPr>
+          <w:lang w:val="fr-CA"/>
+        </w:rPr>
+        <w:t xml:space="preserve"> </w:t>
+      </w:r>
+      <w:proofErr w:type="spellStart"/>
+      <w:r>
+        <w:rPr>
+          <w:lang w:val="fr-CA"/>
+        </w:rPr>
+        <w:t>pudiera</w:t>
+      </w:r>
+      <w:proofErr w:type="spellEnd"/>
+      <w:r>
+        <w:rPr>
+          <w:lang w:val="fr-CA"/>
+        </w:rPr>
+        <w:t xml:space="preserve"> </w:t>
+      </w:r>
+      <w:proofErr w:type="spellStart"/>
+      <w:r>
+        <w:rPr>
+          <w:lang w:val="fr-CA"/>
+        </w:rPr>
+        <w:t>verlo</w:t>
+      </w:r>
+      <w:proofErr w:type="spellEnd"/>
+      <w:r>
+        <w:rPr>
+          <w:lang w:val="fr-CA"/>
+        </w:rPr>
+        <w:t xml:space="preserve"> mi </w:t>
+      </w:r>
+      <w:proofErr w:type="spellStart"/>
+      <w:r>
+        <w:rPr>
+          <w:lang w:val="fr-CA"/>
+        </w:rPr>
+        <w:t>padre</w:t>
+      </w:r>
+      <w:proofErr w:type="spellEnd"/>
+      <w:r>
+        <w:rPr>
+          <w:lang w:val="fr-CA"/>
+        </w:rPr>
+        <w:t xml:space="preserve">, </w:t>
+      </w:r>
+      <w:proofErr w:type="spellStart"/>
+      <w:r>
+        <w:rPr>
+          <w:lang w:val="fr-CA"/>
+        </w:rPr>
+        <w:t>habría</w:t>
+      </w:r>
+      <w:proofErr w:type="spellEnd"/>
+      <w:r>
+        <w:rPr>
+          <w:lang w:val="fr-CA"/>
+        </w:rPr>
+        <w:t xml:space="preserve"> </w:t>
+      </w:r>
+      <w:proofErr w:type="spellStart"/>
+      <w:r>
+        <w:rPr>
+          <w:lang w:val="fr-CA"/>
+        </w:rPr>
+        <w:t>amado</w:t>
+      </w:r>
+      <w:proofErr w:type="spellEnd"/>
+      <w:r>
+        <w:rPr>
+          <w:lang w:val="fr-CA"/>
+        </w:rPr>
+        <w:t xml:space="preserve"> la </w:t>
+      </w:r>
+      <w:proofErr w:type="spellStart"/>
+      <w:r>
+        <w:rPr>
+          <w:lang w:val="fr-CA"/>
+        </w:rPr>
+        <w:t>caza</w:t>
+      </w:r>
+      <w:proofErr w:type="spellEnd"/>
+      <w:r>
+        <w:rPr>
+          <w:lang w:val="fr-CA"/>
+        </w:rPr>
+        <w:t xml:space="preserve"> en </w:t>
+      </w:r>
+      <w:proofErr w:type="spellStart"/>
+      <w:r>
+        <w:rPr>
+          <w:lang w:val="fr-CA"/>
+        </w:rPr>
+        <w:t>estos</w:t>
+      </w:r>
+      <w:proofErr w:type="spellEnd"/>
+      <w:r>
+        <w:rPr>
+          <w:lang w:val="fr-CA"/>
+        </w:rPr>
+        <w:t xml:space="preserve"> </w:t>
+      </w:r>
+      <w:proofErr w:type="spellStart"/>
+      <w:r>
+        <w:rPr>
+          <w:lang w:val="fr-CA"/>
+        </w:rPr>
+        <w:t>bosques</w:t>
+      </w:r>
+      <w:proofErr w:type="spellEnd"/>
+      <w:r>
+        <w:rPr>
+          <w:lang w:val="fr-CA"/>
+        </w:rPr>
+        <w:t xml:space="preserve">. Los </w:t>
+      </w:r>
+      <w:proofErr w:type="spellStart"/>
+      <w:r>
+        <w:rPr>
+          <w:lang w:val="fr-CA"/>
+        </w:rPr>
+        <w:t>caminos</w:t>
+      </w:r>
+      <w:proofErr w:type="spellEnd"/>
+      <w:r>
+        <w:rPr>
+          <w:lang w:val="fr-CA"/>
+        </w:rPr>
+        <w:t xml:space="preserve"> </w:t>
+      </w:r>
+      <w:proofErr w:type="spellStart"/>
+      <w:r>
+        <w:rPr>
+          <w:lang w:val="fr-CA"/>
+        </w:rPr>
+        <w:t>están</w:t>
+      </w:r>
+      <w:proofErr w:type="spellEnd"/>
+      <w:r>
+        <w:rPr>
+          <w:lang w:val="fr-CA"/>
+        </w:rPr>
+        <w:t xml:space="preserve"> </w:t>
+      </w:r>
+      <w:proofErr w:type="spellStart"/>
+      <w:r>
+        <w:rPr>
+          <w:lang w:val="fr-CA"/>
+        </w:rPr>
+        <w:t>llenos</w:t>
+      </w:r>
+      <w:proofErr w:type="spellEnd"/>
+      <w:r>
+        <w:rPr>
+          <w:lang w:val="fr-CA"/>
+        </w:rPr>
+        <w:t xml:space="preserve"> de </w:t>
+      </w:r>
+      <w:proofErr w:type="spellStart"/>
+      <w:r>
+        <w:rPr>
+          <w:lang w:val="fr-CA"/>
+        </w:rPr>
+        <w:t>árboles</w:t>
+      </w:r>
+      <w:proofErr w:type="spellEnd"/>
+      <w:r>
+        <w:rPr>
+          <w:lang w:val="fr-CA"/>
+        </w:rPr>
+        <w:t xml:space="preserve"> y </w:t>
+      </w:r>
+      <w:proofErr w:type="spellStart"/>
+      <w:r>
+        <w:rPr>
+          <w:lang w:val="fr-CA"/>
+        </w:rPr>
+        <w:t>lagos</w:t>
+      </w:r>
+      <w:proofErr w:type="spellEnd"/>
+      <w:r>
+        <w:rPr>
+          <w:lang w:val="fr-CA"/>
+        </w:rPr>
+        <w:t xml:space="preserve">, es </w:t>
+      </w:r>
+      <w:proofErr w:type="spellStart"/>
+      <w:r>
+        <w:rPr>
+          <w:lang w:val="fr-CA"/>
+        </w:rPr>
+        <w:t>hermoso</w:t>
+      </w:r>
+      <w:proofErr w:type="spellEnd"/>
+      <w:r>
+        <w:rPr>
+          <w:lang w:val="fr-CA"/>
+        </w:rPr>
+        <w:t xml:space="preserve">. </w:t>
+      </w:r>
+      <w:proofErr w:type="spellStart"/>
+      <w:r>
+        <w:rPr>
+          <w:lang w:val="fr-CA"/>
+        </w:rPr>
+        <w:t>Recuerdo</w:t>
+      </w:r>
+      <w:proofErr w:type="spellEnd"/>
+      <w:r>
+        <w:rPr>
+          <w:lang w:val="fr-CA"/>
+        </w:rPr>
+        <w:t xml:space="preserve"> a mi maestro </w:t>
+      </w:r>
+      <w:proofErr w:type="spellStart"/>
+      <w:r>
+        <w:rPr>
+          <w:lang w:val="fr-CA"/>
+        </w:rPr>
+        <w:t>diciendo</w:t>
+      </w:r>
+      <w:proofErr w:type="spellEnd"/>
+      <w:r>
+        <w:rPr>
+          <w:lang w:val="fr-CA"/>
+        </w:rPr>
+        <w:t xml:space="preserve"> que los </w:t>
+      </w:r>
+      <w:proofErr w:type="spellStart"/>
+      <w:r>
+        <w:rPr>
+          <w:lang w:val="fr-CA"/>
+        </w:rPr>
+        <w:t>arqueros</w:t>
+      </w:r>
+      <w:proofErr w:type="spellEnd"/>
+      <w:r>
+        <w:rPr>
+          <w:lang w:val="fr-CA"/>
+        </w:rPr>
+        <w:t xml:space="preserve"> de </w:t>
+      </w:r>
+      <w:proofErr w:type="spellStart"/>
+      <w:r>
+        <w:rPr>
+          <w:lang w:val="fr-CA"/>
+        </w:rPr>
+        <w:t>Bredon</w:t>
+      </w:r>
+      <w:proofErr w:type="spellEnd"/>
+      <w:r>
+        <w:rPr>
+          <w:lang w:val="fr-CA"/>
+        </w:rPr>
+        <w:t xml:space="preserve"> </w:t>
+      </w:r>
+      <w:proofErr w:type="spellStart"/>
+      <w:r>
+        <w:rPr>
+          <w:lang w:val="fr-CA"/>
+        </w:rPr>
+        <w:t>podían</w:t>
+      </w:r>
+      <w:proofErr w:type="spellEnd"/>
+      <w:r>
+        <w:rPr>
+          <w:lang w:val="fr-CA"/>
+        </w:rPr>
+        <w:t xml:space="preserve"> </w:t>
+      </w:r>
+      <w:proofErr w:type="spellStart"/>
+      <w:r>
+        <w:rPr>
+          <w:lang w:val="fr-CA"/>
+        </w:rPr>
+        <w:t>esconderse</w:t>
+      </w:r>
+      <w:proofErr w:type="spellEnd"/>
+      <w:r>
+        <w:rPr>
+          <w:lang w:val="fr-CA"/>
+        </w:rPr>
+        <w:t xml:space="preserve"> en los </w:t>
+      </w:r>
+      <w:proofErr w:type="spellStart"/>
+      <w:r>
+        <w:rPr>
+          <w:lang w:val="fr-CA"/>
+        </w:rPr>
+        <w:t>árboles</w:t>
+      </w:r>
+      <w:proofErr w:type="spellEnd"/>
+      <w:r>
+        <w:rPr>
+          <w:lang w:val="fr-CA"/>
+        </w:rPr>
+        <w:t xml:space="preserve"> y </w:t>
+      </w:r>
+      <w:proofErr w:type="spellStart"/>
+      <w:r>
+        <w:rPr>
+          <w:lang w:val="fr-CA"/>
+        </w:rPr>
+        <w:t>hacer</w:t>
+      </w:r>
+      <w:proofErr w:type="spellEnd"/>
+      <w:r>
+        <w:rPr>
+          <w:lang w:val="fr-CA"/>
+        </w:rPr>
+        <w:t xml:space="preserve"> </w:t>
+      </w:r>
+      <w:proofErr w:type="spellStart"/>
+      <w:r>
+        <w:rPr>
+          <w:lang w:val="fr-CA"/>
+        </w:rPr>
+        <w:t>lluvia</w:t>
+      </w:r>
+      <w:proofErr w:type="spellEnd"/>
+      <w:r>
+        <w:rPr>
+          <w:lang w:val="fr-CA"/>
+        </w:rPr>
+        <w:t xml:space="preserve"> de </w:t>
+      </w:r>
+      <w:proofErr w:type="spellStart"/>
+      <w:r>
+        <w:rPr>
+          <w:lang w:val="fr-CA"/>
+        </w:rPr>
+        <w:t>flechas</w:t>
+      </w:r>
+      <w:proofErr w:type="spellEnd"/>
+      <w:r>
+        <w:rPr>
+          <w:lang w:val="fr-CA"/>
+        </w:rPr>
+        <w:t xml:space="preserve"> sobre el </w:t>
+      </w:r>
+      <w:proofErr w:type="spellStart"/>
+      <w:r>
+        <w:rPr>
+          <w:lang w:val="fr-CA"/>
+        </w:rPr>
+        <w:t>enemigo</w:t>
+      </w:r>
+      <w:proofErr w:type="spellEnd"/>
+      <w:r>
+        <w:rPr>
+          <w:lang w:val="fr-CA"/>
+        </w:rPr>
+        <w:t xml:space="preserve">. Eso </w:t>
+      </w:r>
+      <w:proofErr w:type="spellStart"/>
+      <w:r>
+        <w:rPr>
+          <w:lang w:val="fr-CA"/>
+        </w:rPr>
+        <w:t>explicaría</w:t>
+      </w:r>
+      <w:proofErr w:type="spellEnd"/>
+      <w:r>
+        <w:rPr>
+          <w:lang w:val="fr-CA"/>
+        </w:rPr>
+        <w:t xml:space="preserve"> </w:t>
+      </w:r>
+      <w:proofErr w:type="spellStart"/>
+      <w:r>
+        <w:rPr>
+          <w:lang w:val="fr-CA"/>
+        </w:rPr>
+        <w:t>por</w:t>
+      </w:r>
+      <w:proofErr w:type="spellEnd"/>
+      <w:r>
+        <w:rPr>
+          <w:lang w:val="fr-CA"/>
+        </w:rPr>
+        <w:t xml:space="preserve"> </w:t>
+      </w:r>
+      <w:proofErr w:type="spellStart"/>
+      <w:r>
+        <w:rPr>
+          <w:lang w:val="fr-CA"/>
+        </w:rPr>
+        <w:t>qué</w:t>
+      </w:r>
+      <w:proofErr w:type="spellEnd"/>
+      <w:r>
+        <w:rPr>
+          <w:lang w:val="fr-CA"/>
+        </w:rPr>
+        <w:t xml:space="preserve"> el </w:t>
+      </w:r>
+      <w:proofErr w:type="spellStart"/>
+      <w:r>
+        <w:rPr>
+          <w:lang w:val="fr-CA"/>
+        </w:rPr>
+        <w:t>padre</w:t>
+      </w:r>
+      <w:proofErr w:type="spellEnd"/>
+      <w:r>
+        <w:rPr>
+          <w:lang w:val="fr-CA"/>
+        </w:rPr>
+        <w:t xml:space="preserve"> me </w:t>
+      </w:r>
+      <w:proofErr w:type="spellStart"/>
+      <w:r>
+        <w:rPr>
+          <w:lang w:val="fr-CA"/>
+        </w:rPr>
+        <w:t>dijo</w:t>
+      </w:r>
+      <w:proofErr w:type="spellEnd"/>
+      <w:r>
+        <w:rPr>
+          <w:lang w:val="fr-CA"/>
+        </w:rPr>
+        <w:t xml:space="preserve"> que la </w:t>
+      </w:r>
+      <w:proofErr w:type="spellStart"/>
+      <w:r>
+        <w:rPr>
+          <w:lang w:val="fr-CA"/>
+        </w:rPr>
+        <w:t>ciudad</w:t>
+      </w:r>
+      <w:proofErr w:type="spellEnd"/>
+      <w:r>
+        <w:rPr>
+          <w:lang w:val="fr-CA"/>
+        </w:rPr>
+        <w:t xml:space="preserve"> de </w:t>
+      </w:r>
+      <w:proofErr w:type="spellStart"/>
+      <w:r>
+        <w:rPr>
+          <w:lang w:val="fr-CA"/>
+        </w:rPr>
+        <w:t>Bredon</w:t>
+      </w:r>
+      <w:proofErr w:type="spellEnd"/>
+      <w:r>
+        <w:rPr>
+          <w:lang w:val="fr-CA"/>
+        </w:rPr>
+        <w:t xml:space="preserve"> no </w:t>
+      </w:r>
+      <w:proofErr w:type="spellStart"/>
+      <w:r>
+        <w:rPr>
+          <w:lang w:val="fr-CA"/>
+        </w:rPr>
+        <w:t>podía</w:t>
+      </w:r>
+      <w:proofErr w:type="spellEnd"/>
+      <w:r>
+        <w:rPr>
+          <w:lang w:val="fr-CA"/>
+        </w:rPr>
+        <w:t xml:space="preserve"> </w:t>
+      </w:r>
+      <w:proofErr w:type="spellStart"/>
+      <w:r>
+        <w:rPr>
+          <w:lang w:val="fr-CA"/>
+        </w:rPr>
+        <w:t>ser</w:t>
+      </w:r>
+      <w:proofErr w:type="spellEnd"/>
+      <w:r>
+        <w:rPr>
+          <w:lang w:val="fr-CA"/>
+        </w:rPr>
+        <w:t xml:space="preserve"> </w:t>
+      </w:r>
+      <w:proofErr w:type="spellStart"/>
+      <w:r>
+        <w:rPr>
+          <w:lang w:val="fr-CA"/>
+        </w:rPr>
+        <w:t>conquistada</w:t>
+      </w:r>
+      <w:proofErr w:type="spellEnd"/>
+      <w:r>
+        <w:rPr>
+          <w:lang w:val="fr-CA"/>
+        </w:rPr>
+        <w:t xml:space="preserve">. </w:t>
+      </w:r>
+      <w:proofErr w:type="spellStart"/>
+      <w:r>
+        <w:rPr>
+          <w:lang w:val="fr-CA"/>
+        </w:rPr>
+        <w:t>Justo</w:t>
+      </w:r>
+      <w:proofErr w:type="spellEnd"/>
+      <w:r>
+        <w:rPr>
+          <w:lang w:val="fr-CA"/>
+        </w:rPr>
+        <w:t xml:space="preserve"> </w:t>
+      </w:r>
+      <w:proofErr w:type="spellStart"/>
+      <w:r>
+        <w:rPr>
+          <w:lang w:val="fr-CA"/>
+        </w:rPr>
+        <w:t>cuando</w:t>
+      </w:r>
+      <w:proofErr w:type="spellEnd"/>
+      <w:r>
+        <w:rPr>
+          <w:lang w:val="fr-CA"/>
+        </w:rPr>
+        <w:t xml:space="preserve"> </w:t>
+      </w:r>
+      <w:proofErr w:type="spellStart"/>
+      <w:r>
+        <w:rPr>
+          <w:lang w:val="fr-CA"/>
+        </w:rPr>
+        <w:t>salgo</w:t>
+      </w:r>
+      <w:proofErr w:type="spellEnd"/>
+      <w:r>
+        <w:rPr>
+          <w:lang w:val="fr-CA"/>
+        </w:rPr>
+        <w:t xml:space="preserve"> de la </w:t>
+      </w:r>
+      <w:proofErr w:type="spellStart"/>
+      <w:r>
+        <w:rPr>
+          <w:lang w:val="fr-CA"/>
+        </w:rPr>
+        <w:t>caravana</w:t>
+      </w:r>
+      <w:proofErr w:type="spellEnd"/>
+      <w:r>
+        <w:rPr>
+          <w:lang w:val="fr-CA"/>
+        </w:rPr>
+        <w:t xml:space="preserve">, </w:t>
+      </w:r>
+      <w:proofErr w:type="spellStart"/>
+      <w:r>
+        <w:rPr>
+          <w:lang w:val="fr-CA"/>
+        </w:rPr>
+        <w:t>puedo</w:t>
+      </w:r>
+      <w:proofErr w:type="spellEnd"/>
+      <w:r>
+        <w:rPr>
+          <w:lang w:val="fr-CA"/>
+        </w:rPr>
+        <w:t xml:space="preserve"> sentir el </w:t>
+      </w:r>
+      <w:proofErr w:type="spellStart"/>
+      <w:r>
+        <w:rPr>
+          <w:lang w:val="fr-CA"/>
+        </w:rPr>
+        <w:t>viento</w:t>
+      </w:r>
+      <w:proofErr w:type="spellEnd"/>
+      <w:r>
+        <w:rPr>
+          <w:lang w:val="fr-CA"/>
+        </w:rPr>
+        <w:t xml:space="preserve"> </w:t>
+      </w:r>
+      <w:proofErr w:type="spellStart"/>
+      <w:r>
+        <w:rPr>
+          <w:lang w:val="fr-CA"/>
+        </w:rPr>
+        <w:t>tivio</w:t>
+      </w:r>
+      <w:proofErr w:type="spellEnd"/>
+      <w:r>
+        <w:rPr>
+          <w:lang w:val="fr-CA"/>
+        </w:rPr>
+        <w:t xml:space="preserve"> en mi </w:t>
+      </w:r>
+      <w:proofErr w:type="spellStart"/>
+      <w:r>
+        <w:rPr>
+          <w:lang w:val="fr-CA"/>
+        </w:rPr>
+        <w:t>cara</w:t>
+      </w:r>
+      <w:proofErr w:type="spellEnd"/>
+      <w:r>
+        <w:rPr>
+          <w:lang w:val="fr-CA"/>
+        </w:rPr>
+        <w:t xml:space="preserve">. </w:t>
+      </w:r>
+      <w:proofErr w:type="spellStart"/>
+      <w:r>
+        <w:rPr>
+          <w:lang w:val="fr-CA"/>
+        </w:rPr>
+        <w:t>Esto</w:t>
+      </w:r>
+      <w:proofErr w:type="spellEnd"/>
+      <w:r>
+        <w:rPr>
+          <w:lang w:val="fr-CA"/>
+        </w:rPr>
+        <w:t xml:space="preserve"> </w:t>
+      </w:r>
+      <w:proofErr w:type="spellStart"/>
+      <w:r>
+        <w:rPr>
+          <w:lang w:val="fr-CA"/>
+        </w:rPr>
+        <w:t>realmente</w:t>
+      </w:r>
+      <w:proofErr w:type="spellEnd"/>
+      <w:r>
+        <w:rPr>
+          <w:lang w:val="fr-CA"/>
+        </w:rPr>
+        <w:t xml:space="preserve"> </w:t>
+      </w:r>
+      <w:proofErr w:type="spellStart"/>
+      <w:r>
+        <w:rPr>
+          <w:lang w:val="fr-CA"/>
+        </w:rPr>
+        <w:t>parece</w:t>
+      </w:r>
+      <w:proofErr w:type="spellEnd"/>
+      <w:r>
+        <w:rPr>
+          <w:lang w:val="fr-CA"/>
+        </w:rPr>
+        <w:t xml:space="preserve"> </w:t>
+      </w:r>
+      <w:proofErr w:type="spellStart"/>
+      <w:r>
+        <w:rPr>
+          <w:lang w:val="fr-CA"/>
+        </w:rPr>
+        <w:t>una</w:t>
+      </w:r>
+      <w:proofErr w:type="spellEnd"/>
+      <w:r>
+        <w:rPr>
+          <w:lang w:val="fr-CA"/>
+        </w:rPr>
+        <w:t xml:space="preserve"> </w:t>
+      </w:r>
+      <w:proofErr w:type="spellStart"/>
+      <w:r>
+        <w:rPr>
+          <w:lang w:val="fr-CA"/>
+        </w:rPr>
+        <w:t>buena</w:t>
+      </w:r>
+      <w:proofErr w:type="spellEnd"/>
+      <w:r>
+        <w:rPr>
+          <w:lang w:val="fr-CA"/>
+        </w:rPr>
+        <w:t xml:space="preserve"> parada.</w:t>
+      </w:r>
+    </w:p>
+    <w:p>
+      <w:pPr>
+        <w:rPr>
+          <w:u w:val="single"/>
+          <w:lang w:val="fr-CA"/>
+        </w:rPr>
+      </w:pPr>
+      <w:r>
+        <w:rPr>
+          <w:u w:val="single"/>
+          <w:lang w:val="fr-CA"/>
+        </w:rPr>
+        <w:t>Worcester</w:t>
+      </w:r>
+    </w:p>
+    <w:p>
+      <w:proofErr w:type="spellStart"/>
+      <w:r>
+        <w:rPr>
+          <w:lang w:val="fr-CA"/>
+        </w:rPr>
+        <w:t>Está</w:t>
+      </w:r>
+      <w:proofErr w:type="spellEnd"/>
+      <w:r>
+        <w:rPr>
+          <w:lang w:val="fr-CA"/>
+        </w:rPr>
+        <w:t xml:space="preserve"> </w:t>
+      </w:r>
+      <w:proofErr w:type="spellStart"/>
+      <w:r>
+        <w:rPr>
+          <w:lang w:val="fr-CA"/>
+        </w:rPr>
+        <w:t>situad</w:t>
+      </w:r>
+      <w:r>
+        <w:rPr>
+          <w:lang w:val="fr-CA"/>
+        </w:rPr>
+        <w:t>a</w:t>
+      </w:r>
+      <w:proofErr w:type="spellEnd"/>
+      <w:r>
+        <w:rPr>
+          <w:lang w:val="fr-CA"/>
+        </w:rPr>
+        <w:t xml:space="preserve"> en el sur </w:t>
+      </w:r>
+      <w:proofErr w:type="spellStart"/>
+      <w:r>
+        <w:rPr>
+          <w:lang w:val="fr-CA"/>
+        </w:rPr>
+        <w:t>del</w:t>
+      </w:r>
+      <w:proofErr w:type="spellEnd"/>
+      <w:r>
+        <w:rPr>
+          <w:lang w:val="fr-CA"/>
+        </w:rPr>
+        <w:t xml:space="preserve"> continente. De mis </w:t>
+      </w:r>
+      <w:proofErr w:type="spellStart"/>
+      <w:r>
+        <w:rPr>
+          <w:lang w:val="fr-CA"/>
+        </w:rPr>
+        <w:t>recuerdos</w:t>
+      </w:r>
+      <w:proofErr w:type="spellEnd"/>
+      <w:r>
+        <w:rPr>
+          <w:lang w:val="fr-CA"/>
+        </w:rPr>
+        <w:t xml:space="preserve">, </w:t>
+      </w:r>
+      <w:proofErr w:type="spellStart"/>
+      <w:r>
+        <w:rPr>
+          <w:lang w:val="fr-CA"/>
+        </w:rPr>
+        <w:t>esta</w:t>
+      </w:r>
+      <w:proofErr w:type="spellEnd"/>
+      <w:r>
+        <w:rPr>
+          <w:lang w:val="fr-CA"/>
+        </w:rPr>
+        <w:t xml:space="preserve"> </w:t>
+      </w:r>
+      <w:proofErr w:type="spellStart"/>
+      <w:r>
+        <w:rPr>
+          <w:lang w:val="fr-CA"/>
+        </w:rPr>
+        <w:t>ciudad</w:t>
+      </w:r>
+      <w:proofErr w:type="spellEnd"/>
+      <w:r>
+        <w:rPr>
+          <w:lang w:val="fr-CA"/>
+        </w:rPr>
+        <w:t xml:space="preserve"> </w:t>
+      </w:r>
+      <w:proofErr w:type="spellStart"/>
+      <w:r>
+        <w:rPr>
+          <w:lang w:val="fr-CA"/>
+        </w:rPr>
+        <w:t>está</w:t>
+      </w:r>
+      <w:proofErr w:type="spellEnd"/>
+      <w:r>
+        <w:rPr>
+          <w:lang w:val="fr-CA"/>
+        </w:rPr>
+        <w:t xml:space="preserve"> en el </w:t>
+      </w:r>
+      <w:proofErr w:type="spellStart"/>
+      <w:r>
+        <w:rPr>
+          <w:lang w:val="fr-CA"/>
+        </w:rPr>
+        <w:t>corazón</w:t>
+      </w:r>
+      <w:proofErr w:type="spellEnd"/>
+      <w:r>
+        <w:rPr>
+          <w:lang w:val="fr-CA"/>
+        </w:rPr>
+        <w:t xml:space="preserve"> de la </w:t>
+      </w:r>
+      <w:proofErr w:type="spellStart"/>
+      <w:r>
+        <w:rPr>
+          <w:lang w:val="fr-CA"/>
+        </w:rPr>
+        <w:t>provincia</w:t>
+      </w:r>
+      <w:proofErr w:type="spellEnd"/>
+      <w:r>
+        <w:rPr>
+          <w:lang w:val="fr-CA"/>
+        </w:rPr>
+        <w:t xml:space="preserve"> de </w:t>
+      </w:r>
+      <w:proofErr w:type="spellStart"/>
+      <w:r>
+        <w:rPr>
+          <w:lang w:val="fr-CA"/>
+        </w:rPr>
+        <w:t>caballo</w:t>
+      </w:r>
+      <w:proofErr w:type="spellEnd"/>
+      <w:r>
+        <w:rPr>
+          <w:lang w:val="fr-CA"/>
+        </w:rPr>
+        <w:t xml:space="preserve">. </w:t>
+      </w:r>
+      <w:proofErr w:type="spellStart"/>
+      <w:r>
+        <w:rPr>
+          <w:lang w:val="fr-CA"/>
+        </w:rPr>
+        <w:t>Caballeros</w:t>
+      </w:r>
+      <w:proofErr w:type="spellEnd"/>
+      <w:r>
+        <w:rPr>
+          <w:lang w:val="fr-CA"/>
+        </w:rPr>
+        <w:t xml:space="preserve"> </w:t>
+      </w:r>
+      <w:proofErr w:type="spellStart"/>
+      <w:r>
+        <w:rPr>
+          <w:lang w:val="fr-CA"/>
+        </w:rPr>
+        <w:t>cuyas</w:t>
+      </w:r>
+      <w:proofErr w:type="spellEnd"/>
+      <w:r>
+        <w:rPr>
+          <w:lang w:val="fr-CA"/>
+        </w:rPr>
+        <w:t xml:space="preserve"> historias se </w:t>
+      </w:r>
+      <w:proofErr w:type="spellStart"/>
+      <w:r>
+        <w:rPr>
+          <w:lang w:val="fr-CA"/>
+        </w:rPr>
+        <w:t>describen</w:t>
+      </w:r>
+      <w:proofErr w:type="spellEnd"/>
+      <w:r>
+        <w:rPr>
+          <w:lang w:val="fr-CA"/>
+        </w:rPr>
+        <w:t xml:space="preserve"> en los </w:t>
+      </w:r>
+      <w:proofErr w:type="spellStart"/>
+      <w:r>
+        <w:rPr>
+          <w:lang w:val="fr-CA"/>
+        </w:rPr>
+        <w:t>libros</w:t>
+      </w:r>
+      <w:proofErr w:type="spellEnd"/>
+      <w:r>
+        <w:rPr>
+          <w:lang w:val="fr-CA"/>
+        </w:rPr>
+        <w:t xml:space="preserve"> infantiles a </w:t>
+      </w:r>
+      <w:proofErr w:type="spellStart"/>
+      <w:r>
+        <w:rPr>
+          <w:lang w:val="fr-CA"/>
+        </w:rPr>
+        <w:t>menudo</w:t>
+      </w:r>
+      <w:proofErr w:type="spellEnd"/>
+      <w:r>
+        <w:rPr>
+          <w:lang w:val="fr-CA"/>
+        </w:rPr>
+        <w:t xml:space="preserve"> </w:t>
+      </w:r>
+      <w:proofErr w:type="spellStart"/>
+      <w:r>
+        <w:rPr>
+          <w:lang w:val="fr-CA"/>
+        </w:rPr>
+        <w:t>vienen</w:t>
+      </w:r>
+      <w:proofErr w:type="spellEnd"/>
+      <w:r>
+        <w:rPr>
+          <w:lang w:val="fr-CA"/>
+        </w:rPr>
+        <w:t xml:space="preserve"> </w:t>
+      </w:r>
+      <w:proofErr w:type="gramStart"/>
+      <w:r>
+        <w:rPr>
+          <w:lang w:val="fr-CA"/>
+        </w:rPr>
+        <w:t>de este</w:t>
+      </w:r>
+      <w:proofErr w:type="gramEnd"/>
+      <w:r>
+        <w:rPr>
+          <w:lang w:val="fr-CA"/>
+        </w:rPr>
+        <w:t xml:space="preserve"> </w:t>
+      </w:r>
+      <w:proofErr w:type="spellStart"/>
+      <w:r>
+        <w:rPr>
+          <w:lang w:val="fr-CA"/>
+        </w:rPr>
+        <w:t>lugar</w:t>
+      </w:r>
+      <w:proofErr w:type="spellEnd"/>
+      <w:r>
+        <w:rPr>
+          <w:lang w:val="fr-CA"/>
+        </w:rPr>
+        <w:t xml:space="preserve">. </w:t>
+      </w:r>
+      <w:proofErr w:type="spellStart"/>
+      <w:r>
+        <w:rPr>
+          <w:lang w:val="fr-CA"/>
+        </w:rPr>
+        <w:lastRenderedPageBreak/>
+        <w:t>Quizá</w:t>
+      </w:r>
+      <w:proofErr w:type="spellEnd"/>
+      <w:r>
+        <w:rPr>
+          <w:lang w:val="fr-CA"/>
+        </w:rPr>
+        <w:t xml:space="preserve"> </w:t>
+      </w:r>
+      <w:proofErr w:type="spellStart"/>
+      <w:r>
+        <w:rPr>
+          <w:lang w:val="fr-CA"/>
+        </w:rPr>
+        <w:t>conozca</w:t>
+      </w:r>
+      <w:proofErr w:type="spellEnd"/>
+      <w:r>
+        <w:rPr>
+          <w:lang w:val="fr-CA"/>
+        </w:rPr>
+        <w:t xml:space="preserve"> a mi </w:t>
+      </w:r>
+      <w:proofErr w:type="spellStart"/>
+      <w:r>
+        <w:rPr>
+          <w:lang w:val="fr-CA"/>
+        </w:rPr>
+        <w:t>héroe</w:t>
+      </w:r>
+      <w:proofErr w:type="spellEnd"/>
+      <w:r>
+        <w:rPr>
+          <w:lang w:val="fr-CA"/>
+        </w:rPr>
+        <w:t xml:space="preserve"> de </w:t>
+      </w:r>
+      <w:proofErr w:type="spellStart"/>
+      <w:r>
+        <w:rPr>
+          <w:lang w:val="fr-CA"/>
+        </w:rPr>
+        <w:t>infancia</w:t>
+      </w:r>
+      <w:proofErr w:type="spellEnd"/>
+      <w:r>
+        <w:rPr>
+          <w:lang w:val="fr-CA"/>
+        </w:rPr>
+        <w:t xml:space="preserve"> </w:t>
+      </w:r>
+      <w:proofErr w:type="spellStart"/>
+      <w:r>
+        <w:rPr>
+          <w:lang w:val="fr-CA"/>
+        </w:rPr>
+        <w:t>Arkadatan</w:t>
+      </w:r>
+      <w:proofErr w:type="spellEnd"/>
+      <w:r>
+        <w:rPr>
+          <w:lang w:val="fr-CA"/>
+        </w:rPr>
+        <w:t xml:space="preserve">. </w:t>
+      </w:r>
+      <w:proofErr w:type="spellStart"/>
+      <w:r>
+        <w:rPr>
+          <w:lang w:val="fr-CA"/>
+        </w:rPr>
+        <w:t>Quién</w:t>
+      </w:r>
+      <w:proofErr w:type="spellEnd"/>
+      <w:r>
+        <w:rPr>
+          <w:lang w:val="fr-CA"/>
+        </w:rPr>
+        <w:t xml:space="preserve"> </w:t>
+      </w:r>
+      <w:proofErr w:type="spellStart"/>
+      <w:r>
+        <w:rPr>
+          <w:lang w:val="fr-CA"/>
+        </w:rPr>
+        <w:t>sabe</w:t>
+      </w:r>
+      <w:proofErr w:type="spellEnd"/>
+      <w:r>
+        <w:rPr>
+          <w:lang w:val="fr-CA"/>
+        </w:rPr>
+        <w:t xml:space="preserve">. Al salir de la </w:t>
+      </w:r>
+      <w:proofErr w:type="spellStart"/>
+      <w:r>
+        <w:rPr>
+          <w:lang w:val="fr-CA"/>
+        </w:rPr>
+        <w:t>caravana</w:t>
+      </w:r>
+      <w:proofErr w:type="spellEnd"/>
+      <w:r>
+        <w:rPr>
+          <w:lang w:val="fr-CA"/>
+        </w:rPr>
+        <w:t xml:space="preserve">, </w:t>
+      </w:r>
+      <w:proofErr w:type="spellStart"/>
+      <w:r>
+        <w:rPr>
+          <w:lang w:val="fr-CA"/>
+        </w:rPr>
+        <w:t>siento</w:t>
+      </w:r>
+      <w:proofErr w:type="spellEnd"/>
+      <w:r>
+        <w:rPr>
+          <w:lang w:val="fr-CA"/>
+        </w:rPr>
+        <w:t xml:space="preserve"> este </w:t>
+      </w:r>
+      <w:proofErr w:type="spellStart"/>
+      <w:r>
+        <w:rPr>
+          <w:lang w:val="fr-CA"/>
+        </w:rPr>
+        <w:t>viento</w:t>
+      </w:r>
+      <w:proofErr w:type="spellEnd"/>
+      <w:r>
+        <w:rPr>
+          <w:lang w:val="fr-CA"/>
+        </w:rPr>
+        <w:t xml:space="preserve"> </w:t>
+      </w:r>
+      <w:proofErr w:type="spellStart"/>
+      <w:r>
+        <w:rPr>
+          <w:lang w:val="fr-CA"/>
+        </w:rPr>
+        <w:t>caliente</w:t>
+      </w:r>
+      <w:proofErr w:type="spellEnd"/>
+      <w:r>
+        <w:rPr>
+          <w:lang w:val="fr-CA"/>
+        </w:rPr>
+        <w:t xml:space="preserve"> en mi </w:t>
+      </w:r>
+      <w:proofErr w:type="spellStart"/>
+      <w:r>
+        <w:rPr>
+          <w:lang w:val="fr-CA"/>
+        </w:rPr>
+        <w:t>cara</w:t>
+      </w:r>
+      <w:proofErr w:type="spellEnd"/>
+      <w:r>
+        <w:rPr>
+          <w:lang w:val="fr-CA"/>
+        </w:rPr>
+        <w:t xml:space="preserve">. </w:t>
+      </w:r>
+      <w:r>
+        <w:t>¿</w:t>
+      </w:r>
+      <w:proofErr w:type="spellStart"/>
+      <w:r>
+        <w:t>Cómo</w:t>
+      </w:r>
+      <w:proofErr w:type="spellEnd"/>
+      <w:r>
+        <w:t xml:space="preserve"> </w:t>
+      </w:r>
+      <w:proofErr w:type="spellStart"/>
+      <w:r>
+        <w:t>puede</w:t>
+      </w:r>
+      <w:proofErr w:type="spellEnd"/>
+      <w:r>
+        <w:t xml:space="preserve"> </w:t>
+      </w:r>
+      <w:proofErr w:type="spellStart"/>
+      <w:r>
+        <w:t>alguien</w:t>
+      </w:r>
+      <w:proofErr w:type="spellEnd"/>
+      <w:r>
+        <w:t xml:space="preserve"> </w:t>
+      </w:r>
+      <w:proofErr w:type="spellStart"/>
+      <w:r>
+        <w:t>vivir</w:t>
+      </w:r>
+      <w:proofErr w:type="spellEnd"/>
+      <w:r>
+        <w:t xml:space="preserve"> </w:t>
+      </w:r>
+      <w:proofErr w:type="spellStart"/>
+      <w:r>
+        <w:t>así</w:t>
+      </w:r>
+      <w:proofErr w:type="spellEnd"/>
+      <w:r>
+        <w:t>?</w:t>
+      </w:r>
+    </w:p>
+    <w:p>
+      <w:pPr>
+        <w:rPr>
+          <w:u w:val="single"/>
+        </w:rPr>
+      </w:pPr>
+      <w:r>
+        <w:rPr>
+          <w:u w:val="single"/>
+        </w:rPr>
+        <w:t>Old Ashton</w:t>
+      </w:r>
+    </w:p>
+    <w:p>
+      <w:pPr>
+        <w:rPr>
           <w:rFonts w:asciiTheme="majorHAnsi" w:eastAsiaTheme="majorEastAsia" w:hAnsiTheme="majorHAnsi" w:cstheme="majorBidi"/>
           <w:spacing w:val="-10"/>
           <w:kern w:val="28"/>
           <w:sz w:val="56"/>
           <w:szCs w:val="56"/>
-          <w:lang w:val="fr-CA"/>
         </w:rPr>
       </w:pPr>
-      <w:r>
-        <w:rPr>
-          <w:lang w:val="fr-CA"/>
-        </w:rPr>
-        <w:t xml:space="preserve">A </w:t>
-      </w:r>
-      <w:proofErr w:type="spellStart"/>
-      <w:r>
-        <w:rPr>
-          <w:lang w:val="fr-CA"/>
-        </w:rPr>
-        <w:t>pesar</w:t>
-      </w:r>
-      <w:proofErr w:type="spellEnd"/>
-      <w:r>
-        <w:rPr>
-          <w:lang w:val="fr-CA"/>
-        </w:rPr>
-        <w:t xml:space="preserve"> de que fui </w:t>
-      </w:r>
-      <w:proofErr w:type="spellStart"/>
-      <w:r>
-        <w:rPr>
-          <w:lang w:val="fr-CA"/>
-        </w:rPr>
-        <w:t>puesto</w:t>
-      </w:r>
-      <w:proofErr w:type="spellEnd"/>
-      <w:r>
-        <w:rPr>
-          <w:lang w:val="fr-CA"/>
-        </w:rPr>
-        <w:t xml:space="preserve"> en el </w:t>
-      </w:r>
-      <w:proofErr w:type="spellStart"/>
-      <w:r>
-        <w:rPr>
-          <w:lang w:val="fr-CA"/>
-        </w:rPr>
-        <w:t>exilio</w:t>
-      </w:r>
-      <w:proofErr w:type="spellEnd"/>
-      <w:r>
-        <w:rPr>
-          <w:lang w:val="fr-CA"/>
-        </w:rPr>
-        <w:t xml:space="preserve"> de mi </w:t>
+      <w:proofErr w:type="spellStart"/>
+      <w:r>
+        <w:rPr>
+          <w:lang w:val="fr-CA"/>
+        </w:rPr>
+        <w:t>Está</w:t>
+      </w:r>
+      <w:proofErr w:type="spellEnd"/>
+      <w:r>
+        <w:rPr>
+          <w:lang w:val="fr-CA"/>
+        </w:rPr>
+        <w:t xml:space="preserve"> </w:t>
+      </w:r>
+      <w:proofErr w:type="spellStart"/>
+      <w:r>
+        <w:rPr>
+          <w:lang w:val="fr-CA"/>
+        </w:rPr>
+        <w:t>situad</w:t>
+      </w:r>
+      <w:r>
+        <w:rPr>
+          <w:lang w:val="fr-CA"/>
+        </w:rPr>
+        <w:t>a</w:t>
+      </w:r>
+      <w:proofErr w:type="spellEnd"/>
+      <w:r>
+        <w:rPr>
+          <w:lang w:val="fr-CA"/>
+        </w:rPr>
+        <w:t xml:space="preserve"> al </w:t>
+      </w:r>
+      <w:proofErr w:type="spellStart"/>
+      <w:r>
+        <w:rPr>
+          <w:lang w:val="fr-CA"/>
+        </w:rPr>
+        <w:t>oeste</w:t>
+      </w:r>
+      <w:proofErr w:type="spellEnd"/>
+      <w:r>
+        <w:rPr>
+          <w:lang w:val="fr-CA"/>
+        </w:rPr>
+        <w:t xml:space="preserve"> </w:t>
+      </w:r>
+      <w:proofErr w:type="spellStart"/>
+      <w:r>
+        <w:rPr>
+          <w:lang w:val="fr-CA"/>
+        </w:rPr>
+        <w:t>del</w:t>
+      </w:r>
+      <w:proofErr w:type="spellEnd"/>
+      <w:r>
+        <w:rPr>
+          <w:lang w:val="fr-CA"/>
+        </w:rPr>
+        <w:t xml:space="preserve"> continente. </w:t>
+      </w:r>
+      <w:proofErr w:type="spellStart"/>
+      <w:r>
+        <w:rPr>
+          <w:lang w:val="fr-CA"/>
+        </w:rPr>
+        <w:t>Es</w:t>
+      </w:r>
+      <w:r>
+        <w:rPr>
+          <w:lang w:val="fr-CA"/>
+        </w:rPr>
+        <w:t>t</w:t>
+      </w:r>
+      <w:r>
+        <w:rPr>
+          <w:lang w:val="fr-CA"/>
+        </w:rPr>
+        <w:t>a</w:t>
+      </w:r>
+      <w:proofErr w:type="spellEnd"/>
+      <w:r>
+        <w:rPr>
+          <w:lang w:val="fr-CA"/>
+        </w:rPr>
+        <w:t xml:space="preserve"> es la </w:t>
       </w:r>
       <w:proofErr w:type="spellStart"/>
       <w:r>
@@ -1173,110 +3905,42 @@
         <w:rPr>
           <w:lang w:val="fr-CA"/>
         </w:rPr>
-        <w:t xml:space="preserve"> natal, </w:t>
-      </w:r>
-      <w:proofErr w:type="spellStart"/>
-      <w:r>
-        <w:rPr>
-          <w:lang w:val="fr-CA"/>
-        </w:rPr>
-        <w:t>todavía</w:t>
-      </w:r>
-      <w:proofErr w:type="spellEnd"/>
-      <w:r>
-        <w:rPr>
-          <w:lang w:val="fr-CA"/>
-        </w:rPr>
-        <w:t xml:space="preserve"> </w:t>
-      </w:r>
-      <w:proofErr w:type="spellStart"/>
-      <w:r>
-        <w:rPr>
-          <w:lang w:val="fr-CA"/>
-        </w:rPr>
-        <w:t>tengo</w:t>
-      </w:r>
-      <w:proofErr w:type="spellEnd"/>
-      <w:r>
-        <w:rPr>
-          <w:lang w:val="fr-CA"/>
-        </w:rPr>
-        <w:t xml:space="preserve"> </w:t>
-      </w:r>
-      <w:proofErr w:type="spellStart"/>
-      <w:r>
-        <w:rPr>
-          <w:lang w:val="fr-CA"/>
-        </w:rPr>
-        <w:t>algunos</w:t>
-      </w:r>
-      <w:proofErr w:type="spellEnd"/>
-      <w:r>
-        <w:rPr>
-          <w:lang w:val="fr-CA"/>
-        </w:rPr>
-        <w:t xml:space="preserve"> amigos que me </w:t>
-      </w:r>
-      <w:proofErr w:type="spellStart"/>
-      <w:r>
-        <w:rPr>
-          <w:lang w:val="fr-CA"/>
-        </w:rPr>
-        <w:t>c</w:t>
-      </w:r>
-      <w:r>
-        <w:rPr>
-          <w:lang w:val="fr-CA"/>
-        </w:rPr>
-        <w:t>reyeron</w:t>
-      </w:r>
-      <w:proofErr w:type="spellEnd"/>
-      <w:r>
-        <w:rPr>
-          <w:lang w:val="fr-CA"/>
-        </w:rPr>
-        <w:t xml:space="preserve"> </w:t>
-      </w:r>
-      <w:proofErr w:type="spellStart"/>
-      <w:r>
-        <w:rPr>
-          <w:lang w:val="fr-CA"/>
-        </w:rPr>
-        <w:t>cuando</w:t>
-      </w:r>
-      <w:proofErr w:type="spellEnd"/>
-      <w:r>
-        <w:rPr>
-          <w:lang w:val="fr-CA"/>
-        </w:rPr>
-        <w:t xml:space="preserve"> </w:t>
-      </w:r>
-      <w:proofErr w:type="spellStart"/>
-      <w:r>
-        <w:rPr>
-          <w:lang w:val="fr-CA"/>
-        </w:rPr>
-        <w:t>dije</w:t>
-      </w:r>
-      <w:proofErr w:type="spellEnd"/>
-      <w:r>
-        <w:rPr>
-          <w:lang w:val="fr-CA"/>
-        </w:rPr>
-        <w:t xml:space="preserve"> que no maté e</w:t>
-      </w:r>
-      <w:r>
-        <w:rPr>
-          <w:lang w:val="fr-CA"/>
-        </w:rPr>
-        <w:t xml:space="preserve">l </w:t>
-      </w:r>
-      <w:proofErr w:type="spellStart"/>
-      <w:r>
-        <w:rPr>
-          <w:lang w:val="fr-CA"/>
-        </w:rPr>
-        <w:t>rey</w:t>
+        <w:t xml:space="preserve"> de </w:t>
+      </w:r>
+      <w:proofErr w:type="spellStart"/>
+      <w:r>
+        <w:rPr>
+          <w:lang w:val="fr-CA"/>
+        </w:rPr>
+        <w:t>donde</w:t>
+      </w:r>
+      <w:proofErr w:type="spellEnd"/>
+      <w:r>
+        <w:rPr>
+          <w:lang w:val="fr-CA"/>
+        </w:rPr>
+        <w:t xml:space="preserve"> </w:t>
+      </w:r>
+      <w:proofErr w:type="spellStart"/>
+      <w:r>
+        <w:rPr>
+          <w:lang w:val="fr-CA"/>
+        </w:rPr>
+        <w:t>vienen</w:t>
+      </w:r>
+      <w:proofErr w:type="spellEnd"/>
+      <w:r>
+        <w:rPr>
+          <w:lang w:val="fr-CA"/>
+        </w:rPr>
+        <w:t xml:space="preserve"> maestros y </w:t>
+      </w:r>
+      <w:proofErr w:type="spellStart"/>
+      <w:r>
+        <w:rPr>
+          <w:lang w:val="fr-CA"/>
+        </w:rPr>
+        <w:t>sabios</w:t>
       </w:r>
       <w:proofErr w:type="spellEnd"/>
       <w:r>
@@ -1285,54 +3949,163 @@
         </w:rPr>
         <w:t xml:space="preserve">. </w:t>
       </w:r>
-      <w:proofErr w:type="spellStart"/>
-      <w:r>
-        <w:rPr>
-          <w:lang w:val="fr-CA"/>
-        </w:rPr>
-        <w:t>Así</w:t>
-      </w:r>
-      <w:proofErr w:type="spellEnd"/>
-      <w:r>
-        <w:rPr>
-          <w:lang w:val="fr-CA"/>
-        </w:rPr>
-        <w:t xml:space="preserve"> que me </w:t>
-      </w:r>
-      <w:proofErr w:type="spellStart"/>
-      <w:r>
-        <w:rPr>
-          <w:lang w:val="fr-CA"/>
-        </w:rPr>
-        <w:t>siguieron</w:t>
-      </w:r>
-      <w:proofErr w:type="spellEnd"/>
-      <w:r>
-        <w:rPr>
-          <w:lang w:val="fr-CA"/>
-        </w:rPr>
+      <w:r>
+        <w:t xml:space="preserve">Lo vi </w:t>
+      </w:r>
+      <w:proofErr w:type="spellStart"/>
+      <w:r>
+        <w:t>como</w:t>
+      </w:r>
+      <w:proofErr w:type="spellEnd"/>
+      <w:r>
+        <w:t xml:space="preserve"> </w:t>
+      </w:r>
+      <w:proofErr w:type="spellStart"/>
+      <w:r>
+        <w:t>estábamos</w:t>
+      </w:r>
+      <w:proofErr w:type="spellEnd"/>
+      <w:r>
+        <w:t xml:space="preserve"> </w:t>
+      </w:r>
+      <w:proofErr w:type="spellStart"/>
+      <w:r>
+        <w:t>en</w:t>
+      </w:r>
+      <w:proofErr w:type="spellEnd"/>
+      <w:r>
+        <w:t xml:space="preserve"> las </w:t>
+      </w:r>
+      <w:proofErr w:type="spellStart"/>
+      <w:r>
+        <w:t>carreteras</w:t>
+      </w:r>
+      <w:proofErr w:type="spellEnd"/>
+      <w:r>
         <w:t xml:space="preserve">, </w:t>
       </w:r>
       <w:proofErr w:type="spellStart"/>
       <w:r>
-        <w:rPr>
-          <w:lang w:val="fr-CA"/>
-        </w:rPr>
-        <w:t>dándome</w:t>
-      </w:r>
-      <w:proofErr w:type="spellEnd"/>
-      <w:r>
-        <w:rPr>
-          <w:lang w:val="fr-CA"/>
-        </w:rPr>
-        <w:t xml:space="preserve"> su palabra de que </w:t>
-      </w:r>
-      <w:proofErr w:type="spellStart"/>
-      <w:r>
-        <w:rPr>
-          <w:lang w:val="fr-CA"/>
-        </w:rPr>
-        <w:t>lucharían</w:t>
+        <w:t>fue</w:t>
+      </w:r>
+      <w:proofErr w:type="spellEnd"/>
+      <w:r>
+        <w:t xml:space="preserve"> </w:t>
+      </w:r>
+      <w:proofErr w:type="spellStart"/>
+      <w:r>
+        <w:t>impresionante</w:t>
+      </w:r>
+      <w:proofErr w:type="spellEnd"/>
+      <w:r>
+        <w:t xml:space="preserve">. </w:t>
+      </w:r>
+      <w:proofErr w:type="spellStart"/>
+      <w:r>
+        <w:t>Nunca</w:t>
+      </w:r>
+      <w:proofErr w:type="spellEnd"/>
+      <w:r>
+        <w:t xml:space="preserve"> he </w:t>
+      </w:r>
+      <w:proofErr w:type="spellStart"/>
+      <w:r>
+        <w:t>visto</w:t>
+      </w:r>
+      <w:proofErr w:type="spellEnd"/>
+      <w:r>
+        <w:t xml:space="preserve"> casas tan </w:t>
+      </w:r>
+      <w:proofErr w:type="spellStart"/>
+      <w:r>
+        <w:t>hermosas</w:t>
+      </w:r>
+      <w:proofErr w:type="spellEnd"/>
+      <w:r>
+        <w:t xml:space="preserve">. </w:t>
+      </w:r>
+      <w:r>
+        <w:rPr>
+          <w:lang w:val="fr-CA"/>
+        </w:rPr>
+        <w:t xml:space="preserve">Se </w:t>
+      </w:r>
+      <w:proofErr w:type="spellStart"/>
+      <w:r>
+        <w:rPr>
+          <w:lang w:val="fr-CA"/>
+        </w:rPr>
+        <w:t>dice</w:t>
+      </w:r>
+      <w:proofErr w:type="spellEnd"/>
+      <w:r>
+        <w:rPr>
+          <w:lang w:val="fr-CA"/>
+        </w:rPr>
+        <w:t xml:space="preserve"> </w:t>
+      </w:r>
+      <w:proofErr w:type="gramStart"/>
+      <w:r>
+        <w:rPr>
+          <w:lang w:val="fr-CA"/>
+        </w:rPr>
+        <w:t>que es</w:t>
+      </w:r>
+      <w:proofErr w:type="gramEnd"/>
+      <w:r>
+        <w:rPr>
+          <w:lang w:val="fr-CA"/>
+        </w:rPr>
+        <w:t xml:space="preserve"> </w:t>
+      </w:r>
+      <w:proofErr w:type="spellStart"/>
+      <w:r>
+        <w:rPr>
+          <w:lang w:val="fr-CA"/>
+        </w:rPr>
+        <w:t>exactamente</w:t>
+      </w:r>
+      <w:proofErr w:type="spellEnd"/>
+      <w:r>
+        <w:rPr>
+          <w:lang w:val="fr-CA"/>
+        </w:rPr>
+        <w:t xml:space="preserve"> la </w:t>
+      </w:r>
+      <w:proofErr w:type="spellStart"/>
+      <w:r>
+        <w:rPr>
+          <w:lang w:val="fr-CA"/>
+        </w:rPr>
+        <w:t>belleza</w:t>
+      </w:r>
+      <w:proofErr w:type="spellEnd"/>
+      <w:r>
+        <w:rPr>
+          <w:lang w:val="fr-CA"/>
+        </w:rPr>
+        <w:t xml:space="preserve"> de la </w:t>
+      </w:r>
+      <w:proofErr w:type="spellStart"/>
+      <w:r>
+        <w:rPr>
+          <w:lang w:val="fr-CA"/>
+        </w:rPr>
+        <w:t>ciudad</w:t>
+      </w:r>
+      <w:proofErr w:type="spellEnd"/>
+      <w:r>
+        <w:rPr>
+          <w:lang w:val="fr-CA"/>
+        </w:rPr>
+        <w:t xml:space="preserve"> que inspira a los </w:t>
+      </w:r>
+      <w:proofErr w:type="spellStart"/>
+      <w:r>
+        <w:rPr>
+          <w:lang w:val="fr-CA"/>
+        </w:rPr>
+        <w:t>sabios</w:t>
       </w:r>
       <w:proofErr w:type="spellEnd"/>
       <w:r>
@@ -1346,7 +4119,7 @@
         <w:rPr>
           <w:lang w:val="fr-CA"/>
         </w:rPr>
-        <w:t>morirían</w:t>
+        <w:t>explica</w:t>
       </w:r>
       <w:proofErr w:type="spellEnd"/>
       <w:r>
@@ -1374,84 +4147,14 @@
         <w:rPr>
           <w:lang w:val="fr-CA"/>
         </w:rPr>
-        <w:t>mí</w:t>
-      </w:r>
-      <w:proofErr w:type="spellEnd"/>
-      <w:r>
-        <w:rPr>
-          <w:lang w:val="fr-CA"/>
-        </w:rPr>
-        <w:t xml:space="preserve">. </w:t>
-      </w:r>
-      <w:proofErr w:type="spellStart"/>
-      <w:r>
-        <w:rPr>
-          <w:lang w:val="fr-CA"/>
-        </w:rPr>
-        <w:t>Ellos</w:t>
-      </w:r>
-      <w:proofErr w:type="spellEnd"/>
-      <w:r>
-        <w:rPr>
-          <w:lang w:val="fr-CA"/>
-        </w:rPr>
-        <w:t xml:space="preserve"> son mi </w:t>
-      </w:r>
-      <w:proofErr w:type="spellStart"/>
-      <w:r>
-        <w:rPr>
-          <w:lang w:val="fr-CA"/>
-        </w:rPr>
-        <w:t>nueva</w:t>
-      </w:r>
-      <w:proofErr w:type="spellEnd"/>
-      <w:r>
-        <w:rPr>
-          <w:lang w:val="fr-CA"/>
-        </w:rPr>
-        <w:t xml:space="preserve"> </w:t>
-      </w:r>
-      <w:proofErr w:type="spellStart"/>
-      <w:r>
-        <w:rPr>
-          <w:lang w:val="fr-CA"/>
-        </w:rPr>
-        <w:t>familia</w:t>
-      </w:r>
-      <w:proofErr w:type="spellEnd"/>
-      <w:r>
-        <w:rPr>
-          <w:lang w:val="fr-CA"/>
-        </w:rPr>
-        <w:t xml:space="preserve">. </w:t>
-      </w:r>
-      <w:proofErr w:type="spellStart"/>
-      <w:r>
-        <w:rPr>
-          <w:lang w:val="fr-CA"/>
-        </w:rPr>
-        <w:t>Ahora</w:t>
-      </w:r>
-      <w:proofErr w:type="spellEnd"/>
-      <w:r>
-        <w:rPr>
-          <w:lang w:val="fr-CA"/>
-        </w:rPr>
-        <w:t xml:space="preserve"> nos </w:t>
-      </w:r>
-      <w:proofErr w:type="spellStart"/>
-      <w:r>
-        <w:rPr>
-          <w:lang w:val="fr-CA"/>
-        </w:rPr>
-        <w:t>dirigimos</w:t>
-      </w:r>
-      <w:proofErr w:type="spellEnd"/>
-      <w:r>
-        <w:rPr>
-          <w:lang w:val="fr-CA"/>
-        </w:rPr>
-        <w:t xml:space="preserve"> a </w:t>
+        <w:t>qué</w:t>
+      </w:r>
+      <w:proofErr w:type="spellEnd"/>
+      <w:r>
+        <w:rPr>
+          <w:lang w:val="fr-CA"/>
+        </w:rPr>
+        <w:t xml:space="preserve"> </w:t>
       </w:r>
       <w:proofErr w:type="spellStart"/>
       <w:r>
@@ -1479,82 +4182,243 @@
         <w:rPr>
           <w:lang w:val="fr-CA"/>
         </w:rPr>
-        <w:t xml:space="preserve">, no </w:t>
-      </w:r>
-      <w:proofErr w:type="spellStart"/>
-      <w:r>
-        <w:rPr>
-          <w:lang w:val="fr-CA"/>
-        </w:rPr>
-        <w:t>puedo</w:t>
-      </w:r>
-      <w:proofErr w:type="spellEnd"/>
-      <w:r>
-        <w:rPr>
-          <w:lang w:val="fr-CA"/>
-        </w:rPr>
-        <w:t xml:space="preserve"> </w:t>
-      </w:r>
-      <w:proofErr w:type="spellStart"/>
-      <w:r>
-        <w:rPr>
-          <w:lang w:val="fr-CA"/>
-        </w:rPr>
-        <w:t>recordar</w:t>
-      </w:r>
-      <w:proofErr w:type="spellEnd"/>
-      <w:r>
-        <w:rPr>
-          <w:lang w:val="fr-CA"/>
-        </w:rPr>
-        <w:t xml:space="preserve"> el nombre... Es </w:t>
-      </w:r>
-      <w:proofErr w:type="spellStart"/>
-      <w:r>
-        <w:rPr>
-          <w:lang w:val="fr-CA"/>
-        </w:rPr>
-        <w:t>algo</w:t>
-      </w:r>
-      <w:proofErr w:type="spellEnd"/>
-      <w:r>
-        <w:rPr>
-          <w:lang w:val="fr-CA"/>
-        </w:rPr>
-        <w:t xml:space="preserve"> </w:t>
-      </w:r>
-      <w:proofErr w:type="spellStart"/>
-      <w:r>
-        <w:rPr>
-          <w:lang w:val="fr-CA"/>
-        </w:rPr>
-        <w:t>así</w:t>
-      </w:r>
-      <w:proofErr w:type="spellEnd"/>
-      <w:r>
-        <w:rPr>
-          <w:lang w:val="fr-CA"/>
-        </w:rPr>
-        <w:t xml:space="preserve"> </w:t>
-      </w:r>
-      <w:proofErr w:type="spellStart"/>
-      <w:r>
-        <w:rPr>
-          <w:lang w:val="fr-CA"/>
-        </w:rPr>
-        <w:t>como</w:t>
-      </w:r>
-      <w:proofErr w:type="spellEnd"/>
-      <w:r>
-        <w:rPr>
-          <w:lang w:val="fr-CA"/>
-        </w:rPr>
-        <w:t>...</w:t>
-      </w:r>
-      <w:r>
-        <w:rPr>
-          <w:lang w:val="fr-CA"/>
-        </w:rPr>
+        <w:t xml:space="preserve"> es tan </w:t>
+      </w:r>
+      <w:proofErr w:type="spellStart"/>
+      <w:r>
+        <w:rPr>
+          <w:lang w:val="fr-CA"/>
+        </w:rPr>
+        <w:t>avanzada</w:t>
+      </w:r>
+      <w:proofErr w:type="spellEnd"/>
+      <w:r>
+        <w:rPr>
+          <w:lang w:val="fr-CA"/>
+        </w:rPr>
+        <w:t xml:space="preserve"> en </w:t>
+      </w:r>
+      <w:proofErr w:type="spellStart"/>
+      <w:r>
+        <w:rPr>
+          <w:lang w:val="fr-CA"/>
+        </w:rPr>
+        <w:t>tecnología</w:t>
+      </w:r>
+      <w:proofErr w:type="spellEnd"/>
+      <w:r>
+        <w:rPr>
+          <w:lang w:val="fr-CA"/>
+        </w:rPr>
+        <w:t xml:space="preserve">. Al salir, </w:t>
+      </w:r>
+      <w:proofErr w:type="spellStart"/>
+      <w:r>
+        <w:rPr>
+          <w:lang w:val="fr-CA"/>
+        </w:rPr>
+        <w:t>veo</w:t>
+      </w:r>
+      <w:proofErr w:type="spellEnd"/>
+      <w:r>
+        <w:rPr>
+          <w:lang w:val="fr-CA"/>
+        </w:rPr>
+        <w:t xml:space="preserve"> a los </w:t>
+      </w:r>
+      <w:proofErr w:type="spellStart"/>
+      <w:r>
+        <w:rPr>
+          <w:lang w:val="fr-CA"/>
+        </w:rPr>
+        <w:t>soldados</w:t>
+      </w:r>
+      <w:proofErr w:type="spellEnd"/>
+      <w:r>
+        <w:rPr>
+          <w:lang w:val="fr-CA"/>
+        </w:rPr>
+        <w:t xml:space="preserve"> </w:t>
+      </w:r>
+      <w:proofErr w:type="spellStart"/>
+      <w:r>
+        <w:rPr>
+          <w:lang w:val="fr-CA"/>
+        </w:rPr>
+        <w:t>patrullando</w:t>
+      </w:r>
+      <w:proofErr w:type="spellEnd"/>
+      <w:r>
+        <w:rPr>
+          <w:lang w:val="fr-CA"/>
+        </w:rPr>
+        <w:t xml:space="preserve"> </w:t>
+      </w:r>
+      <w:proofErr w:type="spellStart"/>
+      <w:r>
+        <w:rPr>
+          <w:lang w:val="fr-CA"/>
+        </w:rPr>
+        <w:t>por</w:t>
+      </w:r>
+      <w:proofErr w:type="spellEnd"/>
+      <w:r>
+        <w:rPr>
+          <w:lang w:val="fr-CA"/>
+        </w:rPr>
+        <w:t xml:space="preserve"> las calles, </w:t>
+      </w:r>
+      <w:proofErr w:type="spellStart"/>
+      <w:r>
+        <w:rPr>
+          <w:lang w:val="fr-CA"/>
+        </w:rPr>
+        <w:t>viendo</w:t>
+      </w:r>
+      <w:proofErr w:type="spellEnd"/>
+      <w:r>
+        <w:rPr>
+          <w:lang w:val="fr-CA"/>
+        </w:rPr>
+        <w:t xml:space="preserve"> </w:t>
+      </w:r>
+      <w:proofErr w:type="spellStart"/>
+      <w:r>
+        <w:rPr>
+          <w:lang w:val="fr-CA"/>
+        </w:rPr>
+        <w:t>cómo</w:t>
+      </w:r>
+      <w:proofErr w:type="spellEnd"/>
+      <w:r>
+        <w:rPr>
+          <w:lang w:val="fr-CA"/>
+        </w:rPr>
+        <w:t xml:space="preserve"> se </w:t>
+      </w:r>
+      <w:proofErr w:type="spellStart"/>
+      <w:r>
+        <w:rPr>
+          <w:lang w:val="fr-CA"/>
+        </w:rPr>
+        <w:t>mueven</w:t>
+      </w:r>
+      <w:proofErr w:type="spellEnd"/>
+      <w:r>
+        <w:rPr>
+          <w:lang w:val="fr-CA"/>
+        </w:rPr>
+        <w:t xml:space="preserve"> los </w:t>
+      </w:r>
+      <w:proofErr w:type="spellStart"/>
+      <w:r>
+        <w:rPr>
+          <w:lang w:val="fr-CA"/>
+        </w:rPr>
+        <w:t>ciudadanos</w:t>
+      </w:r>
+      <w:proofErr w:type="spellEnd"/>
+      <w:r>
+        <w:rPr>
+          <w:lang w:val="fr-CA"/>
+        </w:rPr>
+        <w:t xml:space="preserve">. ¿Me </w:t>
+      </w:r>
+      <w:proofErr w:type="spellStart"/>
+      <w:r>
+        <w:rPr>
+          <w:lang w:val="fr-CA"/>
+        </w:rPr>
+        <w:t>pregunto</w:t>
+      </w:r>
+      <w:proofErr w:type="spellEnd"/>
+      <w:r>
+        <w:rPr>
+          <w:lang w:val="fr-CA"/>
+        </w:rPr>
+        <w:t xml:space="preserve"> si </w:t>
+      </w:r>
+      <w:proofErr w:type="spellStart"/>
+      <w:r>
+        <w:rPr>
+          <w:lang w:val="fr-CA"/>
+        </w:rPr>
+        <w:t>alguno</w:t>
+      </w:r>
+      <w:proofErr w:type="spellEnd"/>
+      <w:r>
+        <w:rPr>
+          <w:lang w:val="fr-CA"/>
+        </w:rPr>
+        <w:t xml:space="preserve"> de </w:t>
+      </w:r>
+      <w:proofErr w:type="spellStart"/>
+      <w:r>
+        <w:rPr>
+          <w:lang w:val="fr-CA"/>
+        </w:rPr>
+        <w:t>ellos</w:t>
+      </w:r>
+      <w:proofErr w:type="spellEnd"/>
+      <w:r>
+        <w:rPr>
+          <w:lang w:val="fr-CA"/>
+        </w:rPr>
+        <w:t xml:space="preserve"> se </w:t>
+      </w:r>
+      <w:proofErr w:type="spellStart"/>
+      <w:r>
+        <w:rPr>
+          <w:lang w:val="fr-CA"/>
+        </w:rPr>
+        <w:t>preocupa</w:t>
+      </w:r>
+      <w:proofErr w:type="spellEnd"/>
+      <w:r>
+        <w:rPr>
+          <w:lang w:val="fr-CA"/>
+        </w:rPr>
+        <w:t xml:space="preserve"> de su </w:t>
+      </w:r>
+      <w:proofErr w:type="spellStart"/>
+      <w:proofErr w:type="gramStart"/>
+      <w:r>
+        <w:rPr>
+          <w:lang w:val="fr-CA"/>
+        </w:rPr>
+        <w:t>presencia</w:t>
+      </w:r>
+      <w:proofErr w:type="spellEnd"/>
+      <w:r>
+        <w:rPr>
+          <w:lang w:val="fr-CA"/>
+        </w:rPr>
+        <w:t>?</w:t>
+      </w:r>
+      <w:proofErr w:type="gramEnd"/>
+      <w:r>
+        <w:rPr>
+          <w:lang w:val="fr-CA"/>
+        </w:rPr>
+        <w:t xml:space="preserve"> </w:t>
+      </w:r>
+      <w:proofErr w:type="spellStart"/>
+      <w:r>
+        <w:t>Quién</w:t>
+      </w:r>
+      <w:proofErr w:type="spellEnd"/>
+      <w:r>
+        <w:t xml:space="preserve"> </w:t>
+      </w:r>
+      <w:proofErr w:type="spellStart"/>
+      <w:r>
+        <w:t>sabe</w:t>
+      </w:r>
+      <w:proofErr w:type="spellEnd"/>
+      <w:r>
+        <w:t>.</w:t>
+      </w:r>
+      <w:r>
         <w:br w:type="page"/>
       </w:r>
     </w:p>
@@ -1720,14 +4584,418 @@
           <w:lang w:val="fr-CA"/>
         </w:rPr>
       </w:pPr>
+      <w:r>
+        <w:rPr>
+          <w:lang w:val="fr-CA"/>
+        </w:rPr>
+        <w:t>Même si j'ai été expulsé de ma ville natale, j'ai encore des amis qui m'ont cru quand j'ai dit que je n'avais pas tué le roi. Alors, ils m'ont suivi, me disant qu'ils se battraient et mourraient pour moi. Ils sont ma nouvelle famille. Nous nous dirigeons maintenant vers cette ville, je ne peux pas me souvenir du nom... C'est quelque chose comme...</w:t>
+      </w:r>
+    </w:p>
+    <w:p>
+      <w:pPr>
+        <w:jc w:val="both"/>
+        <w:rPr>
+          <w:lang w:val="fr-CA"/>
+        </w:rPr>
+      </w:pPr>
+      <w:r>
+        <w:rPr>
+          <w:lang w:val="fr-CA"/>
+        </w:rPr>
+        <w:t>Oh oui, je me souviens maintenant, c'était la ville de</w:t>
+      </w:r>
+      <w:r>
+        <w:rPr>
+          <w:lang w:val="fr-CA"/>
+        </w:rPr>
+        <w:t xml:space="preserve"> </w:t>
+      </w:r>
+    </w:p>
+    <w:p>
+      <w:pPr>
+        <w:rPr>
+          <w:u w:val="single"/>
+          <w:lang w:val="fr-CA"/>
+        </w:rPr>
+      </w:pPr>
+      <w:proofErr w:type="spellStart"/>
+      <w:r>
+        <w:rPr>
+          <w:u w:val="single"/>
+          <w:lang w:val="fr-CA"/>
+        </w:rPr>
+        <w:t>Frostford</w:t>
+      </w:r>
+      <w:proofErr w:type="spellEnd"/>
+    </w:p>
+    <w:p>
+      <w:pPr>
+        <w:rPr>
+          <w:lang w:val="fr-CA"/>
+        </w:rPr>
+      </w:pPr>
+      <w:r>
+        <w:rPr>
+          <w:lang w:val="fr-CA"/>
+        </w:rPr>
+        <w:t>Elle</w:t>
+      </w:r>
+      <w:r>
+        <w:rPr>
+          <w:lang w:val="fr-CA"/>
+        </w:rPr>
+        <w:t xml:space="preserve"> est situé</w:t>
+      </w:r>
+      <w:r>
+        <w:rPr>
+          <w:lang w:val="fr-CA"/>
+        </w:rPr>
+        <w:t>e</w:t>
+      </w:r>
+      <w:r>
+        <w:rPr>
+          <w:lang w:val="fr-CA"/>
+        </w:rPr>
+        <w:t xml:space="preserve"> au nord du continent. Ils disent qu'il ne cesse de neiger, mais vous savez, ce sont des rumeurs. Eh bien, en tout cas, j'espère vraiment qu'ils sont des rumeurs, parce que je peux déjà sentir mes orteils gelés. Nous arrivons finalement à la ville. Je peux le sentir comme j'ai quitté la </w:t>
+      </w:r>
+      <w:r>
+        <w:rPr>
+          <w:lang w:val="fr-CA"/>
+        </w:rPr>
+        <w:t>caravane ;</w:t>
+      </w:r>
+      <w:r>
+        <w:rPr>
+          <w:lang w:val="fr-CA"/>
+        </w:rPr>
+        <w:t xml:space="preserve"> Le vent est si froid, il y a de la neige partout. Comment les gens vivent-ils </w:t>
+      </w:r>
+      <w:r>
+        <w:rPr>
+          <w:lang w:val="fr-CA"/>
+        </w:rPr>
+        <w:t>ici ?</w:t>
+      </w:r>
+      <w:r>
+        <w:rPr>
+          <w:lang w:val="fr-CA"/>
+        </w:rPr>
+        <w:t xml:space="preserve"> Peut-être que ces conditions sont ce qui rend les guerriers du Nord le meilleur du pays.</w:t>
+      </w:r>
+    </w:p>
+    <w:p>
+      <w:pPr>
+        <w:rPr>
+          <w:u w:val="single"/>
+          <w:lang w:val="fr-CA"/>
+        </w:rPr>
+      </w:pPr>
+      <w:proofErr w:type="spellStart"/>
+      <w:r>
+        <w:rPr>
+          <w:u w:val="single"/>
+          <w:lang w:val="fr-CA"/>
+        </w:rPr>
+        <w:t>Bredon</w:t>
+      </w:r>
+      <w:proofErr w:type="spellEnd"/>
+    </w:p>
+    <w:p>
+      <w:pPr>
+        <w:rPr>
+          <w:lang w:val="fr-CA"/>
+        </w:rPr>
+      </w:pPr>
+      <w:r>
+        <w:rPr>
+          <w:lang w:val="fr-CA"/>
+        </w:rPr>
+        <w:t>Elle</w:t>
+      </w:r>
+      <w:r>
+        <w:rPr>
+          <w:lang w:val="fr-CA"/>
+        </w:rPr>
+        <w:t xml:space="preserve"> est situé</w:t>
+      </w:r>
+      <w:r>
+        <w:rPr>
+          <w:lang w:val="fr-CA"/>
+        </w:rPr>
+        <w:t>e</w:t>
+      </w:r>
+      <w:r>
+        <w:rPr>
+          <w:lang w:val="fr-CA"/>
+        </w:rPr>
+        <w:t xml:space="preserve"> à l</w:t>
+      </w:r>
+      <w:r>
+        <w:rPr>
+          <w:lang w:val="fr-CA"/>
+        </w:rPr>
+        <w:t>'est du continent. Si seulement</w:t>
+      </w:r>
+      <w:r>
+        <w:rPr>
+          <w:lang w:val="fr-CA"/>
+        </w:rPr>
+        <w:t xml:space="preserve"> père pouvait le voir, il aurait aimé chasser dans ces forêts. Les routes sont pleines d'arbres et de lacs, c'est magnifique. Je me souviens de mon professeur disant que les archers de </w:t>
+      </w:r>
+      <w:proofErr w:type="spellStart"/>
+      <w:r>
+        <w:rPr>
+          <w:lang w:val="fr-CA"/>
+        </w:rPr>
+        <w:t>Bredon</w:t>
+      </w:r>
+      <w:proofErr w:type="spellEnd"/>
+      <w:r>
+        <w:rPr>
+          <w:lang w:val="fr-CA"/>
+        </w:rPr>
+        <w:t xml:space="preserve"> pouvaient se cacher dans les arbres et </w:t>
+      </w:r>
+      <w:r>
+        <w:rPr>
+          <w:lang w:val="fr-CA"/>
+        </w:rPr>
+        <w:t xml:space="preserve">faire pleuvoir des flèches sur </w:t>
+      </w:r>
+      <w:r>
+        <w:rPr>
+          <w:lang w:val="fr-CA"/>
+        </w:rPr>
+        <w:t xml:space="preserve">l'ennemi. Cela expliquerait pourquoi le père m'a dit que la ville de </w:t>
+      </w:r>
+      <w:proofErr w:type="spellStart"/>
+      <w:r>
+        <w:rPr>
+          <w:lang w:val="fr-CA"/>
+        </w:rPr>
+        <w:t>Bredon</w:t>
+      </w:r>
+      <w:proofErr w:type="spellEnd"/>
+      <w:r>
+        <w:rPr>
+          <w:lang w:val="fr-CA"/>
+        </w:rPr>
+        <w:t xml:space="preserve"> ne pouvait pas être conquise. Juste quand je m'éloigne de la caravane, je peux sentir le vent </w:t>
+      </w:r>
+      <w:r>
+        <w:rPr>
+          <w:lang w:val="fr-CA"/>
+        </w:rPr>
+        <w:t>tiède</w:t>
+      </w:r>
+      <w:r>
+        <w:rPr>
+          <w:lang w:val="fr-CA"/>
+        </w:rPr>
+        <w:t xml:space="preserve"> sur mon visage. </w:t>
+      </w:r>
+      <w:r>
+        <w:rPr>
+          <w:lang w:val="fr-CA"/>
+        </w:rPr>
+        <w:t>Cela semble vraiment être un bon arrêt.</w:t>
+      </w:r>
+    </w:p>
+    <w:p>
+      <w:pPr>
+        <w:rPr>
+          <w:u w:val="single"/>
+          <w:lang w:val="fr-CA"/>
+        </w:rPr>
+      </w:pPr>
+      <w:r>
+        <w:rPr>
+          <w:u w:val="single"/>
+          <w:lang w:val="fr-CA"/>
+        </w:rPr>
+        <w:t>Worcester</w:t>
+      </w:r>
+    </w:p>
+    <w:p>
+      <w:pPr>
+        <w:rPr>
+          <w:lang w:val="fr-CA"/>
+        </w:rPr>
+      </w:pPr>
+      <w:r>
+        <w:rPr>
+          <w:lang w:val="fr-CA"/>
+        </w:rPr>
+        <w:t>Elle</w:t>
+      </w:r>
+      <w:r>
+        <w:rPr>
+          <w:lang w:val="fr-CA"/>
+        </w:rPr>
+        <w:t xml:space="preserve"> est situé</w:t>
+      </w:r>
+      <w:r>
+        <w:rPr>
+          <w:lang w:val="fr-CA"/>
+        </w:rPr>
+        <w:t>e</w:t>
+      </w:r>
+      <w:r>
+        <w:rPr>
+          <w:lang w:val="fr-CA"/>
+        </w:rPr>
+        <w:t xml:space="preserve"> dans le sud du continent. De mes souvenirs, cette ville est au </w:t>
+      </w:r>
+      <w:r>
+        <w:rPr>
+          <w:lang w:val="fr-CA"/>
+        </w:rPr>
+        <w:t>cœur</w:t>
+      </w:r>
+      <w:r>
+        <w:rPr>
+          <w:lang w:val="fr-CA"/>
+        </w:rPr>
+        <w:t xml:space="preserve"> de la province de</w:t>
+      </w:r>
+      <w:r>
+        <w:rPr>
+          <w:lang w:val="fr-CA"/>
+        </w:rPr>
+        <w:t>s chevaux</w:t>
+      </w:r>
+      <w:r>
+        <w:rPr>
+          <w:lang w:val="fr-CA"/>
+        </w:rPr>
+        <w:t xml:space="preserve">. Les chevaliers dont les contes sont décrits dans les livres pour enfants proviennent souvent de </w:t>
+      </w:r>
+      <w:r>
+        <w:rPr>
+          <w:lang w:val="fr-CA"/>
+        </w:rPr>
+        <w:lastRenderedPageBreak/>
+        <w:t xml:space="preserve">cet endroit. Peut-être que je rencontrerai mon héros d'enfance </w:t>
+      </w:r>
+      <w:proofErr w:type="spellStart"/>
+      <w:r>
+        <w:rPr>
+          <w:lang w:val="fr-CA"/>
+        </w:rPr>
+        <w:t>Arkadatan</w:t>
+      </w:r>
+      <w:proofErr w:type="spellEnd"/>
+      <w:r>
+        <w:rPr>
+          <w:lang w:val="fr-CA"/>
+        </w:rPr>
+        <w:t xml:space="preserve">. Qui sait. En sortant de la caravane, je ressens ce vent chaud sur mon visage. </w:t>
+      </w:r>
+      <w:r>
+        <w:rPr>
+          <w:lang w:val="fr-CA"/>
+        </w:rPr>
+        <w:t>Comment peut-on vivre comme ça</w:t>
+      </w:r>
+      <w:r>
+        <w:rPr>
+          <w:lang w:val="fr-CA"/>
+        </w:rPr>
+        <w:t xml:space="preserve"> </w:t>
+      </w:r>
+      <w:r>
+        <w:rPr>
+          <w:lang w:val="fr-CA"/>
+        </w:rPr>
+        <w:t>?</w:t>
+      </w:r>
+    </w:p>
+    <w:p>
+      <w:pPr>
+        <w:rPr>
+          <w:u w:val="single"/>
+          <w:lang w:val="fr-CA"/>
+        </w:rPr>
+      </w:pPr>
+      <w:r>
+        <w:rPr>
+          <w:u w:val="single"/>
+          <w:lang w:val="fr-CA"/>
+        </w:rPr>
+        <w:t>Old Ashton</w:t>
+      </w:r>
+    </w:p>
+    <w:p>
+      <w:pPr>
+        <w:jc w:val="both"/>
+      </w:pPr>
+      <w:r>
+        <w:rPr>
+          <w:lang w:val="fr-CA"/>
+        </w:rPr>
+        <w:t>Elle</w:t>
+      </w:r>
+      <w:r>
+        <w:rPr>
+          <w:lang w:val="fr-CA"/>
+        </w:rPr>
+        <w:t xml:space="preserve"> est situé</w:t>
+      </w:r>
+      <w:r>
+        <w:rPr>
+          <w:lang w:val="fr-CA"/>
+        </w:rPr>
+        <w:t>e</w:t>
+      </w:r>
+      <w:r>
+        <w:rPr>
+          <w:lang w:val="fr-CA"/>
+        </w:rPr>
+        <w:t xml:space="preserve"> à l'ouest du continent. C'est la ville d'où proviennent les enseignants et les sages. Je l'ai vu comme nous étions sur les routes, c'était </w:t>
+      </w:r>
+      <w:r>
+        <w:rPr>
+          <w:lang w:val="fr-CA"/>
+        </w:rPr>
+        <w:t>une vue à couper le souffle</w:t>
+      </w:r>
+      <w:r>
+        <w:rPr>
+          <w:lang w:val="fr-CA"/>
+        </w:rPr>
+        <w:t>. Je n'ai jamais vu de si belles maisons. On dit que c'est exactement la beauté de la ville qui inspire les sages et explique pourquoi cette ville est si avancée dans la technologie. En sortant, je vois des soldats patrouillant dans les rues, en regardant les citoyens se déplacer. Je me d</w:t>
+      </w:r>
       <w:bookmarkStart w:id="0" w:name="_GoBack"/>
-      <w:r>
-        <w:rPr>
-          <w:lang w:val="fr-CA"/>
-        </w:rPr>
-        <w:t>Même si j'ai été expulsé de ma ville natale, j'ai encore des amis qui m'ont cru quand j'ai dit que je n'avais pas tué le roi. Alors, ils m'ont suivi, me disant qu'ils se battraient et mourraient pour moi. Ils sont ma nouvelle famille. Nous nous dirigeons maintenant vers cette ville, je ne peux pas me souvenir du nom... C'est quelque chose comme...</w:t>
-      </w:r>
       <w:bookmarkEnd w:id="0"/>
+      <w:r>
+        <w:rPr>
+          <w:lang w:val="fr-CA"/>
+        </w:rPr>
+        <w:t xml:space="preserve">emande si l'un d'eux pense à leur </w:t>
+      </w:r>
+      <w:r>
+        <w:rPr>
+          <w:lang w:val="fr-CA"/>
+        </w:rPr>
+        <w:t>présence ?</w:t>
+      </w:r>
+      <w:r>
+        <w:rPr>
+          <w:lang w:val="fr-CA"/>
+        </w:rPr>
+        <w:t xml:space="preserve"> </w:t>
+      </w:r>
+      <w:r>
+        <w:t xml:space="preserve">Qui </w:t>
+      </w:r>
+      <w:proofErr w:type="spellStart"/>
+      <w:r>
+        <w:t>sait</w:t>
+      </w:r>
+      <w:proofErr w:type="spellEnd"/>
+      <w:r>
+        <w:t>.</w:t>
+      </w:r>
     </w:p>
     <w:sectPr>
       <w:pgSz w:w="12240" w:h="15840"/>

</xml_diff>

<commit_message>
History finished, time to start coding the game mechanics
</commit_message>
<xml_diff>
--- a/Ressources/Pictures/History.docx
+++ b/Ressources/Pictures/History.docx
@@ -260,6 +260,40 @@
       <w:r>
         <w:t>It is situated to the west of the continent. That’s the city where teachers and sages come from. I saw it as we were on the roads, it was breath taking. Never have I seen such beautiful houses. It is said that its exactly the beauty of the city that inspires sages and explains why this city is so advanced in technology. As I step outside, I see soldiers patrolling the streets, watching the citizens moves. Wonder if any of them mind their presence? Who knows.</w:t>
       </w:r>
+    </w:p>
+    <w:p>
+      <w:r>
+        <w:t xml:space="preserve">Few </w:t>
+      </w:r>
+      <w:r>
+        <w:t xml:space="preserve">moments passed and a stranger comes by. His face was painted with terror. He asked us to please go </w:t>
+      </w:r>
+      <w:proofErr w:type="gramStart"/>
+      <w:r>
+        <w:t>take a look</w:t>
+      </w:r>
+      <w:proofErr w:type="gramEnd"/>
+      <w:r>
+        <w:t xml:space="preserve"> at the village of </w:t>
+      </w:r>
+    </w:p>
+    <w:p>
+      <w:r>
+        <w:t xml:space="preserve">. He said it was invaded by barbarians and they took control of the village. He cannot defeat them all by himself but he is sure that my </w:t>
+      </w:r>
+      <w:bookmarkStart w:id="0" w:name="_GoBack"/>
+      <w:bookmarkEnd w:id="0"/>
+      <w:r>
+        <w:t xml:space="preserve">men and I can. I’m thinking that maybe if we come and help, the villagers will supply us with food, and who knows, a place to stay. However, I need to ask my men first if they are willing to die for a stranger. The look on their eyes tells me that they’ve already agreed to it and so I tell the stranger that we agree. He just needs to tell us the directions. </w:t>
+      </w:r>
+    </w:p>
+    <w:p>
+      <w:r>
+        <w:t>And thus, we’re back on the road.</w:t>
+      </w:r>
+      <w:r>
+        <w:t xml:space="preserve"> It’s been a while I’ve been in a fight, and to be honest, I’m a bit scared. We can see the village from here. Time is up. It’s time.</w:t>
+      </w:r>
       <w:r>
         <w:br w:type="page"/>
       </w:r>
@@ -326,38 +360,29 @@
         <w:t xml:space="preserve"> Orilon, mi ciudad natal. </w:t>
       </w:r>
       <w:r>
-        <w:rPr>
-          <w:lang w:val="fr-CA"/>
-        </w:rPr>
-        <w:t xml:space="preserve">La vida </w:t>
-      </w:r>
-      <w:proofErr w:type="spellStart"/>
-      <w:r>
-        <w:rPr>
-          <w:lang w:val="fr-CA"/>
-        </w:rPr>
-        <w:t>era</w:t>
-      </w:r>
-      <w:proofErr w:type="spellEnd"/>
-      <w:r>
-        <w:rPr>
-          <w:lang w:val="fr-CA"/>
-        </w:rPr>
-        <w:t xml:space="preserve"> </w:t>
-      </w:r>
-      <w:proofErr w:type="spellStart"/>
-      <w:r>
-        <w:rPr>
-          <w:lang w:val="fr-CA"/>
-        </w:rPr>
+        <w:t xml:space="preserve">La </w:t>
+      </w:r>
+      <w:proofErr w:type="spellStart"/>
+      <w:r>
+        <w:t>vida</w:t>
+      </w:r>
+      <w:proofErr w:type="spellEnd"/>
+      <w:r>
+        <w:t xml:space="preserve"> era </w:t>
+      </w:r>
+      <w:proofErr w:type="spellStart"/>
+      <w:r>
         <w:t>sencilla</w:t>
       </w:r>
       <w:proofErr w:type="spellEnd"/>
       <w:r>
-        <w:rPr>
-          <w:lang w:val="fr-CA"/>
-        </w:rPr>
-        <w:t xml:space="preserve"> para </w:t>
+        <w:t xml:space="preserve"> p</w:t>
+      </w:r>
+      <w:r>
+        <w:rPr>
+          <w:lang w:val="fr-CA"/>
+        </w:rPr>
+        <w:t xml:space="preserve">ara </w:t>
       </w:r>
       <w:proofErr w:type="spellStart"/>
       <w:r>
@@ -3803,6 +3828,7 @@
           <w:kern w:val="28"/>
           <w:sz w:val="56"/>
           <w:szCs w:val="56"/>
+          <w:lang w:val="fr-CA"/>
         </w:rPr>
       </w:pPr>
       <w:proofErr w:type="spellStart"/>
@@ -4404,21 +4430,36 @@
       </w:r>
       <w:proofErr w:type="spellStart"/>
       <w:r>
+        <w:rPr>
+          <w:lang w:val="fr-CA"/>
+        </w:rPr>
         <w:t>Quién</w:t>
       </w:r>
       <w:proofErr w:type="spellEnd"/>
       <w:r>
-        <w:t xml:space="preserve"> </w:t>
-      </w:r>
-      <w:proofErr w:type="spellStart"/>
-      <w:r>
+        <w:rPr>
+          <w:lang w:val="fr-CA"/>
+        </w:rPr>
+        <w:t xml:space="preserve"> </w:t>
+      </w:r>
+      <w:proofErr w:type="spellStart"/>
+      <w:r>
+        <w:rPr>
+          <w:lang w:val="fr-CA"/>
+        </w:rPr>
         <w:t>sabe</w:t>
       </w:r>
       <w:proofErr w:type="spellEnd"/>
       <w:r>
+        <w:rPr>
+          <w:lang w:val="fr-CA"/>
+        </w:rPr>
         <w:t>.</w:t>
       </w:r>
       <w:r>
+        <w:rPr>
+          <w:lang w:val="fr-CA"/>
+        </w:rPr>
         <w:br w:type="page"/>
       </w:r>
     </w:p>
@@ -4963,15 +5004,7 @@
         <w:rPr>
           <w:lang w:val="fr-CA"/>
         </w:rPr>
-        <w:t>. Je n'ai jamais vu de si belles maisons. On dit que c'est exactement la beauté de la ville qui inspire les sages et explique pourquoi cette ville est si avancée dans la technologie. En sortant, je vois des soldats patrouillant dans les rues, en regardant les citoyens se déplacer. Je me d</w:t>
-      </w:r>
-      <w:bookmarkStart w:id="0" w:name="_GoBack"/>
-      <w:bookmarkEnd w:id="0"/>
-      <w:r>
-        <w:rPr>
-          <w:lang w:val="fr-CA"/>
-        </w:rPr>
-        <w:t xml:space="preserve">emande si l'un d'eux pense à leur </w:t>
+        <w:t xml:space="preserve">. Je n'ai jamais vu de si belles maisons. On dit que c'est exactement la beauté de la ville qui inspire les sages et explique pourquoi cette ville est si avancée dans la technologie. En sortant, je vois des soldats patrouillant dans les rues, en regardant les citoyens se déplacer. Je me demande si l'un d'eux pense à leur </w:t>
       </w:r>
       <w:r>
         <w:rPr>

</xml_diff>